<commit_message>
update CNN annotation; started to write CNN and all plots attached; finished the data preparation writing
</commit_message>
<xml_diff>
--- a/ass2_report.docx
+++ b/ass2_report.docx
@@ -130,116 +130,440 @@
       </w:pPr>
       <w:r>
         <w:rPr>
+          <w:rFonts w:ascii="Times New Roman" w:hAnsi="Times New Roman" w:cs="Times New Roman"/>
+          <w:b/>
+          <w:bCs/>
+          <w:sz w:val="24"/>
+        </w:rPr>
+        <w:t>Data preparation</w:t>
+      </w:r>
+    </w:p>
+    <w:p>
+      <w:pPr>
+        <w:rPr>
+          <w:rFonts w:ascii="Times New Roman" w:hAnsi="Times New Roman" w:cs="Times New Roman"/>
+          <w:b/>
+          <w:bCs/>
+          <w:sz w:val="24"/>
+        </w:rPr>
+      </w:pPr>
+    </w:p>
+    <w:p>
+      <w:pPr>
+        <w:rPr>
+          <w:rFonts w:ascii="Times New Roman" w:hAnsi="Times New Roman" w:cs="Times New Roman"/>
+          <w:sz w:val="24"/>
+        </w:rPr>
+      </w:pPr>
+      <w:r>
+        <w:rPr>
+          <w:rFonts w:ascii="Times New Roman" w:hAnsi="Times New Roman" w:cs="Times New Roman"/>
+          <w:sz w:val="24"/>
+        </w:rPr>
+        <w:t xml:space="preserve">The provided dataset is a zip file containing segmented </w:t>
+      </w:r>
+      <w:r>
+        <w:rPr>
           <w:rFonts w:ascii="Times New Roman" w:hAnsi="Times New Roman" w:cs="Times New Roman" w:hint="eastAsia"/>
-          <w:b/>
-          <w:bCs/>
-          <w:sz w:val="24"/>
-        </w:rPr>
-        <w:t>F</w:t>
-      </w:r>
-      <w:r>
-        <w:rPr>
-          <w:rFonts w:ascii="Times New Roman" w:hAnsi="Times New Roman" w:cs="Times New Roman"/>
-          <w:b/>
-          <w:bCs/>
-          <w:sz w:val="24"/>
-        </w:rPr>
-        <w:t>igure preprocessing</w:t>
-      </w:r>
-    </w:p>
-    <w:p>
-      <w:pPr>
-        <w:rPr>
-          <w:rFonts w:ascii="Times New Roman" w:hAnsi="Times New Roman" w:cs="Times New Roman"/>
-          <w:b/>
-          <w:bCs/>
-          <w:sz w:val="24"/>
-        </w:rPr>
-      </w:pPr>
-    </w:p>
-    <w:p>
-      <w:pPr>
+          <w:sz w:val="24"/>
+        </w:rPr>
+        <w:t>char</w:t>
+      </w:r>
+      <w:r>
+        <w:rPr>
+          <w:rFonts w:ascii="Times New Roman" w:hAnsi="Times New Roman" w:cs="Times New Roman"/>
+          <w:sz w:val="24"/>
+        </w:rPr>
+        <w:t xml:space="preserve">acters from the license plates of automobiles. Specifically, the dataset contains 24 symbols with 100 samples in each category. </w:t>
+      </w:r>
+      <w:r>
+        <w:rPr>
+          <w:rFonts w:ascii="Times New Roman" w:hAnsi="Times New Roman" w:cs="Times New Roman"/>
+          <w:sz w:val="24"/>
+        </w:rPr>
+        <w:t xml:space="preserve">Owing to the existence of different formats, either jpeg or jpg, and the chaos naming styles on each sample, I decided to rewrite all the samples into one file </w:t>
+      </w:r>
+      <w:r>
+        <w:rPr>
+          <w:rFonts w:ascii="Times New Roman" w:hAnsi="Times New Roman" w:cs="Times New Roman"/>
+          <w:sz w:val="24"/>
+        </w:rPr>
+        <w:t xml:space="preserve">(ass2_professed_data) </w:t>
+      </w:r>
+      <w:r>
+        <w:rPr>
+          <w:rFonts w:ascii="Times New Roman" w:hAnsi="Times New Roman" w:cs="Times New Roman"/>
+          <w:sz w:val="24"/>
+        </w:rPr>
+        <w:t>with uniform styles</w:t>
+      </w:r>
+      <w:r>
+        <w:rPr>
+          <w:rFonts w:ascii="Times New Roman" w:hAnsi="Times New Roman" w:cs="Times New Roman"/>
+          <w:sz w:val="24"/>
+        </w:rPr>
+        <w:t>, for instance, “A1.jpeg”</w:t>
+      </w:r>
+      <w:r>
+        <w:rPr>
+          <w:rFonts w:ascii="Times New Roman" w:hAnsi="Times New Roman" w:cs="Times New Roman"/>
+          <w:sz w:val="24"/>
+        </w:rPr>
+        <w:t>.</w:t>
+      </w:r>
+      <w:r>
+        <w:rPr>
+          <w:rFonts w:ascii="Times New Roman" w:hAnsi="Times New Roman" w:cs="Times New Roman"/>
+          <w:sz w:val="24"/>
+        </w:rPr>
+        <w:t xml:space="preserve"> Therefore, the newly created file folder with proper names has 2400 samples and prepare to conduct further analysis.</w:t>
+      </w:r>
+    </w:p>
+    <w:p>
+      <w:pPr>
+        <w:rPr>
+          <w:rFonts w:ascii="Times New Roman" w:hAnsi="Times New Roman" w:cs="Times New Roman"/>
+          <w:sz w:val="24"/>
+        </w:rPr>
+      </w:pPr>
+    </w:p>
+    <w:p>
+      <w:pPr>
+        <w:rPr>
+          <w:rFonts w:ascii="Times New Roman" w:hAnsi="Times New Roman" w:cs="Times New Roman"/>
+          <w:sz w:val="24"/>
+        </w:rPr>
+      </w:pPr>
+      <w:r>
+        <w:rPr>
+          <w:rFonts w:ascii="Times New Roman" w:hAnsi="Times New Roman" w:cs="Times New Roman"/>
+          <w:sz w:val="24"/>
+        </w:rPr>
+        <w:t xml:space="preserve">Once unified the raw data, I have to read the input figure </w:t>
+      </w:r>
+      <w:r>
+        <w:rPr>
+          <w:rFonts w:ascii="Times New Roman" w:hAnsi="Times New Roman" w:cs="Times New Roman"/>
+          <w:sz w:val="24"/>
+        </w:rPr>
+        <w:t xml:space="preserve">(48*24) </w:t>
+      </w:r>
+      <w:r>
+        <w:rPr>
+          <w:rFonts w:ascii="Times New Roman" w:hAnsi="Times New Roman" w:cs="Times New Roman"/>
+          <w:sz w:val="24"/>
+        </w:rPr>
+        <w:t xml:space="preserve">and transform into a </w:t>
+      </w:r>
+      <w:r>
+        <w:rPr>
+          <w:rFonts w:ascii="Times New Roman" w:hAnsi="Times New Roman" w:cs="Times New Roman"/>
+          <w:sz w:val="24"/>
+        </w:rPr>
+        <w:t xml:space="preserve">1D </w:t>
+      </w:r>
+      <w:r>
+        <w:rPr>
+          <w:rFonts w:ascii="Times New Roman" w:hAnsi="Times New Roman" w:cs="Times New Roman"/>
+          <w:sz w:val="24"/>
+        </w:rPr>
+        <w:t>numerical matrix</w:t>
+      </w:r>
+      <w:r>
+        <w:rPr>
+          <w:rFonts w:ascii="Times New Roman" w:hAnsi="Times New Roman" w:cs="Times New Roman"/>
+          <w:sz w:val="24"/>
+        </w:rPr>
+        <w:t xml:space="preserve"> </w:t>
+      </w:r>
+      <w:r>
+        <w:rPr>
+          <w:rFonts w:ascii="Times New Roman" w:hAnsi="Times New Roman" w:cs="Times New Roman"/>
+          <w:sz w:val="24"/>
+        </w:rPr>
+        <w:t xml:space="preserve">(1*1152) </w:t>
+      </w:r>
+      <w:r>
+        <w:rPr>
+          <w:rFonts w:ascii="Times New Roman" w:hAnsi="Times New Roman" w:cs="Times New Roman"/>
+          <w:sz w:val="24"/>
+        </w:rPr>
+        <w:t>iteratively</w:t>
+      </w:r>
+      <w:r>
+        <w:rPr>
+          <w:rFonts w:ascii="Times New Roman" w:hAnsi="Times New Roman" w:cs="Times New Roman"/>
+          <w:sz w:val="24"/>
+        </w:rPr>
+        <w:t xml:space="preserve">. </w:t>
+      </w:r>
+      <w:r>
+        <w:rPr>
+          <w:rFonts w:ascii="Times New Roman" w:hAnsi="Times New Roman" w:cs="Times New Roman"/>
+          <w:sz w:val="24"/>
+        </w:rPr>
+        <w:t xml:space="preserve">Furthermore, normalization method should be </w:t>
+      </w:r>
+      <w:r>
+        <w:rPr>
+          <w:rFonts w:ascii="Times New Roman" w:hAnsi="Times New Roman" w:cs="Times New Roman"/>
+          <w:sz w:val="24"/>
+        </w:rPr>
+        <w:t>incorporated to reduce the number range into 0 to 1</w:t>
+      </w:r>
+      <w:r>
+        <w:rPr>
+          <w:rFonts w:ascii="Times New Roman" w:hAnsi="Times New Roman" w:cs="Times New Roman"/>
+          <w:sz w:val="24"/>
+        </w:rPr>
+        <w:t>, hoping to minimize the potential outliers’ influence</w:t>
+      </w:r>
+      <w:r>
+        <w:rPr>
+          <w:rFonts w:ascii="Times New Roman" w:hAnsi="Times New Roman" w:cs="Times New Roman"/>
+          <w:sz w:val="24"/>
+        </w:rPr>
+        <w:t>.</w:t>
+      </w:r>
+      <w:r>
+        <w:rPr>
+          <w:rFonts w:ascii="Times New Roman" w:hAnsi="Times New Roman" w:cs="Times New Roman"/>
+          <w:sz w:val="24"/>
+        </w:rPr>
+        <w:t xml:space="preserve"> In addition, </w:t>
+      </w:r>
+      <w:r>
+        <w:rPr>
+          <w:rFonts w:ascii="Times New Roman" w:hAnsi="Times New Roman" w:cs="Times New Roman"/>
+          <w:sz w:val="24"/>
+        </w:rPr>
+        <w:t xml:space="preserve">one-hot encoding was utilized to transfer each label into a 1*24 vector. </w:t>
+      </w:r>
+      <w:r>
+        <w:rPr>
+          <w:rFonts w:ascii="Times New Roman" w:hAnsi="Times New Roman" w:cs="Times New Roman"/>
+          <w:sz w:val="24"/>
+        </w:rPr>
+        <w:t xml:space="preserve">For the purpose of training and testing, I split the dataset </w:t>
+      </w:r>
+      <w:r>
         <w:rPr>
           <w:rFonts w:ascii="Times New Roman" w:hAnsi="Times New Roman" w:cs="Times New Roman" w:hint="eastAsia"/>
-          <w:b/>
-          <w:bCs/>
-          <w:sz w:val="24"/>
-        </w:rPr>
-      </w:pPr>
-      <w:r>
-        <w:rPr>
-          <w:rFonts w:ascii="Times New Roman" w:hAnsi="Times New Roman" w:cs="Times New Roman"/>
-          <w:b/>
-          <w:bCs/>
-          <w:sz w:val="24"/>
-        </w:rPr>
-        <w:t>Data partition</w:t>
-      </w:r>
-    </w:p>
-    <w:p>
-      <w:pPr>
+          <w:sz w:val="24"/>
+        </w:rPr>
+        <w:t>into</w:t>
+      </w:r>
+      <w:r>
+        <w:rPr>
+          <w:rFonts w:ascii="Times New Roman" w:hAnsi="Times New Roman" w:cs="Times New Roman"/>
+          <w:sz w:val="24"/>
+        </w:rPr>
+        <w:t xml:space="preserve"> a training set (80%) and a testing set (20%).</w:t>
+      </w:r>
+      <w:r>
+        <w:rPr>
+          <w:rFonts w:ascii="Times New Roman" w:hAnsi="Times New Roman" w:cs="Times New Roman"/>
+          <w:sz w:val="24"/>
+        </w:rPr>
+        <w:t xml:space="preserve"> Moreover, </w:t>
+      </w:r>
+      <w:r>
+        <w:rPr>
+          <w:rFonts w:ascii="Times New Roman" w:hAnsi="Times New Roman" w:cs="Times New Roman"/>
+          <w:sz w:val="24"/>
+        </w:rPr>
+        <w:t>the preprocessed data were then saved for following model training (“</w:t>
+      </w:r>
+      <w:proofErr w:type="spellStart"/>
+      <w:r>
+        <w:rPr>
+          <w:rFonts w:ascii="Times New Roman" w:hAnsi="Times New Roman" w:cs="Times New Roman"/>
+          <w:sz w:val="24"/>
+        </w:rPr>
+        <w:t>train_test_data.mat</w:t>
+      </w:r>
+      <w:proofErr w:type="spellEnd"/>
+      <w:r>
+        <w:rPr>
+          <w:rFonts w:ascii="Times New Roman" w:hAnsi="Times New Roman" w:cs="Times New Roman"/>
+          <w:sz w:val="24"/>
+        </w:rPr>
+        <w:t xml:space="preserve">”), except for CNN. </w:t>
+      </w:r>
+    </w:p>
+    <w:p>
+      <w:pPr>
+        <w:rPr>
+          <w:rFonts w:ascii="Times New Roman" w:hAnsi="Times New Roman" w:cs="Times New Roman"/>
+          <w:sz w:val="24"/>
+        </w:rPr>
+      </w:pPr>
+    </w:p>
+    <w:p>
+      <w:pPr>
+        <w:rPr>
+          <w:rFonts w:ascii="Times New Roman" w:hAnsi="Times New Roman" w:cs="Times New Roman"/>
+          <w:sz w:val="24"/>
+        </w:rPr>
+      </w:pPr>
+      <w:r>
         <w:rPr>
           <w:rFonts w:ascii="Times New Roman" w:hAnsi="Times New Roman" w:cs="Times New Roman" w:hint="eastAsia"/>
-          <w:b/>
-          <w:bCs/>
-          <w:sz w:val="24"/>
-        </w:rPr>
-      </w:pPr>
-    </w:p>
-    <w:p>
-      <w:pPr>
-        <w:rPr>
-          <w:rFonts w:ascii="Times New Roman" w:hAnsi="Times New Roman" w:cs="Times New Roman"/>
-          <w:b/>
-          <w:bCs/>
-          <w:sz w:val="24"/>
-        </w:rPr>
-      </w:pPr>
+          <w:sz w:val="24"/>
+        </w:rPr>
+        <w:t>R</w:t>
+      </w:r>
+      <w:r>
+        <w:rPr>
+          <w:rFonts w:ascii="Times New Roman" w:hAnsi="Times New Roman" w:cs="Times New Roman"/>
+          <w:sz w:val="24"/>
+        </w:rPr>
+        <w:t xml:space="preserve">egarding to </w:t>
+      </w:r>
       <w:r>
         <w:rPr>
           <w:rFonts w:ascii="Times New Roman" w:hAnsi="Times New Roman" w:cs="Times New Roman" w:hint="eastAsia"/>
-          <w:b/>
-          <w:bCs/>
-          <w:sz w:val="24"/>
-        </w:rPr>
-        <w:t>C</w:t>
-      </w:r>
-      <w:r>
-        <w:rPr>
-          <w:rFonts w:ascii="Times New Roman" w:hAnsi="Times New Roman" w:cs="Times New Roman"/>
-          <w:b/>
-          <w:bCs/>
-          <w:sz w:val="24"/>
-        </w:rPr>
-        <w:t>onvolution Neural Network (CNN)</w:t>
-      </w:r>
-    </w:p>
-    <w:p>
-      <w:pPr>
-        <w:rPr>
-          <w:rFonts w:ascii="Times New Roman" w:hAnsi="Times New Roman" w:cs="Times New Roman"/>
-          <w:b/>
-          <w:bCs/>
-          <w:sz w:val="24"/>
-        </w:rPr>
-      </w:pPr>
-    </w:p>
-    <w:p>
-      <w:pPr>
-        <w:rPr>
-          <w:rFonts w:ascii="Times New Roman" w:hAnsi="Times New Roman" w:cs="Times New Roman"/>
-          <w:b/>
-          <w:bCs/>
-          <w:sz w:val="24"/>
-        </w:rPr>
-      </w:pPr>
-      <w:r>
+          <w:sz w:val="24"/>
+        </w:rPr>
+        <w:t>t</w:t>
+      </w:r>
+      <w:r>
+        <w:rPr>
+          <w:rFonts w:ascii="Times New Roman" w:hAnsi="Times New Roman" w:cs="Times New Roman"/>
+          <w:sz w:val="24"/>
+        </w:rPr>
+        <w:t>he CNN, I utilized “</w:t>
+      </w:r>
+      <w:proofErr w:type="spellStart"/>
+      <w:r>
+        <w:rPr>
+          <w:rFonts w:ascii="Times New Roman" w:hAnsi="Times New Roman" w:cs="Times New Roman"/>
+          <w:sz w:val="24"/>
+        </w:rPr>
+        <w:t>imageDataset</w:t>
+      </w:r>
+      <w:proofErr w:type="spellEnd"/>
+      <w:r>
+        <w:rPr>
+          <w:rFonts w:ascii="Times New Roman" w:hAnsi="Times New Roman" w:cs="Times New Roman"/>
+          <w:sz w:val="24"/>
+        </w:rPr>
+        <w:t xml:space="preserve">” to store </w:t>
+      </w:r>
+      <w:r>
+        <w:rPr>
+          <w:rFonts w:ascii="Times New Roman" w:hAnsi="Times New Roman" w:cs="Times New Roman"/>
+          <w:sz w:val="24"/>
+        </w:rPr>
+        <w:t>and process</w:t>
+      </w:r>
+      <w:r>
+        <w:rPr>
+          <w:rFonts w:ascii="Times New Roman" w:hAnsi="Times New Roman" w:cs="Times New Roman"/>
+          <w:sz w:val="24"/>
+        </w:rPr>
+        <w:t xml:space="preserve"> </w:t>
+      </w:r>
+      <w:r>
+        <w:rPr>
+          <w:rFonts w:ascii="Times New Roman" w:hAnsi="Times New Roman" w:cs="Times New Roman"/>
+          <w:sz w:val="24"/>
+        </w:rPr>
+        <w:t xml:space="preserve">the input figure directly from provided dataset since the function used in CNN is a highly assembled one and devoid of previous preprocessing. </w:t>
+      </w:r>
+      <w:r>
+        <w:rPr>
+          <w:rFonts w:ascii="Times New Roman" w:hAnsi="Times New Roman" w:cs="Times New Roman"/>
+          <w:sz w:val="24"/>
+        </w:rPr>
+        <w:t xml:space="preserve">Additionally, the model training process of CNN differs from other models, with each figure </w:t>
+      </w:r>
+      <w:r>
+        <w:rPr>
+          <w:rFonts w:ascii="Times New Roman" w:hAnsi="Times New Roman" w:cs="Times New Roman"/>
+          <w:sz w:val="24"/>
+        </w:rPr>
+        <w:t>(48*24)</w:t>
+      </w:r>
+      <w:r>
+        <w:rPr>
+          <w:rFonts w:ascii="Times New Roman" w:hAnsi="Times New Roman" w:cs="Times New Roman"/>
+          <w:sz w:val="24"/>
+        </w:rPr>
+        <w:t xml:space="preserve"> directly fed into the model. As a result,</w:t>
+      </w:r>
+      <w:r>
+        <w:rPr>
+          <w:rFonts w:ascii="Times New Roman" w:hAnsi="Times New Roman" w:cs="Times New Roman"/>
+          <w:sz w:val="24"/>
+        </w:rPr>
+        <w:t xml:space="preserve"> method would be different in the model of CNN. </w:t>
+      </w:r>
+      <w:r>
+        <w:rPr>
+          <w:rFonts w:ascii="Times New Roman" w:hAnsi="Times New Roman" w:cs="Times New Roman"/>
+          <w:sz w:val="24"/>
+        </w:rPr>
+        <w:t>Similarly, the dataset was divided into 8:2, with training samples accounting for 80%</w:t>
+      </w:r>
+      <w:r>
+        <w:rPr>
+          <w:rFonts w:ascii="Times New Roman" w:hAnsi="Times New Roman" w:cs="Times New Roman"/>
+          <w:sz w:val="24"/>
+        </w:rPr>
+        <w:t xml:space="preserve"> of the dataset</w:t>
+      </w:r>
+      <w:r>
+        <w:rPr>
+          <w:rFonts w:ascii="Times New Roman" w:hAnsi="Times New Roman" w:cs="Times New Roman"/>
+          <w:sz w:val="24"/>
+        </w:rPr>
+        <w:t xml:space="preserve">.  </w:t>
+      </w:r>
+      <w:r>
+        <w:rPr>
+          <w:rFonts w:ascii="Times New Roman" w:hAnsi="Times New Roman" w:cs="Times New Roman"/>
+          <w:sz w:val="24"/>
+        </w:rPr>
+        <w:t xml:space="preserve"> </w:t>
+      </w:r>
+    </w:p>
+    <w:p>
+      <w:pPr>
         <w:rPr>
           <w:rFonts w:ascii="Times New Roman" w:hAnsi="Times New Roman" w:cs="Times New Roman" w:hint="eastAsia"/>
           <w:b/>
           <w:bCs/>
           <w:sz w:val="24"/>
         </w:rPr>
+      </w:pPr>
+    </w:p>
+    <w:p>
+      <w:pPr>
+        <w:rPr>
+          <w:rFonts w:ascii="Times New Roman" w:hAnsi="Times New Roman" w:cs="Times New Roman" w:hint="eastAsia"/>
+          <w:b/>
+          <w:bCs/>
+          <w:sz w:val="24"/>
+        </w:rPr>
+      </w:pPr>
+    </w:p>
+    <w:p>
+      <w:pPr>
+        <w:rPr>
+          <w:rFonts w:ascii="Times New Roman" w:hAnsi="Times New Roman" w:cs="Times New Roman"/>
+          <w:b/>
+          <w:bCs/>
+          <w:sz w:val="24"/>
+        </w:rPr>
+      </w:pPr>
+      <w:r>
+        <w:rPr>
+          <w:rFonts w:ascii="Times New Roman" w:hAnsi="Times New Roman" w:cs="Times New Roman" w:hint="eastAsia"/>
+          <w:b/>
+          <w:bCs/>
+          <w:sz w:val="24"/>
+        </w:rPr>
         <w:t>M</w:t>
       </w:r>
       <w:r>
@@ -296,6 +620,7 @@
           <w:bCs/>
           <w:sz w:val="24"/>
         </w:rPr>
+        <w:lastRenderedPageBreak/>
         <w:drawing>
           <wp:inline distT="0" distB="0" distL="0" distR="0" wp14:anchorId="3881B400" wp14:editId="4D5CD078">
             <wp:extent cx="5486400" cy="1004570"/>
@@ -335,6 +660,123 @@
     </w:p>
     <w:p>
       <w:pPr>
+        <w:jc w:val="center"/>
+        <w:rPr>
+          <w:rFonts w:ascii="Times New Roman" w:hAnsi="Times New Roman" w:cs="Times New Roman"/>
+          <w:sz w:val="24"/>
+        </w:rPr>
+      </w:pPr>
+      <w:r>
+        <w:rPr>
+          <w:rFonts w:ascii="Times New Roman" w:hAnsi="Times New Roman" w:cs="Times New Roman"/>
+          <w:sz w:val="24"/>
+        </w:rPr>
+        <w:t xml:space="preserve">Figure 1: Components of </w:t>
+      </w:r>
+      <w:r>
+        <w:rPr>
+          <w:rFonts w:ascii="Times New Roman" w:hAnsi="Times New Roman" w:cs="Times New Roman"/>
+          <w:sz w:val="24"/>
+        </w:rPr>
+        <w:t xml:space="preserve">custom </w:t>
+      </w:r>
+      <w:r>
+        <w:rPr>
+          <w:rFonts w:ascii="Times New Roman" w:hAnsi="Times New Roman" w:cs="Times New Roman"/>
+          <w:sz w:val="24"/>
+        </w:rPr>
+        <w:t>MLP</w:t>
+      </w:r>
+    </w:p>
+    <w:p>
+      <w:pPr>
+        <w:rPr>
+          <w:rFonts w:ascii="Times New Roman" w:hAnsi="Times New Roman" w:cs="Times New Roman"/>
+          <w:b/>
+          <w:bCs/>
+          <w:sz w:val="24"/>
+        </w:rPr>
+      </w:pPr>
+    </w:p>
+    <w:p>
+      <w:pPr>
+        <w:rPr>
+          <w:rFonts w:ascii="Times New Roman" w:hAnsi="Times New Roman" w:cs="Times New Roman"/>
+          <w:b/>
+          <w:bCs/>
+          <w:sz w:val="24"/>
+        </w:rPr>
+      </w:pPr>
+      <w:r>
+        <w:rPr>
+          <w:rFonts w:ascii="Times New Roman" w:hAnsi="Times New Roman" w:cs="Times New Roman" w:hint="eastAsia"/>
+          <w:b/>
+          <w:bCs/>
+          <w:sz w:val="24"/>
+        </w:rPr>
+        <w:t>C</w:t>
+      </w:r>
+      <w:r>
+        <w:rPr>
+          <w:rFonts w:ascii="Times New Roman" w:hAnsi="Times New Roman" w:cs="Times New Roman"/>
+          <w:b/>
+          <w:bCs/>
+          <w:sz w:val="24"/>
+        </w:rPr>
+        <w:t>onvolutional Neural Network (CNN)</w:t>
+      </w:r>
+    </w:p>
+    <w:p>
+      <w:pPr>
+        <w:rPr>
+          <w:rFonts w:ascii="Times New Roman" w:hAnsi="Times New Roman" w:cs="Times New Roman"/>
+          <w:b/>
+          <w:bCs/>
+          <w:sz w:val="24"/>
+        </w:rPr>
+      </w:pPr>
+    </w:p>
+    <w:p>
+      <w:pPr>
+        <w:rPr>
+          <w:rFonts w:ascii="Times New Roman" w:hAnsi="Times New Roman" w:cs="Times New Roman" w:hint="eastAsia"/>
+          <w:sz w:val="24"/>
+        </w:rPr>
+      </w:pPr>
+      <w:r>
+        <w:rPr>
+          <w:rFonts w:ascii="Times New Roman" w:hAnsi="Times New Roman" w:cs="Times New Roman"/>
+          <w:sz w:val="24"/>
+        </w:rPr>
+        <w:t>CNN is a deep learning algo</w:t>
+      </w:r>
+      <w:r>
+        <w:rPr>
+          <w:rFonts w:ascii="Times New Roman" w:hAnsi="Times New Roman" w:cs="Times New Roman"/>
+          <w:sz w:val="24"/>
+        </w:rPr>
+        <w:t>rithm widely used in image classification</w:t>
+      </w:r>
+      <w:r>
+        <w:rPr>
+          <w:rFonts w:ascii="Times New Roman" w:hAnsi="Times New Roman" w:cs="Times New Roman"/>
+          <w:sz w:val="24"/>
+        </w:rPr>
+        <w:t>. In this experiment, four layers including one fully connected layer were devised to build the network.</w:t>
+      </w:r>
+    </w:p>
+    <w:p>
+      <w:pPr>
+        <w:rPr>
+          <w:rFonts w:ascii="Times New Roman" w:hAnsi="Times New Roman" w:cs="Times New Roman"/>
+          <w:b/>
+          <w:bCs/>
+          <w:sz w:val="24"/>
+        </w:rPr>
+      </w:pPr>
+    </w:p>
+    <w:p>
+      <w:pPr>
         <w:rPr>
           <w:rFonts w:ascii="Times New Roman" w:hAnsi="Times New Roman" w:cs="Times New Roman" w:hint="eastAsia"/>
           <w:b/>
@@ -445,15 +887,59 @@
     </w:p>
     <w:p>
       <w:pPr>
-        <w:rPr>
-          <w:rFonts w:ascii="Times New Roman" w:hAnsi="Times New Roman" w:cs="Times New Roman"/>
-          <w:b/>
-          <w:bCs/>
+        <w:jc w:val="center"/>
+        <w:rPr>
+          <w:rFonts w:ascii="Times New Roman" w:hAnsi="Times New Roman" w:cs="Times New Roman"/>
           <w:sz w:val="24"/>
         </w:rPr>
       </w:pPr>
       <w:bookmarkStart w:id="0" w:name="OLE_LINK1"/>
       <w:bookmarkStart w:id="1" w:name="OLE_LINK2"/>
+      <w:r>
+        <w:rPr>
+          <w:rFonts w:ascii="Times New Roman" w:hAnsi="Times New Roman" w:cs="Times New Roman"/>
+          <w:sz w:val="24"/>
+        </w:rPr>
+        <w:t xml:space="preserve">Figure </w:t>
+      </w:r>
+      <w:r>
+        <w:rPr>
+          <w:rFonts w:ascii="Times New Roman" w:hAnsi="Times New Roman" w:cs="Times New Roman"/>
+          <w:sz w:val="24"/>
+        </w:rPr>
+        <w:t>2</w:t>
+      </w:r>
+      <w:r>
+        <w:rPr>
+          <w:rFonts w:ascii="Times New Roman" w:hAnsi="Times New Roman" w:cs="Times New Roman"/>
+          <w:sz w:val="24"/>
+        </w:rPr>
+        <w:t xml:space="preserve">: Components of </w:t>
+      </w:r>
+      <w:r>
+        <w:rPr>
+          <w:rFonts w:ascii="Times New Roman" w:hAnsi="Times New Roman" w:cs="Times New Roman"/>
+          <w:sz w:val="24"/>
+        </w:rPr>
+        <w:t xml:space="preserve">custom </w:t>
+      </w:r>
+      <w:r>
+        <w:rPr>
+          <w:rFonts w:ascii="Times New Roman" w:hAnsi="Times New Roman" w:cs="Times New Roman"/>
+          <w:sz w:val="24"/>
+        </w:rPr>
+        <w:t>MLP</w:t>
+      </w:r>
+    </w:p>
+    <w:p>
+      <w:pPr>
+        <w:rPr>
+          <w:rFonts w:ascii="Times New Roman" w:hAnsi="Times New Roman" w:cs="Times New Roman"/>
+          <w:b/>
+          <w:bCs/>
+          <w:sz w:val="24"/>
+        </w:rPr>
+      </w:pPr>
     </w:p>
     <w:p>
       <w:pPr>
@@ -543,6 +1029,49 @@
           <w:sz w:val="24"/>
         </w:rPr>
       </w:pPr>
+      <w:r>
+        <w:rPr>
+          <w:rFonts w:ascii="Times New Roman" w:hAnsi="Times New Roman" w:cs="Times New Roman"/>
+          <w:b/>
+          <w:bCs/>
+          <w:sz w:val="24"/>
+        </w:rPr>
+        <w:drawing>
+          <wp:inline distT="0" distB="0" distL="0" distR="0" wp14:anchorId="6495515A" wp14:editId="4F5ECDE0">
+            <wp:extent cx="4445000" cy="1701800"/>
+            <wp:effectExtent l="0" t="0" r="0" b="0"/>
+            <wp:docPr id="24" name="图片 24" descr="图示&#10;&#10;描述已自动生成"/>
+            <wp:cNvGraphicFramePr>
+              <a:graphicFrameLocks xmlns:a="http://schemas.openxmlformats.org/drawingml/2006/main" noChangeAspect="1"/>
+            </wp:cNvGraphicFramePr>
+            <a:graphic xmlns:a="http://schemas.openxmlformats.org/drawingml/2006/main">
+              <a:graphicData uri="http://schemas.openxmlformats.org/drawingml/2006/picture">
+                <pic:pic xmlns:pic="http://schemas.openxmlformats.org/drawingml/2006/picture">
+                  <pic:nvPicPr>
+                    <pic:cNvPr id="24" name="图片 24" descr="图示&#10;&#10;描述已自动生成"/>
+                    <pic:cNvPicPr/>
+                  </pic:nvPicPr>
+                  <pic:blipFill>
+                    <a:blip r:embed="rId10"/>
+                    <a:stretch>
+                      <a:fillRect/>
+                    </a:stretch>
+                  </pic:blipFill>
+                  <pic:spPr>
+                    <a:xfrm>
+                      <a:off x="0" y="0"/>
+                      <a:ext cx="4445000" cy="1701800"/>
+                    </a:xfrm>
+                    <a:prstGeom prst="rect">
+                      <a:avLst/>
+                    </a:prstGeom>
+                  </pic:spPr>
+                </pic:pic>
+              </a:graphicData>
+            </a:graphic>
+          </wp:inline>
+        </w:drawing>
+      </w:r>
     </w:p>
     <w:p>
       <w:pPr>
@@ -582,6 +1111,7 @@
           <w:sz w:val="28"/>
           <w:szCs w:val="28"/>
         </w:rPr>
+        <w:lastRenderedPageBreak/>
         <w:t>E</w:t>
       </w:r>
       <w:r>
@@ -664,109 +1194,6 @@
                 <pic:pic xmlns:pic="http://schemas.openxmlformats.org/drawingml/2006/picture">
                   <pic:nvPicPr>
                     <pic:cNvPr id="6" name="图片 6" descr="图表, 折线图&#10;&#10;描述已自动生成"/>
-                    <pic:cNvPicPr/>
-                  </pic:nvPicPr>
-                  <pic:blipFill>
-                    <a:blip r:embed="rId10">
-                      <a:extLst>
-                        <a:ext uri="{28A0092B-C50C-407E-A947-70E740481C1C}">
-                          <a14:useLocalDpi xmlns:a14="http://schemas.microsoft.com/office/drawing/2010/main" val="0"/>
-                        </a:ext>
-                      </a:extLst>
-                    </a:blip>
-                    <a:stretch>
-                      <a:fillRect/>
-                    </a:stretch>
-                  </pic:blipFill>
-                  <pic:spPr>
-                    <a:xfrm>
-                      <a:off x="0" y="0"/>
-                      <a:ext cx="5486400" cy="4114800"/>
-                    </a:xfrm>
-                    <a:prstGeom prst="rect">
-                      <a:avLst/>
-                    </a:prstGeom>
-                  </pic:spPr>
-                </pic:pic>
-              </a:graphicData>
-            </a:graphic>
-          </wp:inline>
-        </w:drawing>
-      </w:r>
-    </w:p>
-    <w:p>
-      <w:pPr>
-        <w:rPr>
-          <w:rFonts w:ascii="Times New Roman" w:hAnsi="Times New Roman" w:cs="Times New Roman"/>
-          <w:b/>
-          <w:bCs/>
-          <w:sz w:val="24"/>
-        </w:rPr>
-      </w:pPr>
-      <w:r>
-        <w:rPr>
-          <w:rFonts w:ascii="Times New Roman" w:hAnsi="Times New Roman" w:cs="Times New Roman" w:hint="eastAsia"/>
-          <w:b/>
-          <w:bCs/>
-          <w:sz w:val="24"/>
-        </w:rPr>
-        <w:t>M</w:t>
-      </w:r>
-      <w:r>
-        <w:rPr>
-          <w:rFonts w:ascii="Times New Roman" w:hAnsi="Times New Roman" w:cs="Times New Roman"/>
-          <w:b/>
-          <w:bCs/>
-          <w:sz w:val="24"/>
-        </w:rPr>
-        <w:t>u</w:t>
-      </w:r>
-      <w:r>
-        <w:rPr>
-          <w:rFonts w:ascii="Times New Roman" w:hAnsi="Times New Roman" w:cs="Times New Roman"/>
-          <w:b/>
-          <w:bCs/>
-          <w:sz w:val="24"/>
-        </w:rPr>
-        <w:t>l</w:t>
-      </w:r>
-      <w:r>
-        <w:rPr>
-          <w:rFonts w:ascii="Times New Roman" w:hAnsi="Times New Roman" w:cs="Times New Roman"/>
-          <w:b/>
-          <w:bCs/>
-          <w:sz w:val="24"/>
-        </w:rPr>
-        <w:t>ti-layer Perceptron (MLP)</w:t>
-      </w:r>
-    </w:p>
-    <w:p>
-      <w:pPr>
-        <w:rPr>
-          <w:rFonts w:ascii="Times New Roman" w:hAnsi="Times New Roman" w:cs="Times New Roman"/>
-          <w:sz w:val="24"/>
-        </w:rPr>
-      </w:pPr>
-      <w:r>
-        <w:rPr>
-          <w:rFonts w:ascii="Times New Roman" w:hAnsi="Times New Roman" w:cs="Times New Roman"/>
-          <w:noProof/>
-          <w:sz w:val="24"/>
-        </w:rPr>
-        <w:lastRenderedPageBreak/>
-        <w:drawing>
-          <wp:inline distT="0" distB="0" distL="0" distR="0" wp14:anchorId="653143EC" wp14:editId="5BCB08B2">
-            <wp:extent cx="5486400" cy="4114800"/>
-            <wp:effectExtent l="0" t="0" r="0" b="0"/>
-            <wp:docPr id="10" name="图片 10" descr="图表&#10;&#10;描述已自动生成"/>
-            <wp:cNvGraphicFramePr>
-              <a:graphicFrameLocks xmlns:a="http://schemas.openxmlformats.org/drawingml/2006/main" noChangeAspect="1"/>
-            </wp:cNvGraphicFramePr>
-            <a:graphic xmlns:a="http://schemas.openxmlformats.org/drawingml/2006/main">
-              <a:graphicData uri="http://schemas.openxmlformats.org/drawingml/2006/picture">
-                <pic:pic xmlns:pic="http://schemas.openxmlformats.org/drawingml/2006/picture">
-                  <pic:nvPicPr>
-                    <pic:cNvPr id="10" name="图片 10" descr="图表&#10;&#10;描述已自动生成"/>
                     <pic:cNvPicPr/>
                   </pic:nvPicPr>
                   <pic:blipFill>
@@ -813,25 +1240,35 @@
           <w:bCs/>
           <w:sz w:val="24"/>
         </w:rPr>
-        <w:t>L</w:t>
-      </w:r>
-      <w:r>
-        <w:rPr>
-          <w:rFonts w:ascii="Times New Roman" w:hAnsi="Times New Roman" w:cs="Times New Roman"/>
-          <w:b/>
-          <w:bCs/>
-          <w:sz w:val="24"/>
-        </w:rPr>
-        <w:t>earning Vector quantization (LVQ)</w:t>
-      </w:r>
-    </w:p>
-    <w:p>
-      <w:pPr>
-        <w:rPr>
-          <w:rFonts w:ascii="Times New Roman" w:hAnsi="Times New Roman" w:cs="Times New Roman"/>
-          <w:sz w:val="24"/>
-        </w:rPr>
-      </w:pPr>
+        <w:t>M</w:t>
+      </w:r>
+      <w:r>
+        <w:rPr>
+          <w:rFonts w:ascii="Times New Roman" w:hAnsi="Times New Roman" w:cs="Times New Roman"/>
+          <w:b/>
+          <w:bCs/>
+          <w:sz w:val="24"/>
+        </w:rPr>
+        <w:t>u</w:t>
+      </w:r>
+      <w:r>
+        <w:rPr>
+          <w:rFonts w:ascii="Times New Roman" w:hAnsi="Times New Roman" w:cs="Times New Roman"/>
+          <w:b/>
+          <w:bCs/>
+          <w:sz w:val="24"/>
+        </w:rPr>
+        <w:t>l</w:t>
+      </w:r>
+      <w:r>
+        <w:rPr>
+          <w:rFonts w:ascii="Times New Roman" w:hAnsi="Times New Roman" w:cs="Times New Roman"/>
+          <w:b/>
+          <w:bCs/>
+          <w:sz w:val="24"/>
+        </w:rPr>
+        <w:t>ti-layer Perceptron (MLP)</w:t>
+      </w:r>
     </w:p>
     <w:p>
       <w:pPr>
@@ -848,10 +1285,10 @@
         </w:rPr>
         <w:lastRenderedPageBreak/>
         <w:drawing>
-          <wp:inline distT="0" distB="0" distL="0" distR="0" wp14:anchorId="57ED5D0F" wp14:editId="4A476325">
+          <wp:inline distT="0" distB="0" distL="0" distR="0" wp14:anchorId="653143EC" wp14:editId="5BCB08B2">
             <wp:extent cx="5486400" cy="4114800"/>
             <wp:effectExtent l="0" t="0" r="0" b="0"/>
-            <wp:docPr id="19" name="图片 19" descr="图表&#10;&#10;描述已自动生成"/>
+            <wp:docPr id="10" name="图片 10" descr="图表&#10;&#10;描述已自动生成"/>
             <wp:cNvGraphicFramePr>
               <a:graphicFrameLocks xmlns:a="http://schemas.openxmlformats.org/drawingml/2006/main" noChangeAspect="1"/>
             </wp:cNvGraphicFramePr>
@@ -859,7 +1296,7 @@
               <a:graphicData uri="http://schemas.openxmlformats.org/drawingml/2006/picture">
                 <pic:pic xmlns:pic="http://schemas.openxmlformats.org/drawingml/2006/picture">
                   <pic:nvPicPr>
-                    <pic:cNvPr id="19" name="图片 19" descr="图表&#10;&#10;描述已自动生成"/>
+                    <pic:cNvPr id="10" name="图片 10" descr="图表&#10;&#10;描述已自动生成"/>
                     <pic:cNvPicPr/>
                   </pic:nvPicPr>
                   <pic:blipFill>
@@ -899,82 +1336,52 @@
           <w:sz w:val="24"/>
         </w:rPr>
       </w:pPr>
-    </w:p>
-    <w:p>
-      <w:pPr>
-        <w:rPr>
-          <w:rFonts w:ascii="Times New Roman" w:hAnsi="Times New Roman" w:cs="Times New Roman"/>
-          <w:b/>
-          <w:bCs/>
-          <w:sz w:val="24"/>
-        </w:rPr>
-      </w:pPr>
-    </w:p>
-    <w:p>
-      <w:pPr>
-        <w:rPr>
-          <w:rFonts w:ascii="Times New Roman" w:hAnsi="Times New Roman" w:cs="Times New Roman"/>
-          <w:b/>
-          <w:bCs/>
-          <w:sz w:val="24"/>
-        </w:rPr>
-      </w:pPr>
-    </w:p>
-    <w:p>
-      <w:pPr>
-        <w:autoSpaceDE w:val="0"/>
-        <w:autoSpaceDN w:val="0"/>
-        <w:adjustRightInd w:val="0"/>
-        <w:jc w:val="left"/>
-        <w:rPr>
-          <w:rFonts w:ascii="Helvetica Neue" w:hAnsi="Helvetica Neue" w:cs="Helvetica Neue"/>
-          <w:kern w:val="0"/>
-          <w:sz w:val="24"/>
-        </w:rPr>
-      </w:pPr>
-    </w:p>
-    <w:p>
-      <w:pPr>
-        <w:rPr>
-          <w:rFonts w:ascii="Times New Roman" w:hAnsi="Times New Roman" w:cs="Times New Roman"/>
-          <w:b/>
-          <w:bCs/>
-          <w:sz w:val="24"/>
-        </w:rPr>
-      </w:pPr>
-      <w:r>
-        <w:rPr>
-          <w:rFonts w:ascii="Times New Roman" w:hAnsi="Times New Roman" w:cs="Times New Roman"/>
-          <w:b/>
-          <w:bCs/>
-          <w:sz w:val="24"/>
-        </w:rPr>
-        <w:t>Radial Basis Function (RBF) Networks with k-means</w:t>
-      </w:r>
-    </w:p>
-    <w:p>
-      <w:pPr>
-        <w:rPr>
-          <w:rFonts w:ascii="Times New Roman" w:hAnsi="Times New Roman" w:cs="Times New Roman"/>
-          <w:b/>
-          <w:bCs/>
-          <w:sz w:val="24"/>
-        </w:rPr>
-      </w:pPr>
-      <w:r>
-        <w:rPr>
-          <w:rFonts w:ascii="Times New Roman" w:hAnsi="Times New Roman" w:cs="Times New Roman"/>
-          <w:b/>
-          <w:bCs/>
+      <w:r>
+        <w:rPr>
+          <w:rFonts w:ascii="Times New Roman" w:hAnsi="Times New Roman" w:cs="Times New Roman" w:hint="eastAsia"/>
+          <w:b/>
+          <w:bCs/>
+          <w:sz w:val="24"/>
+        </w:rPr>
+        <w:t>L</w:t>
+      </w:r>
+      <w:r>
+        <w:rPr>
+          <w:rFonts w:ascii="Times New Roman" w:hAnsi="Times New Roman" w:cs="Times New Roman"/>
+          <w:b/>
+          <w:bCs/>
+          <w:sz w:val="24"/>
+        </w:rPr>
+        <w:t>earning Vector quantization (LVQ)</w:t>
+      </w:r>
+    </w:p>
+    <w:p>
+      <w:pPr>
+        <w:rPr>
+          <w:rFonts w:ascii="Times New Roman" w:hAnsi="Times New Roman" w:cs="Times New Roman"/>
+          <w:sz w:val="24"/>
+        </w:rPr>
+      </w:pPr>
+    </w:p>
+    <w:p>
+      <w:pPr>
+        <w:rPr>
+          <w:rFonts w:ascii="Times New Roman" w:hAnsi="Times New Roman" w:cs="Times New Roman"/>
+          <w:sz w:val="24"/>
+        </w:rPr>
+      </w:pPr>
+      <w:r>
+        <w:rPr>
+          <w:rFonts w:ascii="Times New Roman" w:hAnsi="Times New Roman" w:cs="Times New Roman"/>
           <w:noProof/>
           <w:sz w:val="24"/>
         </w:rPr>
         <w:lastRenderedPageBreak/>
         <w:drawing>
-          <wp:inline distT="0" distB="0" distL="0" distR="0" wp14:anchorId="6CBD9345" wp14:editId="45A67475">
+          <wp:inline distT="0" distB="0" distL="0" distR="0" wp14:anchorId="57ED5D0F" wp14:editId="4A476325">
             <wp:extent cx="5486400" cy="4114800"/>
             <wp:effectExtent l="0" t="0" r="0" b="0"/>
-            <wp:docPr id="22" name="图片 22" descr="图表, 折线图&#10;&#10;描述已自动生成"/>
+            <wp:docPr id="19" name="图片 19" descr="图表&#10;&#10;描述已自动生成"/>
             <wp:cNvGraphicFramePr>
               <a:graphicFrameLocks xmlns:a="http://schemas.openxmlformats.org/drawingml/2006/main" noChangeAspect="1"/>
             </wp:cNvGraphicFramePr>
@@ -982,7 +1389,7 @@
               <a:graphicData uri="http://schemas.openxmlformats.org/drawingml/2006/picture">
                 <pic:pic xmlns:pic="http://schemas.openxmlformats.org/drawingml/2006/picture">
                   <pic:nvPicPr>
-                    <pic:cNvPr id="22" name="图片 22" descr="图表, 折线图&#10;&#10;描述已自动生成"/>
+                    <pic:cNvPr id="19" name="图片 19" descr="图表&#10;&#10;描述已自动生成"/>
                     <pic:cNvPicPr/>
                   </pic:nvPicPr>
                   <pic:blipFill>
@@ -1016,6 +1423,129 @@
     <w:p>
       <w:pPr>
         <w:rPr>
+          <w:rFonts w:ascii="Times New Roman" w:hAnsi="Times New Roman" w:cs="Times New Roman"/>
+          <w:b/>
+          <w:bCs/>
+          <w:sz w:val="24"/>
+        </w:rPr>
+      </w:pPr>
+    </w:p>
+    <w:p>
+      <w:pPr>
+        <w:rPr>
+          <w:rFonts w:ascii="Times New Roman" w:hAnsi="Times New Roman" w:cs="Times New Roman"/>
+          <w:b/>
+          <w:bCs/>
+          <w:sz w:val="24"/>
+        </w:rPr>
+      </w:pPr>
+    </w:p>
+    <w:p>
+      <w:pPr>
+        <w:rPr>
+          <w:rFonts w:ascii="Times New Roman" w:hAnsi="Times New Roman" w:cs="Times New Roman"/>
+          <w:b/>
+          <w:bCs/>
+          <w:sz w:val="24"/>
+        </w:rPr>
+      </w:pPr>
+    </w:p>
+    <w:p>
+      <w:pPr>
+        <w:autoSpaceDE w:val="0"/>
+        <w:autoSpaceDN w:val="0"/>
+        <w:adjustRightInd w:val="0"/>
+        <w:jc w:val="left"/>
+        <w:rPr>
+          <w:rFonts w:ascii="Helvetica Neue" w:hAnsi="Helvetica Neue" w:cs="Helvetica Neue"/>
+          <w:kern w:val="0"/>
+          <w:sz w:val="24"/>
+        </w:rPr>
+      </w:pPr>
+    </w:p>
+    <w:p>
+      <w:pPr>
+        <w:rPr>
+          <w:rFonts w:ascii="Times New Roman" w:hAnsi="Times New Roman" w:cs="Times New Roman"/>
+          <w:b/>
+          <w:bCs/>
+          <w:sz w:val="24"/>
+        </w:rPr>
+      </w:pPr>
+      <w:r>
+        <w:rPr>
+          <w:rFonts w:ascii="Times New Roman" w:hAnsi="Times New Roman" w:cs="Times New Roman"/>
+          <w:b/>
+          <w:bCs/>
+          <w:sz w:val="24"/>
+        </w:rPr>
+        <w:t>Radial Basis Function (RBF) Networks with k-means</w:t>
+      </w:r>
+    </w:p>
+    <w:p>
+      <w:pPr>
+        <w:rPr>
+          <w:rFonts w:ascii="Times New Roman" w:hAnsi="Times New Roman" w:cs="Times New Roman"/>
+          <w:b/>
+          <w:bCs/>
+          <w:sz w:val="24"/>
+        </w:rPr>
+      </w:pPr>
+      <w:r>
+        <w:rPr>
+          <w:rFonts w:ascii="Times New Roman" w:hAnsi="Times New Roman" w:cs="Times New Roman"/>
+          <w:b/>
+          <w:bCs/>
+          <w:noProof/>
+          <w:sz w:val="24"/>
+        </w:rPr>
+        <w:lastRenderedPageBreak/>
+        <w:drawing>
+          <wp:inline distT="0" distB="0" distL="0" distR="0" wp14:anchorId="6CBD9345" wp14:editId="45A67475">
+            <wp:extent cx="5486400" cy="4114800"/>
+            <wp:effectExtent l="0" t="0" r="0" b="0"/>
+            <wp:docPr id="22" name="图片 22" descr="图表, 折线图&#10;&#10;描述已自动生成"/>
+            <wp:cNvGraphicFramePr>
+              <a:graphicFrameLocks xmlns:a="http://schemas.openxmlformats.org/drawingml/2006/main" noChangeAspect="1"/>
+            </wp:cNvGraphicFramePr>
+            <a:graphic xmlns:a="http://schemas.openxmlformats.org/drawingml/2006/main">
+              <a:graphicData uri="http://schemas.openxmlformats.org/drawingml/2006/picture">
+                <pic:pic xmlns:pic="http://schemas.openxmlformats.org/drawingml/2006/picture">
+                  <pic:nvPicPr>
+                    <pic:cNvPr id="22" name="图片 22" descr="图表, 折线图&#10;&#10;描述已自动生成"/>
+                    <pic:cNvPicPr/>
+                  </pic:nvPicPr>
+                  <pic:blipFill>
+                    <a:blip r:embed="rId14">
+                      <a:extLst>
+                        <a:ext uri="{28A0092B-C50C-407E-A947-70E740481C1C}">
+                          <a14:useLocalDpi xmlns:a14="http://schemas.microsoft.com/office/drawing/2010/main" val="0"/>
+                        </a:ext>
+                      </a:extLst>
+                    </a:blip>
+                    <a:stretch>
+                      <a:fillRect/>
+                    </a:stretch>
+                  </pic:blipFill>
+                  <pic:spPr>
+                    <a:xfrm>
+                      <a:off x="0" y="0"/>
+                      <a:ext cx="5486400" cy="4114800"/>
+                    </a:xfrm>
+                    <a:prstGeom prst="rect">
+                      <a:avLst/>
+                    </a:prstGeom>
+                  </pic:spPr>
+                </pic:pic>
+              </a:graphicData>
+            </a:graphic>
+          </wp:inline>
+        </w:drawing>
+      </w:r>
+    </w:p>
+    <w:p>
+      <w:pPr>
+        <w:rPr>
           <w:rFonts w:ascii="Times New Roman" w:hAnsi="Times New Roman" w:cs="Times New Roman" w:hint="eastAsia"/>
           <w:b/>
           <w:bCs/>
@@ -1088,7 +1618,7 @@
                     <pic:cNvPicPr/>
                   </pic:nvPicPr>
                   <pic:blipFill>
-                    <a:blip r:embed="rId14">
+                    <a:blip r:embed="rId15">
                       <a:extLst>
                         <a:ext uri="{28A0092B-C50C-407E-A947-70E740481C1C}">
                           <a14:useLocalDpi xmlns:a14="http://schemas.microsoft.com/office/drawing/2010/main" val="0"/>

</xml_diff>

<commit_message>
finished the writing in mlp and cnn
</commit_message>
<xml_diff>
--- a/ass2_report.docx
+++ b/ass2_report.docx
@@ -607,20 +607,148 @@
     <w:p>
       <w:pPr>
         <w:rPr>
+          <w:rFonts w:ascii="Times New Roman" w:hAnsi="Times New Roman" w:cs="Times New Roman"/>
+          <w:sz w:val="24"/>
+        </w:rPr>
+      </w:pPr>
+      <w:r>
+        <w:rPr>
+          <w:rFonts w:ascii="Times New Roman" w:hAnsi="Times New Roman" w:cs="Times New Roman"/>
+          <w:sz w:val="24"/>
+        </w:rPr>
+        <w:t xml:space="preserve">MLP classifier is a classical artificial neural network widely implemented in classification problems. </w:t>
+      </w:r>
+      <w:r>
+        <w:rPr>
+          <w:rFonts w:ascii="Times New Roman" w:hAnsi="Times New Roman" w:cs="Times New Roman"/>
+          <w:sz w:val="24"/>
+        </w:rPr>
+        <w:t>Generally, t</w:t>
+      </w:r>
+      <w:r>
+        <w:rPr>
+          <w:rFonts w:ascii="Times New Roman" w:hAnsi="Times New Roman" w:cs="Times New Roman"/>
+          <w:sz w:val="24"/>
+        </w:rPr>
+        <w:t>he simple network composed of three components: input layer, hidden layer and output layer, and with the back-propagation training algorithms</w:t>
+      </w:r>
+      <w:r>
+        <w:rPr>
+          <w:rFonts w:ascii="Times New Roman" w:hAnsi="Times New Roman" w:cs="Times New Roman"/>
+          <w:sz w:val="24"/>
+        </w:rPr>
+        <w:t xml:space="preserve"> to update the weights until convergence. </w:t>
+      </w:r>
+      <w:r>
+        <w:rPr>
+          <w:rFonts w:ascii="Times New Roman" w:hAnsi="Times New Roman" w:cs="Times New Roman"/>
+          <w:sz w:val="24"/>
+        </w:rPr>
+        <w:t xml:space="preserve">In this case, the MLP model contains three hidden layers </w:t>
+      </w:r>
+      <w:r>
+        <w:rPr>
+          <w:rFonts w:ascii="Times New Roman" w:hAnsi="Times New Roman" w:cs="Times New Roman"/>
+          <w:sz w:val="24"/>
+        </w:rPr>
+        <w:lastRenderedPageBreak/>
+        <w:t>with h</w:t>
+      </w:r>
+      <w:r>
+        <w:rPr>
+          <w:rFonts w:ascii="Times New Roman" w:hAnsi="Times New Roman" w:cs="Times New Roman"/>
+          <w:sz w:val="24"/>
+        </w:rPr>
+        <w:t xml:space="preserve">yperbolic tangent sigmoid </w:t>
+      </w:r>
+      <w:r>
+        <w:rPr>
+          <w:rFonts w:ascii="Times New Roman" w:hAnsi="Times New Roman" w:cs="Times New Roman"/>
+          <w:sz w:val="24"/>
+        </w:rPr>
+        <w:t>as activation</w:t>
+      </w:r>
+      <w:r>
+        <w:rPr>
+          <w:rFonts w:ascii="Times New Roman" w:hAnsi="Times New Roman" w:cs="Times New Roman"/>
+          <w:sz w:val="24"/>
+        </w:rPr>
+        <w:t xml:space="preserve"> function</w:t>
+      </w:r>
+      <w:r>
+        <w:rPr>
+          <w:rFonts w:ascii="Times New Roman" w:hAnsi="Times New Roman" w:cs="Times New Roman"/>
+          <w:sz w:val="24"/>
+        </w:rPr>
+        <w:t xml:space="preserve"> (Figure 1)</w:t>
+      </w:r>
+      <w:r>
+        <w:rPr>
+          <w:rFonts w:ascii="Times New Roman" w:hAnsi="Times New Roman" w:cs="Times New Roman"/>
+          <w:sz w:val="24"/>
+        </w:rPr>
+        <w:t>.</w:t>
+      </w:r>
+      <w:r>
+        <w:rPr>
+          <w:rFonts w:ascii="Times New Roman" w:hAnsi="Times New Roman" w:cs="Times New Roman"/>
+          <w:sz w:val="24"/>
+        </w:rPr>
+        <w:t xml:space="preserve"> As previously mentioned, each figure was compressed into a 1D matrix with 1152 features, so the input features would be 1152. Regarding to the output layer, I used linear activation function for simplicity, and the output </w:t>
+      </w:r>
+      <w:r>
+        <w:rPr>
+          <w:rFonts w:ascii="Times New Roman" w:hAnsi="Times New Roman" w:cs="Times New Roman"/>
+          <w:sz w:val="24"/>
+        </w:rPr>
+        <w:t>layer could produce probabilities for</w:t>
+      </w:r>
+      <w:r>
+        <w:rPr>
+          <w:rFonts w:ascii="Times New Roman" w:hAnsi="Times New Roman" w:cs="Times New Roman"/>
+          <w:sz w:val="24"/>
+        </w:rPr>
+        <w:t xml:space="preserve"> 24 clusters.</w:t>
+      </w:r>
+      <w:r>
+        <w:rPr>
+          <w:rFonts w:ascii="Times New Roman" w:hAnsi="Times New Roman" w:cs="Times New Roman"/>
+          <w:sz w:val="24"/>
+        </w:rPr>
+        <w:t xml:space="preserve"> </w:t>
+      </w:r>
+      <w:r>
+        <w:rPr>
+          <w:rFonts w:ascii="Times New Roman" w:hAnsi="Times New Roman" w:cs="Times New Roman"/>
+          <w:sz w:val="24"/>
+        </w:rPr>
+        <w:t xml:space="preserve">Hyperparameters involved in this MLP are summarized in Table 1. </w:t>
+      </w:r>
+    </w:p>
+    <w:p>
+      <w:pPr>
+        <w:rPr>
           <w:rFonts w:ascii="Times New Roman" w:hAnsi="Times New Roman" w:cs="Times New Roman" w:hint="eastAsia"/>
-          <w:b/>
-          <w:bCs/>
-          <w:sz w:val="24"/>
-        </w:rPr>
-      </w:pPr>
-      <w:r>
-        <w:rPr>
-          <w:rFonts w:ascii="Times New Roman" w:hAnsi="Times New Roman" w:cs="Times New Roman"/>
-          <w:b/>
-          <w:bCs/>
-          <w:sz w:val="24"/>
-        </w:rPr>
-        <w:lastRenderedPageBreak/>
+          <w:sz w:val="24"/>
+        </w:rPr>
+      </w:pPr>
+    </w:p>
+    <w:p>
+      <w:pPr>
+        <w:rPr>
+          <w:rFonts w:ascii="Times New Roman" w:hAnsi="Times New Roman" w:cs="Times New Roman" w:hint="eastAsia"/>
+          <w:b/>
+          <w:bCs/>
+          <w:sz w:val="24"/>
+        </w:rPr>
+      </w:pPr>
+      <w:r>
+        <w:rPr>
+          <w:rFonts w:ascii="Times New Roman" w:hAnsi="Times New Roman" w:cs="Times New Roman"/>
+          <w:b/>
+          <w:bCs/>
+          <w:sz w:val="24"/>
+        </w:rPr>
         <w:drawing>
           <wp:inline distT="0" distB="0" distL="0" distR="0" wp14:anchorId="3881B400" wp14:editId="4D5CD078">
             <wp:extent cx="5486400" cy="1004570"/>
@@ -698,18 +826,319 @@
         </w:rPr>
       </w:pPr>
     </w:p>
-    <w:p>
-      <w:pPr>
-        <w:rPr>
-          <w:rFonts w:ascii="Times New Roman" w:hAnsi="Times New Roman" w:cs="Times New Roman"/>
-          <w:b/>
-          <w:bCs/>
-          <w:sz w:val="24"/>
-        </w:rPr>
-      </w:pPr>
-      <w:r>
+    <w:tbl>
+      <w:tblPr>
+        <w:tblStyle w:val="a7"/>
+        <w:tblW w:w="0" w:type="auto"/>
+        <w:tblLook w:val="04A0" w:firstRow="1" w:lastRow="0" w:firstColumn="1" w:lastColumn="0" w:noHBand="0" w:noVBand="1"/>
+      </w:tblPr>
+      <w:tblGrid>
+        <w:gridCol w:w="1718"/>
+        <w:gridCol w:w="1720"/>
+        <w:gridCol w:w="1723"/>
+        <w:gridCol w:w="3469"/>
+      </w:tblGrid>
+      <w:tr>
+        <w:tc>
+          <w:tcPr>
+            <w:tcW w:w="1718" w:type="dxa"/>
+          </w:tcPr>
+          <w:p>
+            <w:pPr>
+              <w:rPr>
+                <w:rFonts w:ascii="Times New Roman" w:hAnsi="Times New Roman" w:cs="Times New Roman"/>
+                <w:sz w:val="24"/>
+              </w:rPr>
+            </w:pPr>
+            <w:r>
+              <w:rPr>
+                <w:rFonts w:ascii="Times New Roman" w:hAnsi="Times New Roman" w:cs="Times New Roman"/>
+                <w:sz w:val="24"/>
+              </w:rPr>
+              <w:t>E</w:t>
+            </w:r>
+            <w:r>
+              <w:rPr>
+                <w:rFonts w:ascii="Times New Roman" w:hAnsi="Times New Roman" w:cs="Times New Roman"/>
+                <w:sz w:val="24"/>
+              </w:rPr>
+              <w:t>poch</w:t>
+            </w:r>
+          </w:p>
+          <w:p>
+            <w:pPr>
+              <w:rPr>
+                <w:rFonts w:ascii="Times New Roman" w:hAnsi="Times New Roman" w:cs="Times New Roman"/>
+                <w:sz w:val="24"/>
+              </w:rPr>
+            </w:pPr>
+          </w:p>
+        </w:tc>
+        <w:tc>
+          <w:tcPr>
+            <w:tcW w:w="1720" w:type="dxa"/>
+          </w:tcPr>
+          <w:p>
+            <w:pPr>
+              <w:rPr>
+                <w:rFonts w:ascii="Times New Roman" w:hAnsi="Times New Roman" w:cs="Times New Roman"/>
+                <w:sz w:val="24"/>
+              </w:rPr>
+            </w:pPr>
+            <w:r>
+              <w:rPr>
+                <w:rFonts w:ascii="Times New Roman" w:hAnsi="Times New Roman" w:cs="Times New Roman"/>
+                <w:sz w:val="24"/>
+              </w:rPr>
+              <w:t>Learning rate</w:t>
+            </w:r>
+          </w:p>
+        </w:tc>
+        <w:tc>
+          <w:tcPr>
+            <w:tcW w:w="1723" w:type="dxa"/>
+          </w:tcPr>
+          <w:p>
+            <w:pPr>
+              <w:rPr>
+                <w:rFonts w:ascii="Times New Roman" w:hAnsi="Times New Roman" w:cs="Times New Roman" w:hint="eastAsia"/>
+                <w:sz w:val="24"/>
+              </w:rPr>
+            </w:pPr>
+            <w:r>
+              <w:rPr>
+                <w:rFonts w:ascii="Times New Roman" w:hAnsi="Times New Roman" w:cs="Times New Roman"/>
+                <w:sz w:val="24"/>
+              </w:rPr>
+              <w:t xml:space="preserve">Momentum </w:t>
+            </w:r>
+          </w:p>
+        </w:tc>
+        <w:tc>
+          <w:tcPr>
+            <w:tcW w:w="3469" w:type="dxa"/>
+          </w:tcPr>
+          <w:p>
+            <w:pPr>
+              <w:rPr>
+                <w:rFonts w:ascii="Times New Roman" w:hAnsi="Times New Roman" w:cs="Times New Roman"/>
+                <w:sz w:val="24"/>
+              </w:rPr>
+            </w:pPr>
+            <w:r>
+              <w:rPr>
+                <w:rFonts w:ascii="Times New Roman" w:hAnsi="Times New Roman" w:cs="Times New Roman"/>
+                <w:sz w:val="24"/>
+              </w:rPr>
+              <w:t>Neurons in each layer</w:t>
+            </w:r>
+          </w:p>
+        </w:tc>
+      </w:tr>
+      <w:tr>
+        <w:tc>
+          <w:tcPr>
+            <w:tcW w:w="1718" w:type="dxa"/>
+          </w:tcPr>
+          <w:p>
+            <w:pPr>
+              <w:rPr>
+                <w:rFonts w:ascii="Times New Roman" w:hAnsi="Times New Roman" w:cs="Times New Roman"/>
+                <w:sz w:val="24"/>
+              </w:rPr>
+            </w:pPr>
+            <w:r>
+              <w:rPr>
+                <w:rFonts w:ascii="Times New Roman" w:hAnsi="Times New Roman" w:cs="Times New Roman" w:hint="eastAsia"/>
+                <w:sz w:val="24"/>
+              </w:rPr>
+              <w:t>1</w:t>
+            </w:r>
+            <w:r>
+              <w:rPr>
+                <w:rFonts w:ascii="Times New Roman" w:hAnsi="Times New Roman" w:cs="Times New Roman"/>
+                <w:sz w:val="24"/>
+              </w:rPr>
+              <w:t>000</w:t>
+            </w:r>
+          </w:p>
+        </w:tc>
+        <w:tc>
+          <w:tcPr>
+            <w:tcW w:w="1720" w:type="dxa"/>
+          </w:tcPr>
+          <w:p>
+            <w:pPr>
+              <w:rPr>
+                <w:rFonts w:ascii="Times New Roman" w:hAnsi="Times New Roman" w:cs="Times New Roman"/>
+                <w:sz w:val="24"/>
+              </w:rPr>
+            </w:pPr>
+            <w:r>
+              <w:rPr>
+                <w:rFonts w:ascii="Times New Roman" w:hAnsi="Times New Roman" w:cs="Times New Roman" w:hint="eastAsia"/>
+                <w:sz w:val="24"/>
+              </w:rPr>
+              <w:t>0</w:t>
+            </w:r>
+            <w:r>
+              <w:rPr>
+                <w:rFonts w:ascii="Times New Roman" w:hAnsi="Times New Roman" w:cs="Times New Roman"/>
+                <w:sz w:val="24"/>
+              </w:rPr>
+              <w:t>.2</w:t>
+            </w:r>
+          </w:p>
+        </w:tc>
+        <w:tc>
+          <w:tcPr>
+            <w:tcW w:w="1723" w:type="dxa"/>
+          </w:tcPr>
+          <w:p>
+            <w:pPr>
+              <w:rPr>
+                <w:rFonts w:ascii="Times New Roman" w:hAnsi="Times New Roman" w:cs="Times New Roman" w:hint="eastAsia"/>
+                <w:sz w:val="24"/>
+              </w:rPr>
+            </w:pPr>
+            <w:r>
+              <w:rPr>
+                <w:rFonts w:ascii="Times New Roman" w:hAnsi="Times New Roman" w:cs="Times New Roman" w:hint="eastAsia"/>
+                <w:sz w:val="24"/>
+              </w:rPr>
+              <w:t>0</w:t>
+            </w:r>
+            <w:r>
+              <w:rPr>
+                <w:rFonts w:ascii="Times New Roman" w:hAnsi="Times New Roman" w:cs="Times New Roman"/>
+                <w:sz w:val="24"/>
+              </w:rPr>
+              <w:t>.4</w:t>
+            </w:r>
+          </w:p>
+        </w:tc>
+        <w:tc>
+          <w:tcPr>
+            <w:tcW w:w="3469" w:type="dxa"/>
+          </w:tcPr>
+          <w:p>
+            <w:pPr>
+              <w:rPr>
+                <w:rFonts w:ascii="Times New Roman" w:hAnsi="Times New Roman" w:cs="Times New Roman"/>
+                <w:sz w:val="24"/>
+              </w:rPr>
+            </w:pPr>
+            <w:r>
+              <w:rPr>
+                <w:rFonts w:ascii="Times New Roman" w:hAnsi="Times New Roman" w:cs="Times New Roman"/>
+                <w:sz w:val="24"/>
+              </w:rPr>
+              <w:t>[</w:t>
+            </w:r>
+            <w:r>
+              <w:rPr>
+                <w:rFonts w:ascii="Times New Roman" w:hAnsi="Times New Roman" w:cs="Times New Roman" w:hint="eastAsia"/>
+                <w:sz w:val="24"/>
+              </w:rPr>
+              <w:t>5</w:t>
+            </w:r>
+            <w:r>
+              <w:rPr>
+                <w:rFonts w:ascii="Times New Roman" w:hAnsi="Times New Roman" w:cs="Times New Roman"/>
+                <w:sz w:val="24"/>
+              </w:rPr>
+              <w:t>0,100,100,24]</w:t>
+            </w:r>
+          </w:p>
+        </w:tc>
+      </w:tr>
+    </w:tbl>
+    <w:p>
+      <w:pPr>
+        <w:rPr>
+          <w:rFonts w:ascii="Times New Roman" w:hAnsi="Times New Roman" w:cs="Times New Roman"/>
+          <w:b/>
+          <w:bCs/>
+          <w:sz w:val="24"/>
+        </w:rPr>
+      </w:pPr>
+    </w:p>
+    <w:p>
+      <w:pPr>
+        <w:jc w:val="center"/>
         <w:rPr>
           <w:rFonts w:ascii="Times New Roman" w:hAnsi="Times New Roman" w:cs="Times New Roman" w:hint="eastAsia"/>
+          <w:sz w:val="24"/>
+        </w:rPr>
+      </w:pPr>
+      <w:r>
+        <w:rPr>
+          <w:rFonts w:ascii="Times New Roman" w:hAnsi="Times New Roman" w:cs="Times New Roman"/>
+          <w:sz w:val="24"/>
+        </w:rPr>
+        <w:t>Table 1: Hyperparameter</w:t>
+      </w:r>
+      <w:r>
+        <w:rPr>
+          <w:rFonts w:ascii="Times New Roman" w:hAnsi="Times New Roman" w:cs="Times New Roman"/>
+          <w:sz w:val="24"/>
+        </w:rPr>
+        <w:t xml:space="preserve"> </w:t>
+      </w:r>
+      <w:r>
+        <w:rPr>
+          <w:rFonts w:ascii="Times New Roman" w:hAnsi="Times New Roman" w:cs="Times New Roman"/>
+          <w:sz w:val="24"/>
+        </w:rPr>
+        <w:t>s</w:t>
+      </w:r>
+      <w:r>
+        <w:rPr>
+          <w:rFonts w:ascii="Times New Roman" w:hAnsi="Times New Roman" w:cs="Times New Roman"/>
+          <w:sz w:val="24"/>
+        </w:rPr>
+        <w:t>etting</w:t>
+      </w:r>
+      <w:r>
+        <w:rPr>
+          <w:rFonts w:ascii="Times New Roman" w:hAnsi="Times New Roman" w:cs="Times New Roman"/>
+          <w:sz w:val="24"/>
+        </w:rPr>
+        <w:t xml:space="preserve"> in MLP</w:t>
+      </w:r>
+    </w:p>
+    <w:p>
+      <w:pPr>
+        <w:rPr>
+          <w:rFonts w:ascii="Times New Roman" w:hAnsi="Times New Roman" w:cs="Times New Roman" w:hint="eastAsia"/>
+          <w:b/>
+          <w:bCs/>
+          <w:sz w:val="24"/>
+        </w:rPr>
+      </w:pPr>
+    </w:p>
+    <w:p>
+      <w:pPr>
+        <w:rPr>
+          <w:rFonts w:ascii="Times New Roman" w:hAnsi="Times New Roman" w:cs="Times New Roman"/>
+          <w:b/>
+          <w:bCs/>
+          <w:sz w:val="24"/>
+        </w:rPr>
+      </w:pPr>
+    </w:p>
+    <w:p>
+      <w:pPr>
+        <w:rPr>
+          <w:rFonts w:ascii="Times New Roman" w:hAnsi="Times New Roman" w:cs="Times New Roman"/>
+          <w:b/>
+          <w:bCs/>
+          <w:sz w:val="24"/>
+        </w:rPr>
+      </w:pPr>
+      <w:r>
+        <w:rPr>
+          <w:rFonts w:ascii="Times New Roman" w:hAnsi="Times New Roman" w:cs="Times New Roman" w:hint="eastAsia"/>
           <w:b/>
           <w:bCs/>
           <w:sz w:val="24"/>
@@ -762,45 +1191,287 @@
           <w:rFonts w:ascii="Times New Roman" w:hAnsi="Times New Roman" w:cs="Times New Roman"/>
           <w:sz w:val="24"/>
         </w:rPr>
-        <w:t>. In this experiment, four layers including one fully connected layer were devised to build the network.</w:t>
-      </w:r>
-    </w:p>
-    <w:p>
-      <w:pPr>
-        <w:rPr>
-          <w:rFonts w:ascii="Times New Roman" w:hAnsi="Times New Roman" w:cs="Times New Roman"/>
-          <w:b/>
-          <w:bCs/>
-          <w:sz w:val="24"/>
-        </w:rPr>
-      </w:pPr>
-    </w:p>
-    <w:p>
-      <w:pPr>
+        <w:t xml:space="preserve">. In this experiment, </w:t>
+      </w:r>
+      <w:r>
         <w:rPr>
           <w:rFonts w:ascii="Times New Roman" w:hAnsi="Times New Roman" w:cs="Times New Roman" w:hint="eastAsia"/>
-          <w:b/>
-          <w:bCs/>
-          <w:sz w:val="24"/>
-        </w:rPr>
-      </w:pPr>
-    </w:p>
-    <w:p>
-      <w:pPr>
-        <w:rPr>
-          <w:rFonts w:ascii="Times New Roman" w:hAnsi="Times New Roman" w:cs="Times New Roman"/>
-          <w:b/>
-          <w:bCs/>
-          <w:sz w:val="24"/>
-        </w:rPr>
-      </w:pPr>
-      <w:r>
+          <w:sz w:val="24"/>
+        </w:rPr>
+        <w:t>three</w:t>
+      </w:r>
+      <w:r>
+        <w:rPr>
+          <w:rFonts w:ascii="Times New Roman" w:hAnsi="Times New Roman" w:cs="Times New Roman"/>
+          <w:sz w:val="24"/>
+        </w:rPr>
+        <w:t xml:space="preserve"> </w:t>
+      </w:r>
+      <w:r>
+        <w:rPr>
+          <w:rFonts w:ascii="Times New Roman" w:hAnsi="Times New Roman" w:cs="Times New Roman"/>
+          <w:sz w:val="24"/>
+        </w:rPr>
+        <w:t xml:space="preserve">hidden </w:t>
+      </w:r>
+      <w:r>
+        <w:rPr>
+          <w:rFonts w:ascii="Times New Roman" w:hAnsi="Times New Roman" w:cs="Times New Roman"/>
+          <w:sz w:val="24"/>
+        </w:rPr>
+        <w:t>blocks</w:t>
+      </w:r>
+      <w:r>
+        <w:rPr>
+          <w:rFonts w:ascii="Times New Roman" w:hAnsi="Times New Roman" w:cs="Times New Roman"/>
+          <w:sz w:val="24"/>
+        </w:rPr>
+        <w:t xml:space="preserve"> </w:t>
+      </w:r>
+      <w:r>
+        <w:rPr>
+          <w:rFonts w:ascii="Times New Roman" w:hAnsi="Times New Roman" w:cs="Times New Roman"/>
+          <w:sz w:val="24"/>
+        </w:rPr>
+        <w:t>with</w:t>
+      </w:r>
+      <w:r>
+        <w:rPr>
+          <w:rFonts w:ascii="Times New Roman" w:hAnsi="Times New Roman" w:cs="Times New Roman"/>
+          <w:sz w:val="24"/>
+        </w:rPr>
+        <w:t xml:space="preserve"> one fully connected layer were devised to build the network.</w:t>
+      </w:r>
+      <w:r>
+        <w:rPr>
+          <w:rFonts w:ascii="Times New Roman" w:hAnsi="Times New Roman" w:cs="Times New Roman"/>
+          <w:sz w:val="24"/>
+        </w:rPr>
+        <w:t xml:space="preserve"> Each figure with size 48*24 was fed into the model, the input layer thus set to (48,24,1). Regarding to the three hidden </w:t>
+      </w:r>
+      <w:r>
+        <w:rPr>
+          <w:rFonts w:ascii="Times New Roman" w:hAnsi="Times New Roman" w:cs="Times New Roman"/>
+          <w:sz w:val="24"/>
+        </w:rPr>
+        <w:t>blocks</w:t>
+      </w:r>
+      <w:r>
+        <w:rPr>
+          <w:rFonts w:ascii="Times New Roman" w:hAnsi="Times New Roman" w:cs="Times New Roman"/>
+          <w:sz w:val="24"/>
+        </w:rPr>
+        <w:t xml:space="preserve">, </w:t>
+      </w:r>
+      <w:r>
+        <w:rPr>
+          <w:rFonts w:ascii="Times New Roman" w:hAnsi="Times New Roman" w:cs="Times New Roman"/>
+          <w:sz w:val="24"/>
+        </w:rPr>
+        <w:t>same</w:t>
+      </w:r>
+      <w:r>
+        <w:rPr>
+          <w:rFonts w:ascii="Times New Roman" w:hAnsi="Times New Roman" w:cs="Times New Roman"/>
+          <w:sz w:val="24"/>
+        </w:rPr>
+        <w:t xml:space="preserve"> </w:t>
+      </w:r>
+      <w:r>
+        <w:rPr>
+          <w:rFonts w:ascii="Times New Roman" w:hAnsi="Times New Roman" w:cs="Times New Roman"/>
+          <w:sz w:val="24"/>
+        </w:rPr>
+        <w:t>components</w:t>
+      </w:r>
+      <w:r>
+        <w:rPr>
+          <w:rFonts w:ascii="Times New Roman" w:hAnsi="Times New Roman" w:cs="Times New Roman"/>
+          <w:sz w:val="24"/>
+        </w:rPr>
+        <w:t xml:space="preserve"> were shared</w:t>
+      </w:r>
+      <w:r>
+        <w:rPr>
+          <w:rFonts w:ascii="Times New Roman" w:hAnsi="Times New Roman" w:cs="Times New Roman"/>
+          <w:sz w:val="24"/>
+        </w:rPr>
+        <w:t>, except for the number of filters</w:t>
+      </w:r>
+      <w:r>
+        <w:rPr>
+          <w:rFonts w:ascii="Times New Roman" w:hAnsi="Times New Roman" w:cs="Times New Roman"/>
+          <w:sz w:val="24"/>
+        </w:rPr>
+        <w:t>, the number was set to 8, 16, 32 for each block</w:t>
+      </w:r>
+      <w:r>
+        <w:rPr>
+          <w:rFonts w:ascii="Times New Roman" w:hAnsi="Times New Roman" w:cs="Times New Roman"/>
+          <w:sz w:val="24"/>
+        </w:rPr>
+        <w:t>.</w:t>
+      </w:r>
+      <w:r>
+        <w:rPr>
+          <w:rFonts w:ascii="Times New Roman" w:hAnsi="Times New Roman" w:cs="Times New Roman"/>
+          <w:sz w:val="24"/>
+        </w:rPr>
+        <w:t xml:space="preserve"> </w:t>
+      </w:r>
+      <w:r>
+        <w:rPr>
+          <w:rFonts w:ascii="Times New Roman" w:hAnsi="Times New Roman" w:cs="Times New Roman"/>
+          <w:sz w:val="24"/>
+        </w:rPr>
+        <w:t xml:space="preserve">In </w:t>
+      </w:r>
+      <w:r>
+        <w:rPr>
+          <w:rFonts w:ascii="Times New Roman" w:hAnsi="Times New Roman" w:cs="Times New Roman"/>
+          <w:sz w:val="24"/>
+        </w:rPr>
+        <w:t>each</w:t>
+      </w:r>
+      <w:r>
+        <w:rPr>
+          <w:rFonts w:ascii="Times New Roman" w:hAnsi="Times New Roman" w:cs="Times New Roman"/>
+          <w:sz w:val="24"/>
+        </w:rPr>
+        <w:t xml:space="preserve"> </w:t>
+      </w:r>
+      <w:r>
+        <w:rPr>
+          <w:rFonts w:ascii="Times New Roman" w:hAnsi="Times New Roman" w:cs="Times New Roman"/>
+          <w:sz w:val="24"/>
+        </w:rPr>
+        <w:t>convolutional block</w:t>
+      </w:r>
+      <w:r>
+        <w:rPr>
+          <w:rFonts w:ascii="Times New Roman" w:hAnsi="Times New Roman" w:cs="Times New Roman"/>
+          <w:sz w:val="24"/>
+        </w:rPr>
+        <w:t xml:space="preserve">, kernel size set to 3*3 and </w:t>
+      </w:r>
+      <w:r>
+        <w:rPr>
+          <w:rFonts w:ascii="Times New Roman" w:hAnsi="Times New Roman" w:cs="Times New Roman"/>
+          <w:sz w:val="24"/>
+        </w:rPr>
+        <w:t xml:space="preserve">“same” </w:t>
+      </w:r>
+      <w:r>
+        <w:rPr>
+          <w:rFonts w:ascii="Times New Roman" w:hAnsi="Times New Roman" w:cs="Times New Roman"/>
+          <w:sz w:val="24"/>
+        </w:rPr>
+        <w:t xml:space="preserve">padding </w:t>
+      </w:r>
+      <w:r>
+        <w:rPr>
+          <w:rFonts w:ascii="Times New Roman" w:hAnsi="Times New Roman" w:cs="Times New Roman"/>
+          <w:sz w:val="24"/>
+        </w:rPr>
+        <w:t xml:space="preserve">technique was utilized in the convolutional layer. Batch </w:t>
+      </w:r>
+      <w:r>
+        <w:rPr>
+          <w:rFonts w:ascii="Times New Roman" w:hAnsi="Times New Roman" w:cs="Times New Roman"/>
+          <w:sz w:val="24"/>
+        </w:rPr>
+        <w:t>normalization was followed to eliminate the influence of outliers. Additionally, Rectified Liner Unit (</w:t>
+      </w:r>
+      <w:proofErr w:type="spellStart"/>
+      <w:r>
+        <w:rPr>
+          <w:rFonts w:ascii="Times New Roman" w:hAnsi="Times New Roman" w:cs="Times New Roman"/>
+          <w:sz w:val="24"/>
+        </w:rPr>
+        <w:t>ReLU</w:t>
+      </w:r>
+      <w:proofErr w:type="spellEnd"/>
+      <w:r>
+        <w:rPr>
+          <w:rFonts w:ascii="Times New Roman" w:hAnsi="Times New Roman" w:cs="Times New Roman"/>
+          <w:sz w:val="24"/>
+        </w:rPr>
+        <w:t xml:space="preserve">) was chosen as the activation function and the following Max pooling layer set both size and stride </w:t>
+      </w:r>
+      <w:r>
+        <w:rPr>
+          <w:rFonts w:ascii="Times New Roman" w:hAnsi="Times New Roman" w:cs="Times New Roman"/>
+          <w:sz w:val="24"/>
+        </w:rPr>
+        <w:t>equal</w:t>
+      </w:r>
+      <w:r>
+        <w:rPr>
+          <w:rFonts w:ascii="Times New Roman" w:hAnsi="Times New Roman" w:cs="Times New Roman"/>
+          <w:sz w:val="24"/>
+        </w:rPr>
+        <w:t xml:space="preserve"> 2. </w:t>
+      </w:r>
+      <w:r>
+        <w:rPr>
+          <w:rFonts w:ascii="Times New Roman" w:hAnsi="Times New Roman" w:cs="Times New Roman"/>
+          <w:sz w:val="24"/>
+        </w:rPr>
+        <w:t xml:space="preserve">Finally, a fully connected layer with 24 neurons and </w:t>
+      </w:r>
+      <w:proofErr w:type="spellStart"/>
+      <w:r>
+        <w:rPr>
+          <w:rFonts w:ascii="Times New Roman" w:hAnsi="Times New Roman" w:cs="Times New Roman"/>
+          <w:sz w:val="24"/>
+        </w:rPr>
+        <w:t>softmax</w:t>
+      </w:r>
+      <w:proofErr w:type="spellEnd"/>
+      <w:r>
+        <w:rPr>
+          <w:rFonts w:ascii="Times New Roman" w:hAnsi="Times New Roman" w:cs="Times New Roman"/>
+          <w:sz w:val="24"/>
+        </w:rPr>
+        <w:t xml:space="preserve"> as activation function. The probability of each label was calculated, and the highest score could be considered as the predicted label. </w:t>
+      </w:r>
+    </w:p>
+    <w:p>
+      <w:pPr>
+        <w:rPr>
+          <w:rFonts w:ascii="Times New Roman" w:hAnsi="Times New Roman" w:cs="Times New Roman"/>
+          <w:b/>
+          <w:bCs/>
+          <w:sz w:val="24"/>
+        </w:rPr>
+      </w:pPr>
+    </w:p>
+    <w:p>
+      <w:pPr>
         <w:rPr>
           <w:rFonts w:ascii="Times New Roman" w:hAnsi="Times New Roman" w:cs="Times New Roman" w:hint="eastAsia"/>
           <w:b/>
           <w:bCs/>
           <w:sz w:val="24"/>
         </w:rPr>
+      </w:pPr>
+    </w:p>
+    <w:p>
+      <w:pPr>
+        <w:rPr>
+          <w:rFonts w:ascii="Times New Roman" w:hAnsi="Times New Roman" w:cs="Times New Roman"/>
+          <w:b/>
+          <w:bCs/>
+          <w:sz w:val="24"/>
+        </w:rPr>
+      </w:pPr>
+      <w:r>
+        <w:rPr>
+          <w:rFonts w:ascii="Times New Roman" w:hAnsi="Times New Roman" w:cs="Times New Roman" w:hint="eastAsia"/>
+          <w:b/>
+          <w:bCs/>
+          <w:sz w:val="24"/>
+        </w:rPr>
         <w:t>L</w:t>
       </w:r>
       <w:r>
@@ -848,6 +1519,7 @@
           <w:bCs/>
           <w:sz w:val="24"/>
         </w:rPr>
+        <w:lastRenderedPageBreak/>
         <w:drawing>
           <wp:inline distT="0" distB="0" distL="0" distR="0" wp14:anchorId="256E518A" wp14:editId="5BBB3DC5">
             <wp:extent cx="5486400" cy="1336675"/>
@@ -928,7 +1600,7 @@
           <w:rFonts w:ascii="Times New Roman" w:hAnsi="Times New Roman" w:cs="Times New Roman"/>
           <w:sz w:val="24"/>
         </w:rPr>
-        <w:t>MLP</w:t>
+        <w:t>LVQ</w:t>
       </w:r>
     </w:p>
     <w:p>
@@ -1111,7 +1783,6 @@
           <w:sz w:val="28"/>
           <w:szCs w:val="28"/>
         </w:rPr>
-        <w:lastRenderedPageBreak/>
         <w:t>E</w:t>
       </w:r>
       <w:r>
@@ -1181,6 +1852,7 @@
           <w:noProof/>
           <w:sz w:val="24"/>
         </w:rPr>
+        <w:lastRenderedPageBreak/>
         <w:drawing>
           <wp:inline distT="0" distB="0" distL="0" distR="0" wp14:anchorId="10D0AA34" wp14:editId="1235EFE2">
             <wp:extent cx="5486400" cy="4114800"/>
@@ -2469,7 +3141,6 @@
   <w:style w:type="character" w:default="1" w:styleId="a0">
     <w:name w:val="Default Paragraph Font"/>
     <w:uiPriority w:val="1"/>
-    <w:semiHidden/>
     <w:unhideWhenUsed/>
   </w:style>
   <w:style w:type="table" w:default="1" w:styleId="a1">
@@ -2557,6 +3228,22 @@
       <w:sz w:val="18"/>
       <w:szCs w:val="18"/>
     </w:rPr>
+  </w:style>
+  <w:style w:type="table" w:styleId="a7">
+    <w:name w:val="Table Grid"/>
+    <w:basedOn w:val="a1"/>
+    <w:uiPriority w:val="39"/>
+    <w:rsid w:val="00A071AC"/>
+    <w:tblPr>
+      <w:tblBorders>
+        <w:top w:val="single" w:sz="4" w:space="0" w:color="auto"/>
+        <w:left w:val="single" w:sz="4" w:space="0" w:color="auto"/>
+        <w:bottom w:val="single" w:sz="4" w:space="0" w:color="auto"/>
+        <w:right w:val="single" w:sz="4" w:space="0" w:color="auto"/>
+        <w:insideH w:val="single" w:sz="4" w:space="0" w:color="auto"/>
+        <w:insideV w:val="single" w:sz="4" w:space="0" w:color="auto"/>
+      </w:tblBorders>
+    </w:tblPr>
   </w:style>
 </w:styles>
 </file>

</xml_diff>

<commit_message>
change the max euclidean to mean of the distance
</commit_message>
<xml_diff>
--- a/ass2_report.docx
+++ b/ass2_report.docx
@@ -69,7 +69,99 @@
           <w:rFonts w:ascii="Times New Roman" w:hAnsi="Times New Roman" w:cs="Times New Roman"/>
           <w:sz w:val="24"/>
         </w:rPr>
-        <w:t>ge classification, one of the applications of neural network, has gained significant importance in recent years.</w:t>
+        <w:t xml:space="preserve">ge classification, one of the </w:t>
+      </w:r>
+      <w:r>
+        <w:rPr>
+          <w:rFonts w:ascii="Times New Roman" w:hAnsi="Times New Roman" w:cs="Times New Roman"/>
+          <w:sz w:val="24"/>
+        </w:rPr>
+        <w:t xml:space="preserve">typical </w:t>
+      </w:r>
+      <w:r>
+        <w:rPr>
+          <w:rFonts w:ascii="Times New Roman" w:hAnsi="Times New Roman" w:cs="Times New Roman"/>
+          <w:sz w:val="24"/>
+        </w:rPr>
+        <w:t xml:space="preserve">applications of neural network, has gained significant importance </w:t>
+      </w:r>
+      <w:r>
+        <w:rPr>
+          <w:rFonts w:ascii="Times New Roman" w:hAnsi="Times New Roman" w:cs="Times New Roman"/>
+          <w:sz w:val="24"/>
+        </w:rPr>
+        <w:t xml:space="preserve">and widely implemented </w:t>
+      </w:r>
+      <w:r>
+        <w:rPr>
+          <w:rFonts w:ascii="Times New Roman" w:hAnsi="Times New Roman" w:cs="Times New Roman"/>
+          <w:sz w:val="24"/>
+        </w:rPr>
+        <w:t>in recent years</w:t>
+      </w:r>
+      <w:r>
+        <w:rPr>
+          <w:rFonts w:ascii="Times New Roman" w:hAnsi="Times New Roman" w:cs="Times New Roman"/>
+          <w:sz w:val="24"/>
+        </w:rPr>
+        <w:t xml:space="preserve"> </w:t>
+      </w:r>
+      <w:r>
+        <w:rPr>
+          <w:rFonts w:ascii="Times New Roman" w:hAnsi="Times New Roman" w:cs="Times New Roman"/>
+          <w:sz w:val="24"/>
+        </w:rPr>
+        <w:fldChar w:fldCharType="begin" w:fldLock="1"/>
+      </w:r>
+      <w:r>
+        <w:rPr>
+          <w:rFonts w:ascii="Times New Roman" w:hAnsi="Times New Roman" w:cs="Times New Roman"/>
+          <w:sz w:val="24"/>
+        </w:rPr>
+        <w:instrText>ADDIN CSL_CITATION {"citationItems":[{"id":"ITEM-1","itemData":{"URL":"https://medium.com/@sandy_lee/how-to-train-neural-networks-for-image-classification-part-1-21327fe1cc1#id_token=eyJhbGciOiJSUzI1NiIsImtpZCI6IjI2MTI5YmE1NDNjNTZlOWZiZDUzZGZkY2I3Nzg5ZjhiZjhmMWExYTEiLCJ0eXAiOiJKV1QifQ.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.RIWLx84HxL7Fh7GwPALlsSJo4VlJ-uyc2jyb11xGYv9Fot7PhE9L1p48YBSfKsTvV30PtkXNusZiOIM8Fzehw8ekLq-Yi7KAM_f7pMzTY-v829N3KtR3DgayySSN9n_CtBAUrWXAeKpZRcvbrKGCnlATEbMdCeXBAVXnEvhkNgfGCkQE-mW4HuEwBAAgh1C7PW0fRIjNafI0hC7E-m73OfBkk2a_Xv2-Z5TL_FANmve8mGEvDWI8CcamEu0GxUc2w3OdTcGA3-2PFD3vh7cOC8OVm3zHF-MkNtFicx_zBAzkH_6WyVpoAkit3GKQOvWuyB2czPevlZtYQcvD6BpAAA","accessed":{"date-parts":[["2021","1","5"]]},"id":"ITEM-1","issued":{"date-parts":[["0"]]},"title":"How to train neural networks for image classification — Part 1 | by Sandy Lee | Medium","type":"webpage"},"uris":["http://www.mendeley.com/documents/?uuid=6580ef69-8857-3f5c-be0f-10c59b905715"]}],"mendeley":{"formattedCitation":"[1]","plainTextFormattedCitation":"[1]","previouslyFormattedCitation":"[1]"},"properties":{"noteIndex":0},"schema":"https://github.com/citation-style-language/schema/raw/master/csl-citation.json"}</w:instrText>
+      </w:r>
+      <w:r>
+        <w:rPr>
+          <w:rFonts w:ascii="Times New Roman" w:hAnsi="Times New Roman" w:cs="Times New Roman"/>
+          <w:sz w:val="24"/>
+        </w:rPr>
+        <w:fldChar w:fldCharType="separate"/>
+      </w:r>
+      <w:r>
+        <w:rPr>
+          <w:rFonts w:ascii="Times New Roman" w:hAnsi="Times New Roman" w:cs="Times New Roman"/>
+          <w:noProof/>
+          <w:sz w:val="24"/>
+        </w:rPr>
+        <w:t>[1]</w:t>
+      </w:r>
+      <w:r>
+        <w:rPr>
+          <w:rFonts w:ascii="Times New Roman" w:hAnsi="Times New Roman" w:cs="Times New Roman"/>
+          <w:sz w:val="24"/>
+        </w:rPr>
+        <w:fldChar w:fldCharType="end"/>
+      </w:r>
+      <w:r>
+        <w:rPr>
+          <w:rFonts w:ascii="Times New Roman" w:hAnsi="Times New Roman" w:cs="Times New Roman"/>
+          <w:sz w:val="24"/>
+        </w:rPr>
+        <w:t>.</w:t>
+      </w:r>
+      <w:r>
+        <w:rPr>
+          <w:rFonts w:ascii="Times New Roman" w:hAnsi="Times New Roman" w:cs="Times New Roman"/>
+          <w:sz w:val="24"/>
+        </w:rPr>
+        <w:t xml:space="preserve"> Therefore, in this project, I would design five algorithms to classify the segmented characters from the automobiles’ license plates. The algorithms used in this project could be multi-layer perceptron (MLP), convolutional neural network (CNN), learning vector quantization (LVQ) and two radial basis function (RBF) networks with k-means returned center or self-organizing map returned center. </w:t>
+      </w:r>
+      <w:r>
+        <w:rPr>
+          <w:rFonts w:ascii="Times New Roman" w:hAnsi="Times New Roman" w:cs="Times New Roman"/>
+          <w:sz w:val="24"/>
+        </w:rPr>
+        <w:t xml:space="preserve">Additionally, necessary preprocessing and normalization was included to ensure the quality and performance of the model. Furthermore, each model’s performance could be compared by confusion matrix.  </w:t>
       </w:r>
     </w:p>
     <w:p>
@@ -644,15 +736,7 @@
           <w:rFonts w:ascii="Times New Roman" w:hAnsi="Times New Roman" w:cs="Times New Roman"/>
           <w:sz w:val="24"/>
         </w:rPr>
-        <w:t xml:space="preserve">In this case, the MLP model contains three hidden layers </w:t>
-      </w:r>
-      <w:r>
-        <w:rPr>
-          <w:rFonts w:ascii="Times New Roman" w:hAnsi="Times New Roman" w:cs="Times New Roman"/>
-          <w:sz w:val="24"/>
-        </w:rPr>
-        <w:lastRenderedPageBreak/>
-        <w:t>with h</w:t>
+        <w:t>In this case, the MLP model contains three hidden layers with h</w:t>
       </w:r>
       <w:r>
         <w:rPr>
@@ -842,11 +926,13 @@
         <w:tc>
           <w:tcPr>
             <w:tcW w:w="1718" w:type="dxa"/>
+            <w:vAlign w:val="center"/>
           </w:tcPr>
           <w:p>
             <w:pPr>
+              <w:jc w:val="center"/>
               <w:rPr>
-                <w:rFonts w:ascii="Times New Roman" w:hAnsi="Times New Roman" w:cs="Times New Roman"/>
+                <w:rFonts w:ascii="Times New Roman" w:hAnsi="Times New Roman" w:cs="Times New Roman" w:hint="eastAsia"/>
                 <w:sz w:val="24"/>
               </w:rPr>
             </w:pPr>
@@ -865,21 +951,15 @@
               <w:t>poch</w:t>
             </w:r>
           </w:p>
-          <w:p>
-            <w:pPr>
-              <w:rPr>
-                <w:rFonts w:ascii="Times New Roman" w:hAnsi="Times New Roman" w:cs="Times New Roman"/>
-                <w:sz w:val="24"/>
-              </w:rPr>
-            </w:pPr>
-          </w:p>
         </w:tc>
         <w:tc>
           <w:tcPr>
             <w:tcW w:w="1720" w:type="dxa"/>
+            <w:vAlign w:val="center"/>
           </w:tcPr>
           <w:p>
             <w:pPr>
+              <w:jc w:val="center"/>
               <w:rPr>
                 <w:rFonts w:ascii="Times New Roman" w:hAnsi="Times New Roman" w:cs="Times New Roman"/>
                 <w:sz w:val="24"/>
@@ -897,9 +977,11 @@
         <w:tc>
           <w:tcPr>
             <w:tcW w:w="1723" w:type="dxa"/>
+            <w:vAlign w:val="center"/>
           </w:tcPr>
           <w:p>
             <w:pPr>
+              <w:jc w:val="center"/>
               <w:rPr>
                 <w:rFonts w:ascii="Times New Roman" w:hAnsi="Times New Roman" w:cs="Times New Roman" w:hint="eastAsia"/>
                 <w:sz w:val="24"/>
@@ -910,16 +992,18 @@
                 <w:rFonts w:ascii="Times New Roman" w:hAnsi="Times New Roman" w:cs="Times New Roman"/>
                 <w:sz w:val="24"/>
               </w:rPr>
-              <w:t xml:space="preserve">Momentum </w:t>
+              <w:t>Momentum</w:t>
             </w:r>
           </w:p>
         </w:tc>
         <w:tc>
           <w:tcPr>
             <w:tcW w:w="3469" w:type="dxa"/>
+            <w:vAlign w:val="center"/>
           </w:tcPr>
           <w:p>
             <w:pPr>
+              <w:jc w:val="center"/>
               <w:rPr>
                 <w:rFonts w:ascii="Times New Roman" w:hAnsi="Times New Roman" w:cs="Times New Roman"/>
                 <w:sz w:val="24"/>
@@ -939,9 +1023,11 @@
         <w:tc>
           <w:tcPr>
             <w:tcW w:w="1718" w:type="dxa"/>
+            <w:vAlign w:val="center"/>
           </w:tcPr>
           <w:p>
             <w:pPr>
+              <w:jc w:val="center"/>
               <w:rPr>
                 <w:rFonts w:ascii="Times New Roman" w:hAnsi="Times New Roman" w:cs="Times New Roman"/>
                 <w:sz w:val="24"/>
@@ -966,9 +1052,11 @@
         <w:tc>
           <w:tcPr>
             <w:tcW w:w="1720" w:type="dxa"/>
+            <w:vAlign w:val="center"/>
           </w:tcPr>
           <w:p>
             <w:pPr>
+              <w:jc w:val="center"/>
               <w:rPr>
                 <w:rFonts w:ascii="Times New Roman" w:hAnsi="Times New Roman" w:cs="Times New Roman"/>
                 <w:sz w:val="24"/>
@@ -993,9 +1081,11 @@
         <w:tc>
           <w:tcPr>
             <w:tcW w:w="1723" w:type="dxa"/>
+            <w:vAlign w:val="center"/>
           </w:tcPr>
           <w:p>
             <w:pPr>
+              <w:jc w:val="center"/>
               <w:rPr>
                 <w:rFonts w:ascii="Times New Roman" w:hAnsi="Times New Roman" w:cs="Times New Roman" w:hint="eastAsia"/>
                 <w:sz w:val="24"/>
@@ -1020,9 +1110,11 @@
         <w:tc>
           <w:tcPr>
             <w:tcW w:w="3469" w:type="dxa"/>
+            <w:vAlign w:val="center"/>
           </w:tcPr>
           <w:p>
             <w:pPr>
+              <w:jc w:val="center"/>
               <w:rPr>
                 <w:rFonts w:ascii="Times New Roman" w:hAnsi="Times New Roman" w:cs="Times New Roman"/>
                 <w:sz w:val="24"/>
@@ -1191,6 +1283,49 @@
           <w:rFonts w:ascii="Times New Roman" w:hAnsi="Times New Roman" w:cs="Times New Roman"/>
           <w:sz w:val="24"/>
         </w:rPr>
+        <w:t xml:space="preserve"> </w:t>
+      </w:r>
+      <w:r>
+        <w:rPr>
+          <w:rFonts w:ascii="Times New Roman" w:hAnsi="Times New Roman" w:cs="Times New Roman"/>
+          <w:sz w:val="24"/>
+        </w:rPr>
+        <w:fldChar w:fldCharType="begin" w:fldLock="1"/>
+      </w:r>
+      <w:r>
+        <w:rPr>
+          <w:rFonts w:ascii="Times New Roman" w:hAnsi="Times New Roman" w:cs="Times New Roman"/>
+          <w:sz w:val="24"/>
+        </w:rPr>
+        <w:instrText>ADDIN CSL_CITATION {"citationItems":[{"id":"ITEM-1","itemData":{"URL":"https://towardsdatascience.com/a-comprehensive-guide-to-convolutional-neural-networks-the-eli5-way-3bd2b1164a53","accessed":{"date-parts":[["2021","1","4"]]},"id":"ITEM-1","issued":{"date-parts":[["0"]]},"title":"A Comprehensive Guide to Convolutional Neural Networks — the ELI5 way | by Sumit Saha | Towards Data Science","type":"webpage"},"uris":["http://www.mendeley.com/documents/?uuid=54aaefa8-f5a3-3805-bdc3-c290719c83dc"]}],"mendeley":{"formattedCitation":"[2]","plainTextFormattedCitation":"[2]","previouslyFormattedCitation":"[2]"},"properties":{"noteIndex":0},"schema":"https://github.com/citation-style-language/schema/raw/master/csl-citation.json"}</w:instrText>
+      </w:r>
+      <w:r>
+        <w:rPr>
+          <w:rFonts w:ascii="Times New Roman" w:hAnsi="Times New Roman" w:cs="Times New Roman"/>
+          <w:sz w:val="24"/>
+        </w:rPr>
+        <w:fldChar w:fldCharType="separate"/>
+      </w:r>
+      <w:r>
+        <w:rPr>
+          <w:rFonts w:ascii="Times New Roman" w:hAnsi="Times New Roman" w:cs="Times New Roman"/>
+          <w:noProof/>
+          <w:sz w:val="24"/>
+        </w:rPr>
+        <w:t>[2]</w:t>
+      </w:r>
+      <w:r>
+        <w:rPr>
+          <w:rFonts w:ascii="Times New Roman" w:hAnsi="Times New Roman" w:cs="Times New Roman"/>
+          <w:sz w:val="24"/>
+        </w:rPr>
+        <w:fldChar w:fldCharType="end"/>
+      </w:r>
+      <w:r>
+        <w:rPr>
+          <w:rFonts w:ascii="Times New Roman" w:hAnsi="Times New Roman" w:cs="Times New Roman"/>
+          <w:sz w:val="24"/>
+        </w:rPr>
         <w:t xml:space="preserve">. In this experiment, </w:t>
       </w:r>
       <w:r>
@@ -1240,14 +1375,42 @@
           <w:rFonts w:ascii="Times New Roman" w:hAnsi="Times New Roman" w:cs="Times New Roman"/>
           <w:sz w:val="24"/>
         </w:rPr>
-        <w:t xml:space="preserve"> one fully connected layer were devised to build the network.</w:t>
-      </w:r>
-      <w:r>
-        <w:rPr>
-          <w:rFonts w:ascii="Times New Roman" w:hAnsi="Times New Roman" w:cs="Times New Roman"/>
-          <w:sz w:val="24"/>
-        </w:rPr>
-        <w:t xml:space="preserve"> Each figure with size 48*24 was fed into the model, the input layer thus set to (48,24,1). Regarding to the three hidden </w:t>
+        <w:t xml:space="preserve"> one fully connected layer were devised to build the network</w:t>
+      </w:r>
+      <w:r>
+        <w:rPr>
+          <w:rFonts w:ascii="Times New Roman" w:hAnsi="Times New Roman" w:cs="Times New Roman"/>
+          <w:sz w:val="24"/>
+        </w:rPr>
+        <w:t xml:space="preserve"> and s</w:t>
+      </w:r>
+      <w:r>
+        <w:rPr>
+          <w:rFonts w:ascii="Times New Roman" w:hAnsi="Times New Roman" w:cs="Times New Roman"/>
+          <w:sz w:val="24"/>
+        </w:rPr>
+        <w:t>tochastic gradient descent with momentum (SGDM)</w:t>
+      </w:r>
+      <w:r>
+        <w:rPr>
+          <w:rFonts w:ascii="Times New Roman" w:hAnsi="Times New Roman" w:cs="Times New Roman" w:hint="eastAsia"/>
+          <w:sz w:val="24"/>
+        </w:rPr>
+        <w:t xml:space="preserve"> </w:t>
+      </w:r>
+      <w:r>
+        <w:rPr>
+          <w:rFonts w:ascii="Times New Roman" w:hAnsi="Times New Roman" w:cs="Times New Roman"/>
+          <w:sz w:val="24"/>
+        </w:rPr>
+        <w:t xml:space="preserve">was utilized to update the parameters. </w:t>
+      </w:r>
+      <w:r>
+        <w:rPr>
+          <w:rFonts w:ascii="Times New Roman" w:hAnsi="Times New Roman" w:cs="Times New Roman"/>
+          <w:sz w:val="24"/>
+        </w:rPr>
+        <w:t xml:space="preserve">Each figure with size 48*24 was fed into the model, the input layer thus set to (48,24,1). Regarding to the three hidden </w:t>
       </w:r>
       <w:r>
         <w:rPr>
@@ -1268,7 +1431,7 @@
           <w:rFonts w:ascii="Times New Roman" w:hAnsi="Times New Roman" w:cs="Times New Roman"/>
           <w:sz w:val="24"/>
         </w:rPr>
-        <w:t>same</w:t>
+        <w:t>most</w:t>
       </w:r>
       <w:r>
         <w:rPr>
@@ -1433,98 +1596,62 @@
           <w:rFonts w:ascii="Times New Roman" w:hAnsi="Times New Roman" w:cs="Times New Roman"/>
           <w:sz w:val="24"/>
         </w:rPr>
-        <w:t xml:space="preserve"> as activation function. The probability of each label was calculated, and the highest score could be considered as the predicted label. </w:t>
-      </w:r>
-    </w:p>
-    <w:p>
-      <w:pPr>
-        <w:rPr>
-          <w:rFonts w:ascii="Times New Roman" w:hAnsi="Times New Roman" w:cs="Times New Roman"/>
-          <w:b/>
-          <w:bCs/>
-          <w:sz w:val="24"/>
-        </w:rPr>
-      </w:pPr>
-    </w:p>
-    <w:p>
-      <w:pPr>
-        <w:rPr>
-          <w:rFonts w:ascii="Times New Roman" w:hAnsi="Times New Roman" w:cs="Times New Roman" w:hint="eastAsia"/>
-          <w:b/>
-          <w:bCs/>
-          <w:sz w:val="24"/>
-        </w:rPr>
-      </w:pPr>
-    </w:p>
-    <w:p>
-      <w:pPr>
-        <w:rPr>
-          <w:rFonts w:ascii="Times New Roman" w:hAnsi="Times New Roman" w:cs="Times New Roman"/>
-          <w:b/>
-          <w:bCs/>
-          <w:sz w:val="24"/>
-        </w:rPr>
-      </w:pPr>
-      <w:r>
-        <w:rPr>
-          <w:rFonts w:ascii="Times New Roman" w:hAnsi="Times New Roman" w:cs="Times New Roman" w:hint="eastAsia"/>
-          <w:b/>
-          <w:bCs/>
-          <w:sz w:val="24"/>
-        </w:rPr>
-        <w:t>L</w:t>
-      </w:r>
-      <w:r>
-        <w:rPr>
-          <w:rFonts w:ascii="Times New Roman" w:hAnsi="Times New Roman" w:cs="Times New Roman"/>
-          <w:b/>
-          <w:bCs/>
-          <w:sz w:val="24"/>
-        </w:rPr>
-        <w:t xml:space="preserve">earning </w:t>
-      </w:r>
-      <w:r>
-        <w:rPr>
-          <w:rFonts w:ascii="Times New Roman" w:hAnsi="Times New Roman" w:cs="Times New Roman"/>
-          <w:b/>
-          <w:bCs/>
-          <w:sz w:val="24"/>
-        </w:rPr>
-        <w:t>Vector quantization (LVQ)</w:t>
-      </w:r>
-    </w:p>
-    <w:p>
-      <w:pPr>
-        <w:rPr>
-          <w:rFonts w:ascii="Times New Roman" w:hAnsi="Times New Roman" w:cs="Times New Roman"/>
-          <w:b/>
-          <w:bCs/>
-          <w:sz w:val="24"/>
-        </w:rPr>
-      </w:pPr>
-    </w:p>
-    <w:p>
-      <w:pPr>
-        <w:rPr>
-          <w:rFonts w:ascii="Times New Roman" w:hAnsi="Times New Roman" w:cs="Times New Roman" w:hint="eastAsia"/>
-          <w:b/>
-          <w:bCs/>
-          <w:sz w:val="24"/>
-        </w:rPr>
-      </w:pPr>
-      <w:r>
-        <w:rPr>
-          <w:rFonts w:ascii="Times New Roman" w:hAnsi="Times New Roman" w:cs="Times New Roman"/>
-          <w:b/>
-          <w:bCs/>
+        <w:t xml:space="preserve"> as activation function</w:t>
+      </w:r>
+      <w:r>
+        <w:rPr>
+          <w:rFonts w:ascii="Times New Roman" w:hAnsi="Times New Roman" w:cs="Times New Roman"/>
+          <w:sz w:val="24"/>
+        </w:rPr>
+        <w:t xml:space="preserve"> (Figure 2)</w:t>
+      </w:r>
+      <w:r>
+        <w:rPr>
+          <w:rFonts w:ascii="Times New Roman" w:hAnsi="Times New Roman" w:cs="Times New Roman"/>
+          <w:sz w:val="24"/>
+        </w:rPr>
+        <w:t xml:space="preserve">. The probability of each label was calculated, and the highest score could be considered as the </w:t>
+      </w:r>
+      <w:r>
+        <w:rPr>
+          <w:rFonts w:ascii="Times New Roman" w:hAnsi="Times New Roman" w:cs="Times New Roman"/>
           <w:sz w:val="24"/>
         </w:rPr>
         <w:lastRenderedPageBreak/>
+        <w:t xml:space="preserve">predicted label. </w:t>
+      </w:r>
+    </w:p>
+    <w:p>
+      <w:pPr>
+        <w:rPr>
+          <w:rFonts w:ascii="Times New Roman" w:hAnsi="Times New Roman" w:cs="Times New Roman"/>
+          <w:b/>
+          <w:bCs/>
+          <w:sz w:val="24"/>
+        </w:rPr>
+      </w:pPr>
+    </w:p>
+    <w:p>
+      <w:pPr>
+        <w:rPr>
+          <w:rFonts w:ascii="Times New Roman" w:hAnsi="Times New Roman" w:cs="Times New Roman"/>
+          <w:b/>
+          <w:bCs/>
+          <w:sz w:val="24"/>
+        </w:rPr>
+      </w:pPr>
+      <w:r>
+        <w:rPr>
+          <w:rFonts w:ascii="Times New Roman" w:hAnsi="Times New Roman" w:cs="Times New Roman"/>
+          <w:b/>
+          <w:bCs/>
+          <w:sz w:val="24"/>
+        </w:rPr>
         <w:drawing>
-          <wp:inline distT="0" distB="0" distL="0" distR="0" wp14:anchorId="256E518A" wp14:editId="5BBB3DC5">
-            <wp:extent cx="5486400" cy="1336675"/>
-            <wp:effectExtent l="0" t="0" r="0" b="0"/>
-            <wp:docPr id="3" name="图片 3" descr="图示&#10;&#10;中度可信度描述已自动生成"/>
+          <wp:inline distT="0" distB="0" distL="0" distR="0" wp14:anchorId="57A04341" wp14:editId="21DCB21E">
+            <wp:extent cx="5486400" cy="2523490"/>
+            <wp:effectExtent l="0" t="0" r="0" b="3810"/>
+            <wp:docPr id="28" name="图片 28"/>
             <wp:cNvGraphicFramePr>
               <a:graphicFrameLocks xmlns:a="http://schemas.openxmlformats.org/drawingml/2006/main" noChangeAspect="1"/>
             </wp:cNvGraphicFramePr>
@@ -1532,11 +1659,383 @@
               <a:graphicData uri="http://schemas.openxmlformats.org/drawingml/2006/picture">
                 <pic:pic xmlns:pic="http://schemas.openxmlformats.org/drawingml/2006/picture">
                   <pic:nvPicPr>
-                    <pic:cNvPr id="3" name="图片 3" descr="图示&#10;&#10;中度可信度描述已自动生成"/>
+                    <pic:cNvPr id="1" name=""/>
                     <pic:cNvPicPr/>
                   </pic:nvPicPr>
                   <pic:blipFill>
                     <a:blip r:embed="rId9"/>
+                    <a:stretch>
+                      <a:fillRect/>
+                    </a:stretch>
+                  </pic:blipFill>
+                  <pic:spPr>
+                    <a:xfrm>
+                      <a:off x="0" y="0"/>
+                      <a:ext cx="5486400" cy="2523490"/>
+                    </a:xfrm>
+                    <a:prstGeom prst="rect">
+                      <a:avLst/>
+                    </a:prstGeom>
+                  </pic:spPr>
+                </pic:pic>
+              </a:graphicData>
+            </a:graphic>
+          </wp:inline>
+        </w:drawing>
+      </w:r>
+    </w:p>
+    <w:p>
+      <w:pPr>
+        <w:jc w:val="center"/>
+        <w:rPr>
+          <w:rFonts w:ascii="Times New Roman" w:hAnsi="Times New Roman" w:cs="Times New Roman"/>
+          <w:sz w:val="24"/>
+        </w:rPr>
+      </w:pPr>
+      <w:r>
+        <w:rPr>
+          <w:rFonts w:ascii="Times New Roman" w:hAnsi="Times New Roman" w:cs="Times New Roman"/>
+          <w:sz w:val="24"/>
+        </w:rPr>
+        <w:t xml:space="preserve">Figure </w:t>
+      </w:r>
+      <w:r>
+        <w:rPr>
+          <w:rFonts w:ascii="Times New Roman" w:hAnsi="Times New Roman" w:cs="Times New Roman"/>
+          <w:sz w:val="24"/>
+        </w:rPr>
+        <w:t>2</w:t>
+      </w:r>
+      <w:r>
+        <w:rPr>
+          <w:rFonts w:ascii="Times New Roman" w:hAnsi="Times New Roman" w:cs="Times New Roman"/>
+          <w:sz w:val="24"/>
+        </w:rPr>
+        <w:t xml:space="preserve">: Components of </w:t>
+      </w:r>
+      <w:r>
+        <w:rPr>
+          <w:rFonts w:ascii="Times New Roman" w:hAnsi="Times New Roman" w:cs="Times New Roman"/>
+          <w:sz w:val="24"/>
+        </w:rPr>
+        <w:t xml:space="preserve">custom </w:t>
+      </w:r>
+      <w:r>
+        <w:rPr>
+          <w:rFonts w:ascii="Times New Roman" w:hAnsi="Times New Roman" w:cs="Times New Roman"/>
+          <w:sz w:val="24"/>
+        </w:rPr>
+        <w:t>CNN</w:t>
+      </w:r>
+    </w:p>
+    <w:p>
+      <w:pPr>
+        <w:rPr>
+          <w:rFonts w:ascii="Times New Roman" w:hAnsi="Times New Roman" w:cs="Times New Roman"/>
+          <w:b/>
+          <w:bCs/>
+          <w:sz w:val="24"/>
+        </w:rPr>
+      </w:pPr>
+    </w:p>
+    <w:p>
+      <w:pPr>
+        <w:rPr>
+          <w:rFonts w:ascii="Times New Roman" w:hAnsi="Times New Roman" w:cs="Times New Roman" w:hint="eastAsia"/>
+          <w:b/>
+          <w:bCs/>
+          <w:sz w:val="24"/>
+        </w:rPr>
+      </w:pPr>
+    </w:p>
+    <w:p>
+      <w:pPr>
+        <w:rPr>
+          <w:rFonts w:ascii="Times New Roman" w:hAnsi="Times New Roman" w:cs="Times New Roman"/>
+          <w:b/>
+          <w:bCs/>
+          <w:sz w:val="24"/>
+        </w:rPr>
+      </w:pPr>
+      <w:r>
+        <w:rPr>
+          <w:rFonts w:ascii="Times New Roman" w:hAnsi="Times New Roman" w:cs="Times New Roman" w:hint="eastAsia"/>
+          <w:b/>
+          <w:bCs/>
+          <w:sz w:val="24"/>
+        </w:rPr>
+        <w:t>L</w:t>
+      </w:r>
+      <w:r>
+        <w:rPr>
+          <w:rFonts w:ascii="Times New Roman" w:hAnsi="Times New Roman" w:cs="Times New Roman"/>
+          <w:b/>
+          <w:bCs/>
+          <w:sz w:val="24"/>
+        </w:rPr>
+        <w:t xml:space="preserve">earning </w:t>
+      </w:r>
+      <w:r>
+        <w:rPr>
+          <w:rFonts w:ascii="Times New Roman" w:hAnsi="Times New Roman" w:cs="Times New Roman"/>
+          <w:b/>
+          <w:bCs/>
+          <w:sz w:val="24"/>
+        </w:rPr>
+        <w:t>Vector quantization (LVQ)</w:t>
+      </w:r>
+    </w:p>
+    <w:p>
+      <w:pPr>
+        <w:rPr>
+          <w:rFonts w:ascii="Times New Roman" w:hAnsi="Times New Roman" w:cs="Times New Roman"/>
+          <w:b/>
+          <w:bCs/>
+          <w:sz w:val="24"/>
+        </w:rPr>
+      </w:pPr>
+    </w:p>
+    <w:p>
+      <w:pPr>
+        <w:rPr>
+          <w:rFonts w:ascii="Times New Roman" w:hAnsi="Times New Roman" w:cs="Times New Roman"/>
+          <w:sz w:val="24"/>
+        </w:rPr>
+      </w:pPr>
+      <w:r>
+        <w:rPr>
+          <w:rFonts w:ascii="Times New Roman" w:hAnsi="Times New Roman" w:cs="Times New Roman"/>
+          <w:sz w:val="24"/>
+        </w:rPr>
+        <w:t xml:space="preserve">LVQ </w:t>
+      </w:r>
+      <w:r>
+        <w:rPr>
+          <w:rFonts w:ascii="Times New Roman" w:hAnsi="Times New Roman" w:cs="Times New Roman"/>
+          <w:sz w:val="24"/>
+        </w:rPr>
+        <w:t xml:space="preserve">is a </w:t>
+      </w:r>
+      <w:r>
+        <w:rPr>
+          <w:rFonts w:ascii="Times New Roman" w:hAnsi="Times New Roman" w:cs="Times New Roman"/>
+          <w:sz w:val="24"/>
+        </w:rPr>
+        <w:t xml:space="preserve">supervised learning technique with </w:t>
+      </w:r>
+      <w:r>
+        <w:rPr>
+          <w:rFonts w:ascii="Times New Roman" w:hAnsi="Times New Roman" w:cs="Times New Roman"/>
+          <w:sz w:val="24"/>
+        </w:rPr>
+        <w:t>collection of codebook vectors</w:t>
+      </w:r>
+      <w:r>
+        <w:rPr>
+          <w:rFonts w:ascii="Times New Roman" w:hAnsi="Times New Roman" w:cs="Times New Roman"/>
+          <w:sz w:val="24"/>
+        </w:rPr>
+        <w:t xml:space="preserve">, </w:t>
+      </w:r>
+      <w:r>
+        <w:rPr>
+          <w:rFonts w:ascii="Times New Roman" w:hAnsi="Times New Roman" w:cs="Times New Roman"/>
+          <w:sz w:val="24"/>
+        </w:rPr>
+        <w:t>divid</w:t>
+      </w:r>
+      <w:r>
+        <w:rPr>
+          <w:rFonts w:ascii="Times New Roman" w:hAnsi="Times New Roman" w:cs="Times New Roman"/>
+          <w:sz w:val="24"/>
+        </w:rPr>
+        <w:t>ing</w:t>
+      </w:r>
+      <w:r>
+        <w:rPr>
+          <w:rFonts w:ascii="Times New Roman" w:hAnsi="Times New Roman" w:cs="Times New Roman"/>
+          <w:sz w:val="24"/>
+        </w:rPr>
+        <w:t xml:space="preserve"> the </w:t>
+      </w:r>
+      <w:r>
+        <w:rPr>
+          <w:rFonts w:ascii="Times New Roman" w:hAnsi="Times New Roman" w:cs="Times New Roman"/>
+          <w:sz w:val="24"/>
+        </w:rPr>
+        <w:t>training</w:t>
+      </w:r>
+      <w:r>
+        <w:rPr>
+          <w:rFonts w:ascii="Times New Roman" w:hAnsi="Times New Roman" w:cs="Times New Roman"/>
+          <w:sz w:val="24"/>
+        </w:rPr>
+        <w:t xml:space="preserve"> dataset into </w:t>
+      </w:r>
+      <w:r>
+        <w:rPr>
+          <w:rFonts w:ascii="Times New Roman" w:hAnsi="Times New Roman" w:cs="Times New Roman"/>
+          <w:sz w:val="24"/>
+        </w:rPr>
+        <w:t xml:space="preserve">different </w:t>
+      </w:r>
+      <w:r>
+        <w:rPr>
+          <w:rFonts w:ascii="Times New Roman" w:hAnsi="Times New Roman" w:cs="Times New Roman" w:hint="eastAsia"/>
+          <w:sz w:val="24"/>
+        </w:rPr>
+        <w:t>sec</w:t>
+      </w:r>
+      <w:r>
+        <w:rPr>
+          <w:rFonts w:ascii="Times New Roman" w:hAnsi="Times New Roman" w:cs="Times New Roman"/>
+          <w:sz w:val="24"/>
+        </w:rPr>
+        <w:t>tions</w:t>
+      </w:r>
+      <w:r>
+        <w:rPr>
+          <w:rFonts w:ascii="Times New Roman" w:hAnsi="Times New Roman" w:cs="Times New Roman"/>
+          <w:sz w:val="24"/>
+        </w:rPr>
+        <w:t xml:space="preserve"> </w:t>
+      </w:r>
+      <w:r>
+        <w:rPr>
+          <w:rFonts w:ascii="Times New Roman" w:hAnsi="Times New Roman" w:cs="Times New Roman"/>
+          <w:sz w:val="24"/>
+        </w:rPr>
+        <w:fldChar w:fldCharType="begin" w:fldLock="1"/>
+      </w:r>
+      <w:r>
+        <w:rPr>
+          <w:rFonts w:ascii="Times New Roman" w:hAnsi="Times New Roman" w:cs="Times New Roman"/>
+          <w:sz w:val="24"/>
+        </w:rPr>
+        <w:instrText>ADDIN CSL_CITATION {"citationItems":[{"id":"ITEM-1","itemData":{"URL":"https://machinelearningmastery.com/learning-vector-quantization-for-machine-learning/","accessed":{"date-parts":[["2021","1","5"]]},"id":"ITEM-1","issued":{"date-parts":[["0"]]},"title":"Learning Vector Quantization for Machine Learning","type":"webpage"},"uris":["http://www.mendeley.com/documents/?uuid=2bbdc568-eb2e-3e44-88ad-78c707ae0faa"]}],"mendeley":{"formattedCitation":"[3]","plainTextFormattedCitation":"[3]"},"properties":{"noteIndex":0},"schema":"https://github.com/citation-style-language/schema/raw/master/csl-citation.json"}</w:instrText>
+      </w:r>
+      <w:r>
+        <w:rPr>
+          <w:rFonts w:ascii="Times New Roman" w:hAnsi="Times New Roman" w:cs="Times New Roman"/>
+          <w:sz w:val="24"/>
+        </w:rPr>
+        <w:fldChar w:fldCharType="separate"/>
+      </w:r>
+      <w:r>
+        <w:rPr>
+          <w:rFonts w:ascii="Times New Roman" w:hAnsi="Times New Roman" w:cs="Times New Roman"/>
+          <w:noProof/>
+          <w:sz w:val="24"/>
+        </w:rPr>
+        <w:t>[3]</w:t>
+      </w:r>
+      <w:r>
+        <w:rPr>
+          <w:rFonts w:ascii="Times New Roman" w:hAnsi="Times New Roman" w:cs="Times New Roman"/>
+          <w:sz w:val="24"/>
+        </w:rPr>
+        <w:fldChar w:fldCharType="end"/>
+      </w:r>
+      <w:r>
+        <w:rPr>
+          <w:rFonts w:ascii="Times New Roman" w:hAnsi="Times New Roman" w:cs="Times New Roman"/>
+          <w:sz w:val="24"/>
+        </w:rPr>
+        <w:t>.</w:t>
+      </w:r>
+      <w:r>
+        <w:rPr>
+          <w:rFonts w:ascii="Times New Roman" w:hAnsi="Times New Roman" w:cs="Times New Roman"/>
+          <w:sz w:val="24"/>
+        </w:rPr>
+        <w:t xml:space="preserve"> </w:t>
+      </w:r>
+      <w:r>
+        <w:rPr>
+          <w:rFonts w:ascii="Times New Roman" w:hAnsi="Times New Roman" w:cs="Times New Roman"/>
+          <w:sz w:val="24"/>
+        </w:rPr>
+        <w:t xml:space="preserve">Predictions are made for a new instance by searching through all codebook vectors for the most similar instances and </w:t>
+      </w:r>
+      <w:r>
+        <w:rPr>
+          <w:rFonts w:ascii="Times New Roman" w:hAnsi="Times New Roman" w:cs="Times New Roman"/>
+          <w:sz w:val="24"/>
+        </w:rPr>
+        <w:t xml:space="preserve">moving </w:t>
+      </w:r>
+      <w:r>
+        <w:rPr>
+          <w:rFonts w:ascii="Times New Roman" w:hAnsi="Times New Roman" w:cs="Times New Roman"/>
+          <w:sz w:val="24"/>
+        </w:rPr>
+        <w:t xml:space="preserve">the </w:t>
+      </w:r>
+      <w:r>
+        <w:rPr>
+          <w:rFonts w:ascii="Times New Roman" w:hAnsi="Times New Roman" w:cs="Times New Roman"/>
+          <w:sz w:val="24"/>
+        </w:rPr>
+        <w:t>centers</w:t>
+      </w:r>
+      <w:r>
+        <w:rPr>
+          <w:rFonts w:ascii="Times New Roman" w:hAnsi="Times New Roman" w:cs="Times New Roman"/>
+          <w:sz w:val="24"/>
+        </w:rPr>
+        <w:t xml:space="preserve"> </w:t>
+      </w:r>
+      <w:r>
+        <w:rPr>
+          <w:rFonts w:ascii="Times New Roman" w:hAnsi="Times New Roman" w:cs="Times New Roman"/>
+          <w:sz w:val="24"/>
+        </w:rPr>
+        <w:t xml:space="preserve">slightly. Normally, Euclidean Distance would be used to determine the similarity between sections. In this method, 360 clusters were devised to train the LVQ network. Figure 3 is the structure of the LVQ network. </w:t>
+      </w:r>
+    </w:p>
+    <w:p>
+      <w:pPr>
+        <w:rPr>
+          <w:rFonts w:ascii="Times New Roman" w:hAnsi="Times New Roman" w:cs="Times New Roman"/>
+          <w:b/>
+          <w:bCs/>
+          <w:sz w:val="24"/>
+        </w:rPr>
+      </w:pPr>
+    </w:p>
+    <w:p>
+      <w:pPr>
+        <w:rPr>
+          <w:rFonts w:ascii="Times New Roman" w:hAnsi="Times New Roman" w:cs="Times New Roman" w:hint="eastAsia"/>
+          <w:b/>
+          <w:bCs/>
+          <w:sz w:val="24"/>
+        </w:rPr>
+      </w:pPr>
+      <w:r>
+        <w:rPr>
+          <w:rFonts w:ascii="Times New Roman" w:hAnsi="Times New Roman" w:cs="Times New Roman"/>
+          <w:b/>
+          <w:bCs/>
+          <w:sz w:val="24"/>
+        </w:rPr>
+        <w:drawing>
+          <wp:inline distT="0" distB="0" distL="0" distR="0" wp14:anchorId="1C53B2F9" wp14:editId="171CE3CC">
+            <wp:extent cx="5486400" cy="1336675"/>
+            <wp:effectExtent l="0" t="0" r="0" b="0"/>
+            <wp:docPr id="29" name="图片 29" descr="图示&#10;&#10;中度可信度描述已自动生成"/>
+            <wp:cNvGraphicFramePr>
+              <a:graphicFrameLocks xmlns:a="http://schemas.openxmlformats.org/drawingml/2006/main" noChangeAspect="1"/>
+            </wp:cNvGraphicFramePr>
+            <a:graphic xmlns:a="http://schemas.openxmlformats.org/drawingml/2006/main">
+              <a:graphicData uri="http://schemas.openxmlformats.org/drawingml/2006/picture">
+                <pic:pic xmlns:pic="http://schemas.openxmlformats.org/drawingml/2006/picture">
+                  <pic:nvPicPr>
+                    <pic:cNvPr id="29" name="图片 29" descr="图示&#10;&#10;中度可信度描述已自动生成"/>
+                    <pic:cNvPicPr/>
+                  </pic:nvPicPr>
+                  <pic:blipFill>
+                    <a:blip r:embed="rId10"/>
                     <a:stretch>
                       <a:fillRect/>
                     </a:stretch>
@@ -1579,7 +2078,7 @@
           <w:rFonts w:ascii="Times New Roman" w:hAnsi="Times New Roman" w:cs="Times New Roman"/>
           <w:sz w:val="24"/>
         </w:rPr>
-        <w:t>2</w:t>
+        <w:t>3</w:t>
       </w:r>
       <w:r>
         <w:rPr>
@@ -1708,6 +2207,7 @@
           <w:bCs/>
           <w:sz w:val="24"/>
         </w:rPr>
+        <w:lastRenderedPageBreak/>
         <w:drawing>
           <wp:inline distT="0" distB="0" distL="0" distR="0" wp14:anchorId="6495515A" wp14:editId="4F5ECDE0">
             <wp:extent cx="4445000" cy="1701800"/>
@@ -1724,7 +2224,7 @@
                     <pic:cNvPicPr/>
                   </pic:nvPicPr>
                   <pic:blipFill>
-                    <a:blip r:embed="rId10"/>
+                    <a:blip r:embed="rId11"/>
                     <a:stretch>
                       <a:fillRect/>
                     </a:stretch>
@@ -1852,7 +2352,6 @@
           <w:noProof/>
           <w:sz w:val="24"/>
         </w:rPr>
-        <w:lastRenderedPageBreak/>
         <w:drawing>
           <wp:inline distT="0" distB="0" distL="0" distR="0" wp14:anchorId="10D0AA34" wp14:editId="1235EFE2">
             <wp:extent cx="5486400" cy="4114800"/>
@@ -1866,109 +2365,6 @@
                 <pic:pic xmlns:pic="http://schemas.openxmlformats.org/drawingml/2006/picture">
                   <pic:nvPicPr>
                     <pic:cNvPr id="6" name="图片 6" descr="图表, 折线图&#10;&#10;描述已自动生成"/>
-                    <pic:cNvPicPr/>
-                  </pic:nvPicPr>
-                  <pic:blipFill>
-                    <a:blip r:embed="rId11">
-                      <a:extLst>
-                        <a:ext uri="{28A0092B-C50C-407E-A947-70E740481C1C}">
-                          <a14:useLocalDpi xmlns:a14="http://schemas.microsoft.com/office/drawing/2010/main" val="0"/>
-                        </a:ext>
-                      </a:extLst>
-                    </a:blip>
-                    <a:stretch>
-                      <a:fillRect/>
-                    </a:stretch>
-                  </pic:blipFill>
-                  <pic:spPr>
-                    <a:xfrm>
-                      <a:off x="0" y="0"/>
-                      <a:ext cx="5486400" cy="4114800"/>
-                    </a:xfrm>
-                    <a:prstGeom prst="rect">
-                      <a:avLst/>
-                    </a:prstGeom>
-                  </pic:spPr>
-                </pic:pic>
-              </a:graphicData>
-            </a:graphic>
-          </wp:inline>
-        </w:drawing>
-      </w:r>
-    </w:p>
-    <w:p>
-      <w:pPr>
-        <w:rPr>
-          <w:rFonts w:ascii="Times New Roman" w:hAnsi="Times New Roman" w:cs="Times New Roman"/>
-          <w:b/>
-          <w:bCs/>
-          <w:sz w:val="24"/>
-        </w:rPr>
-      </w:pPr>
-      <w:r>
-        <w:rPr>
-          <w:rFonts w:ascii="Times New Roman" w:hAnsi="Times New Roman" w:cs="Times New Roman" w:hint="eastAsia"/>
-          <w:b/>
-          <w:bCs/>
-          <w:sz w:val="24"/>
-        </w:rPr>
-        <w:t>M</w:t>
-      </w:r>
-      <w:r>
-        <w:rPr>
-          <w:rFonts w:ascii="Times New Roman" w:hAnsi="Times New Roman" w:cs="Times New Roman"/>
-          <w:b/>
-          <w:bCs/>
-          <w:sz w:val="24"/>
-        </w:rPr>
-        <w:t>u</w:t>
-      </w:r>
-      <w:r>
-        <w:rPr>
-          <w:rFonts w:ascii="Times New Roman" w:hAnsi="Times New Roman" w:cs="Times New Roman"/>
-          <w:b/>
-          <w:bCs/>
-          <w:sz w:val="24"/>
-        </w:rPr>
-        <w:t>l</w:t>
-      </w:r>
-      <w:r>
-        <w:rPr>
-          <w:rFonts w:ascii="Times New Roman" w:hAnsi="Times New Roman" w:cs="Times New Roman"/>
-          <w:b/>
-          <w:bCs/>
-          <w:sz w:val="24"/>
-        </w:rPr>
-        <w:t>ti-layer Perceptron (MLP)</w:t>
-      </w:r>
-    </w:p>
-    <w:p>
-      <w:pPr>
-        <w:rPr>
-          <w:rFonts w:ascii="Times New Roman" w:hAnsi="Times New Roman" w:cs="Times New Roman"/>
-          <w:sz w:val="24"/>
-        </w:rPr>
-      </w:pPr>
-      <w:r>
-        <w:rPr>
-          <w:rFonts w:ascii="Times New Roman" w:hAnsi="Times New Roman" w:cs="Times New Roman"/>
-          <w:noProof/>
-          <w:sz w:val="24"/>
-        </w:rPr>
-        <w:lastRenderedPageBreak/>
-        <w:drawing>
-          <wp:inline distT="0" distB="0" distL="0" distR="0" wp14:anchorId="653143EC" wp14:editId="5BCB08B2">
-            <wp:extent cx="5486400" cy="4114800"/>
-            <wp:effectExtent l="0" t="0" r="0" b="0"/>
-            <wp:docPr id="10" name="图片 10" descr="图表&#10;&#10;描述已自动生成"/>
-            <wp:cNvGraphicFramePr>
-              <a:graphicFrameLocks xmlns:a="http://schemas.openxmlformats.org/drawingml/2006/main" noChangeAspect="1"/>
-            </wp:cNvGraphicFramePr>
-            <a:graphic xmlns:a="http://schemas.openxmlformats.org/drawingml/2006/main">
-              <a:graphicData uri="http://schemas.openxmlformats.org/drawingml/2006/picture">
-                <pic:pic xmlns:pic="http://schemas.openxmlformats.org/drawingml/2006/picture">
-                  <pic:nvPicPr>
-                    <pic:cNvPr id="10" name="图片 10" descr="图表&#10;&#10;描述已自动生成"/>
                     <pic:cNvPicPr/>
                   </pic:nvPicPr>
                   <pic:blipFill>
@@ -2010,50 +2406,17 @@
       </w:pPr>
       <w:r>
         <w:rPr>
-          <w:rFonts w:ascii="Times New Roman" w:hAnsi="Times New Roman" w:cs="Times New Roman" w:hint="eastAsia"/>
-          <w:b/>
-          <w:bCs/>
-          <w:sz w:val="24"/>
-        </w:rPr>
-        <w:t>L</w:t>
-      </w:r>
-      <w:r>
-        <w:rPr>
-          <w:rFonts w:ascii="Times New Roman" w:hAnsi="Times New Roman" w:cs="Times New Roman"/>
-          <w:b/>
-          <w:bCs/>
-          <w:sz w:val="24"/>
-        </w:rPr>
-        <w:t>earning Vector quantization (LVQ)</w:t>
-      </w:r>
-    </w:p>
-    <w:p>
-      <w:pPr>
-        <w:rPr>
-          <w:rFonts w:ascii="Times New Roman" w:hAnsi="Times New Roman" w:cs="Times New Roman"/>
-          <w:sz w:val="24"/>
-        </w:rPr>
-      </w:pPr>
-    </w:p>
-    <w:p>
-      <w:pPr>
-        <w:rPr>
-          <w:rFonts w:ascii="Times New Roman" w:hAnsi="Times New Roman" w:cs="Times New Roman"/>
-          <w:sz w:val="24"/>
-        </w:rPr>
-      </w:pPr>
-      <w:r>
-        <w:rPr>
-          <w:rFonts w:ascii="Times New Roman" w:hAnsi="Times New Roman" w:cs="Times New Roman"/>
-          <w:noProof/>
+          <w:rFonts w:ascii="Times New Roman" w:hAnsi="Times New Roman" w:cs="Times New Roman"/>
+          <w:b/>
+          <w:bCs/>
           <w:sz w:val="24"/>
         </w:rPr>
         <w:lastRenderedPageBreak/>
         <w:drawing>
-          <wp:inline distT="0" distB="0" distL="0" distR="0" wp14:anchorId="57ED5D0F" wp14:editId="4A476325">
-            <wp:extent cx="5486400" cy="4114800"/>
-            <wp:effectExtent l="0" t="0" r="0" b="0"/>
-            <wp:docPr id="19" name="图片 19" descr="图表&#10;&#10;描述已自动生成"/>
+          <wp:inline distT="0" distB="0" distL="0" distR="0" wp14:anchorId="5515EDBB" wp14:editId="4E851541">
+            <wp:extent cx="5486400" cy="3194685"/>
+            <wp:effectExtent l="0" t="0" r="0" b="5715"/>
+            <wp:docPr id="31" name="图片 31" descr="图形用户界面, 图表&#10;&#10;描述已自动生成"/>
             <wp:cNvGraphicFramePr>
               <a:graphicFrameLocks xmlns:a="http://schemas.openxmlformats.org/drawingml/2006/main" noChangeAspect="1"/>
             </wp:cNvGraphicFramePr>
@@ -2061,17 +2424,11 @@
               <a:graphicData uri="http://schemas.openxmlformats.org/drawingml/2006/picture">
                 <pic:pic xmlns:pic="http://schemas.openxmlformats.org/drawingml/2006/picture">
                   <pic:nvPicPr>
-                    <pic:cNvPr id="19" name="图片 19" descr="图表&#10;&#10;描述已自动生成"/>
+                    <pic:cNvPr id="31" name="图片 31" descr="图形用户界面, 图表&#10;&#10;描述已自动生成"/>
                     <pic:cNvPicPr/>
                   </pic:nvPicPr>
                   <pic:blipFill>
-                    <a:blip r:embed="rId13">
-                      <a:extLst>
-                        <a:ext uri="{28A0092B-C50C-407E-A947-70E740481C1C}">
-                          <a14:useLocalDpi xmlns:a14="http://schemas.microsoft.com/office/drawing/2010/main" val="0"/>
-                        </a:ext>
-                      </a:extLst>
-                    </a:blip>
+                    <a:blip r:embed="rId13"/>
                     <a:stretch>
                       <a:fillRect/>
                     </a:stretch>
@@ -2079,7 +2436,7 @@
                   <pic:spPr>
                     <a:xfrm>
                       <a:off x="0" y="0"/>
-                      <a:ext cx="5486400" cy="4114800"/>
+                      <a:ext cx="5486400" cy="3194685"/>
                     </a:xfrm>
                     <a:prstGeom prst="rect">
                       <a:avLst/>
@@ -2111,72 +2468,61 @@
           <w:sz w:val="24"/>
         </w:rPr>
       </w:pPr>
-    </w:p>
-    <w:p>
-      <w:pPr>
-        <w:rPr>
-          <w:rFonts w:ascii="Times New Roman" w:hAnsi="Times New Roman" w:cs="Times New Roman"/>
-          <w:b/>
-          <w:bCs/>
-          <w:sz w:val="24"/>
-        </w:rPr>
-      </w:pPr>
-    </w:p>
-    <w:p>
-      <w:pPr>
-        <w:autoSpaceDE w:val="0"/>
-        <w:autoSpaceDN w:val="0"/>
-        <w:adjustRightInd w:val="0"/>
-        <w:jc w:val="left"/>
-        <w:rPr>
-          <w:rFonts w:ascii="Helvetica Neue" w:hAnsi="Helvetica Neue" w:cs="Helvetica Neue"/>
-          <w:kern w:val="0"/>
-          <w:sz w:val="24"/>
-        </w:rPr>
-      </w:pPr>
-    </w:p>
-    <w:p>
-      <w:pPr>
-        <w:rPr>
-          <w:rFonts w:ascii="Times New Roman" w:hAnsi="Times New Roman" w:cs="Times New Roman"/>
-          <w:b/>
-          <w:bCs/>
-          <w:sz w:val="24"/>
-        </w:rPr>
-      </w:pPr>
-      <w:r>
-        <w:rPr>
-          <w:rFonts w:ascii="Times New Roman" w:hAnsi="Times New Roman" w:cs="Times New Roman"/>
-          <w:b/>
-          <w:bCs/>
-          <w:sz w:val="24"/>
-        </w:rPr>
-        <w:t>Radial Basis Function (RBF) Networks with k-means</w:t>
-      </w:r>
-    </w:p>
-    <w:p>
-      <w:pPr>
-        <w:rPr>
-          <w:rFonts w:ascii="Times New Roman" w:hAnsi="Times New Roman" w:cs="Times New Roman"/>
-          <w:b/>
-          <w:bCs/>
-          <w:sz w:val="24"/>
-        </w:rPr>
-      </w:pPr>
-      <w:r>
-        <w:rPr>
-          <w:rFonts w:ascii="Times New Roman" w:hAnsi="Times New Roman" w:cs="Times New Roman"/>
-          <w:b/>
-          <w:bCs/>
+      <w:r>
+        <w:rPr>
+          <w:rFonts w:ascii="Times New Roman" w:hAnsi="Times New Roman" w:cs="Times New Roman" w:hint="eastAsia"/>
+          <w:b/>
+          <w:bCs/>
+          <w:sz w:val="24"/>
+        </w:rPr>
+        <w:t>M</w:t>
+      </w:r>
+      <w:r>
+        <w:rPr>
+          <w:rFonts w:ascii="Times New Roman" w:hAnsi="Times New Roman" w:cs="Times New Roman"/>
+          <w:b/>
+          <w:bCs/>
+          <w:sz w:val="24"/>
+        </w:rPr>
+        <w:t>u</w:t>
+      </w:r>
+      <w:r>
+        <w:rPr>
+          <w:rFonts w:ascii="Times New Roman" w:hAnsi="Times New Roman" w:cs="Times New Roman"/>
+          <w:b/>
+          <w:bCs/>
+          <w:sz w:val="24"/>
+        </w:rPr>
+        <w:t>l</w:t>
+      </w:r>
+      <w:r>
+        <w:rPr>
+          <w:rFonts w:ascii="Times New Roman" w:hAnsi="Times New Roman" w:cs="Times New Roman"/>
+          <w:b/>
+          <w:bCs/>
+          <w:sz w:val="24"/>
+        </w:rPr>
+        <w:t>ti-layer Perceptron (MLP)</w:t>
+      </w:r>
+    </w:p>
+    <w:p>
+      <w:pPr>
+        <w:rPr>
+          <w:rFonts w:ascii="Times New Roman" w:hAnsi="Times New Roman" w:cs="Times New Roman"/>
+          <w:sz w:val="24"/>
+        </w:rPr>
+      </w:pPr>
+      <w:r>
+        <w:rPr>
+          <w:rFonts w:ascii="Times New Roman" w:hAnsi="Times New Roman" w:cs="Times New Roman"/>
           <w:noProof/>
           <w:sz w:val="24"/>
         </w:rPr>
-        <w:lastRenderedPageBreak/>
         <w:drawing>
-          <wp:inline distT="0" distB="0" distL="0" distR="0" wp14:anchorId="6CBD9345" wp14:editId="45A67475">
+          <wp:inline distT="0" distB="0" distL="0" distR="0" wp14:anchorId="653143EC" wp14:editId="5BCB08B2">
             <wp:extent cx="5486400" cy="4114800"/>
             <wp:effectExtent l="0" t="0" r="0" b="0"/>
-            <wp:docPr id="22" name="图片 22" descr="图表, 折线图&#10;&#10;描述已自动生成"/>
+            <wp:docPr id="10" name="图片 10" descr="图表&#10;&#10;描述已自动生成"/>
             <wp:cNvGraphicFramePr>
               <a:graphicFrameLocks xmlns:a="http://schemas.openxmlformats.org/drawingml/2006/main" noChangeAspect="1"/>
             </wp:cNvGraphicFramePr>
@@ -2184,7 +2530,7 @@
               <a:graphicData uri="http://schemas.openxmlformats.org/drawingml/2006/picture">
                 <pic:pic xmlns:pic="http://schemas.openxmlformats.org/drawingml/2006/picture">
                   <pic:nvPicPr>
-                    <pic:cNvPr id="22" name="图片 22" descr="图表, 折线图&#10;&#10;描述已自动生成"/>
+                    <pic:cNvPr id="10" name="图片 10" descr="图表&#10;&#10;描述已自动生成"/>
                     <pic:cNvPicPr/>
                   </pic:nvPicPr>
                   <pic:blipFill>
@@ -2218,67 +2564,50 @@
     <w:p>
       <w:pPr>
         <w:rPr>
+          <w:rFonts w:ascii="Times New Roman" w:hAnsi="Times New Roman" w:cs="Times New Roman"/>
+          <w:b/>
+          <w:bCs/>
+          <w:sz w:val="24"/>
+        </w:rPr>
+      </w:pPr>
+      <w:r>
+        <w:rPr>
           <w:rFonts w:ascii="Times New Roman" w:hAnsi="Times New Roman" w:cs="Times New Roman" w:hint="eastAsia"/>
           <w:b/>
           <w:bCs/>
           <w:sz w:val="24"/>
         </w:rPr>
-      </w:pPr>
-    </w:p>
-    <w:p>
-      <w:pPr>
-        <w:rPr>
-          <w:rFonts w:ascii="Times New Roman" w:hAnsi="Times New Roman" w:cs="Times New Roman"/>
-          <w:b/>
-          <w:bCs/>
-          <w:sz w:val="24"/>
-        </w:rPr>
-      </w:pPr>
-      <w:r>
-        <w:rPr>
-          <w:rFonts w:ascii="Times New Roman" w:hAnsi="Times New Roman" w:cs="Times New Roman"/>
-          <w:b/>
-          <w:bCs/>
-          <w:sz w:val="24"/>
-        </w:rPr>
-        <w:t>Radial Basis Function (RBF) Networks with Self Organizing Map (SOM)</w:t>
-      </w:r>
-    </w:p>
-    <w:p>
-      <w:pPr>
-        <w:rPr>
-          <w:rFonts w:ascii="Times New Roman" w:hAnsi="Times New Roman" w:cs="Times New Roman"/>
-          <w:b/>
-          <w:bCs/>
-          <w:sz w:val="24"/>
-        </w:rPr>
-      </w:pPr>
-    </w:p>
-    <w:p>
-      <w:pPr>
-        <w:autoSpaceDE w:val="0"/>
-        <w:autoSpaceDN w:val="0"/>
-        <w:adjustRightInd w:val="0"/>
-        <w:jc w:val="left"/>
-        <w:rPr>
-          <w:rFonts w:ascii="Helvetica Neue" w:hAnsi="Helvetica Neue" w:cs="Helvetica Neue"/>
-          <w:kern w:val="0"/>
-          <w:sz w:val="24"/>
-        </w:rPr>
-      </w:pPr>
-      <w:r>
-        <w:rPr>
-          <w:rFonts w:ascii="Helvetica Neue" w:hAnsi="Helvetica Neue" w:cs="Helvetica Neue"/>
+        <w:t>L</w:t>
+      </w:r>
+      <w:r>
+        <w:rPr>
+          <w:rFonts w:ascii="Times New Roman" w:hAnsi="Times New Roman" w:cs="Times New Roman"/>
+          <w:b/>
+          <w:bCs/>
+          <w:sz w:val="24"/>
+        </w:rPr>
+        <w:t>earning Vector quantization (LVQ)</w:t>
+      </w:r>
+    </w:p>
+    <w:p>
+      <w:pPr>
+        <w:rPr>
+          <w:rFonts w:ascii="Times New Roman" w:hAnsi="Times New Roman" w:cs="Times New Roman"/>
+          <w:sz w:val="24"/>
+        </w:rPr>
+      </w:pPr>
+      <w:r>
+        <w:rPr>
+          <w:rFonts w:ascii="Times New Roman" w:hAnsi="Times New Roman" w:cs="Times New Roman"/>
           <w:noProof/>
-          <w:kern w:val="0"/>
           <w:sz w:val="24"/>
         </w:rPr>
         <w:lastRenderedPageBreak/>
         <w:drawing>
-          <wp:inline distT="0" distB="0" distL="0" distR="0" wp14:anchorId="7420E9E8" wp14:editId="41F2B6ED">
+          <wp:inline distT="0" distB="0" distL="0" distR="0" wp14:anchorId="7B0E9E66" wp14:editId="74B06941">
             <wp:extent cx="5486400" cy="4114800"/>
             <wp:effectExtent l="0" t="0" r="0" b="0"/>
-            <wp:docPr id="23" name="图片 23" descr="图表, 折线图&#10;&#10;描述已自动生成"/>
+            <wp:docPr id="30" name="图片 30" descr="图表, 折线图&#10;&#10;描述已自动生成"/>
             <wp:cNvGraphicFramePr>
               <a:graphicFrameLocks xmlns:a="http://schemas.openxmlformats.org/drawingml/2006/main" noChangeAspect="1"/>
             </wp:cNvGraphicFramePr>
@@ -2286,7 +2615,7 @@
               <a:graphicData uri="http://schemas.openxmlformats.org/drawingml/2006/picture">
                 <pic:pic xmlns:pic="http://schemas.openxmlformats.org/drawingml/2006/picture">
                   <pic:nvPicPr>
-                    <pic:cNvPr id="23" name="图片 23" descr="图表, 折线图&#10;&#10;描述已自动生成"/>
+                    <pic:cNvPr id="30" name="图片 30" descr="图表, 折线图&#10;&#10;描述已自动生成"/>
                     <pic:cNvPicPr/>
                   </pic:nvPicPr>
                   <pic:blipFill>
@@ -2321,71 +2650,58 @@
       <w:pPr>
         <w:rPr>
           <w:rFonts w:ascii="Times New Roman" w:hAnsi="Times New Roman" w:cs="Times New Roman"/>
-          <w:b/>
-          <w:bCs/>
-          <w:sz w:val="24"/>
-        </w:rPr>
-      </w:pPr>
-    </w:p>
-    <w:p>
-      <w:pPr>
-        <w:rPr>
-          <w:rFonts w:ascii="Times New Roman" w:hAnsi="Times New Roman" w:cs="Times New Roman"/>
-          <w:b/>
-          <w:bCs/>
-          <w:sz w:val="24"/>
-        </w:rPr>
-      </w:pPr>
-    </w:p>
-    <w:p>
-      <w:pPr>
-        <w:rPr>
-          <w:rFonts w:ascii="Times New Roman" w:hAnsi="Times New Roman" w:cs="Times New Roman"/>
-          <w:b/>
-          <w:bCs/>
-          <w:sz w:val="24"/>
-        </w:rPr>
-      </w:pPr>
-    </w:p>
-    <w:p>
-      <w:pPr>
-        <w:rPr>
-          <w:rFonts w:ascii="Times New Roman" w:hAnsi="Times New Roman" w:cs="Times New Roman"/>
-          <w:b/>
-          <w:bCs/>
-          <w:sz w:val="24"/>
-        </w:rPr>
-      </w:pPr>
-    </w:p>
-    <w:p>
-      <w:pPr>
-        <w:rPr>
-          <w:rFonts w:ascii="Times New Roman" w:hAnsi="Times New Roman" w:cs="Times New Roman"/>
-          <w:b/>
-          <w:bCs/>
-          <w:sz w:val="24"/>
-        </w:rPr>
-      </w:pPr>
-    </w:p>
-    <w:p>
-      <w:pPr>
-        <w:rPr>
-          <w:rFonts w:ascii="Times New Roman" w:hAnsi="Times New Roman" w:cs="Times New Roman"/>
-          <w:b/>
-          <w:bCs/>
-          <w:sz w:val="24"/>
-        </w:rPr>
-      </w:pPr>
-    </w:p>
-    <w:p>
-      <w:pPr>
-        <w:rPr>
-          <w:rFonts w:ascii="Times New Roman" w:hAnsi="Times New Roman" w:cs="Times New Roman"/>
-          <w:b/>
-          <w:bCs/>
-          <w:sz w:val="24"/>
-        </w:rPr>
-      </w:pPr>
+          <w:sz w:val="24"/>
+        </w:rPr>
+      </w:pPr>
+      <w:r>
+        <w:rPr>
+          <w:rFonts w:ascii="Times New Roman" w:hAnsi="Times New Roman" w:cs="Times New Roman"/>
+          <w:noProof/>
+          <w:sz w:val="24"/>
+        </w:rPr>
+        <w:lastRenderedPageBreak/>
+        <w:drawing>
+          <wp:inline distT="0" distB="0" distL="0" distR="0" wp14:anchorId="57ED5D0F" wp14:editId="4A476325">
+            <wp:extent cx="5486400" cy="4114800"/>
+            <wp:effectExtent l="0" t="0" r="0" b="0"/>
+            <wp:docPr id="19" name="图片 19" descr="图表&#10;&#10;描述已自动生成"/>
+            <wp:cNvGraphicFramePr>
+              <a:graphicFrameLocks xmlns:a="http://schemas.openxmlformats.org/drawingml/2006/main" noChangeAspect="1"/>
+            </wp:cNvGraphicFramePr>
+            <a:graphic xmlns:a="http://schemas.openxmlformats.org/drawingml/2006/main">
+              <a:graphicData uri="http://schemas.openxmlformats.org/drawingml/2006/picture">
+                <pic:pic xmlns:pic="http://schemas.openxmlformats.org/drawingml/2006/picture">
+                  <pic:nvPicPr>
+                    <pic:cNvPr id="19" name="图片 19" descr="图表&#10;&#10;描述已自动生成"/>
+                    <pic:cNvPicPr/>
+                  </pic:nvPicPr>
+                  <pic:blipFill>
+                    <a:blip r:embed="rId16">
+                      <a:extLst>
+                        <a:ext uri="{28A0092B-C50C-407E-A947-70E740481C1C}">
+                          <a14:useLocalDpi xmlns:a14="http://schemas.microsoft.com/office/drawing/2010/main" val="0"/>
+                        </a:ext>
+                      </a:extLst>
+                    </a:blip>
+                    <a:stretch>
+                      <a:fillRect/>
+                    </a:stretch>
+                  </pic:blipFill>
+                  <pic:spPr>
+                    <a:xfrm>
+                      <a:off x="0" y="0"/>
+                      <a:ext cx="5486400" cy="4114800"/>
+                    </a:xfrm>
+                    <a:prstGeom prst="rect">
+                      <a:avLst/>
+                    </a:prstGeom>
+                  </pic:spPr>
+                </pic:pic>
+              </a:graphicData>
+            </a:graphic>
+          </wp:inline>
+        </w:drawing>
+      </w:r>
     </w:p>
     <w:p>
       <w:pPr>
@@ -2439,33 +2755,328 @@
           <w:sz w:val="24"/>
         </w:rPr>
       </w:pPr>
-    </w:p>
-    <w:p>
-      <w:pPr>
-        <w:rPr>
-          <w:rFonts w:ascii="Times New Roman" w:hAnsi="Times New Roman" w:cs="Times New Roman"/>
-          <w:b/>
-          <w:bCs/>
-          <w:sz w:val="24"/>
-        </w:rPr>
-      </w:pPr>
-    </w:p>
-    <w:p>
-      <w:pPr>
-        <w:rPr>
-          <w:rFonts w:ascii="Times New Roman" w:hAnsi="Times New Roman" w:cs="Times New Roman"/>
-          <w:b/>
-          <w:bCs/>
-          <w:sz w:val="24"/>
-        </w:rPr>
-      </w:pPr>
-      <w:r>
+      <w:r>
+        <w:rPr>
+          <w:rFonts w:ascii="Times New Roman" w:hAnsi="Times New Roman" w:cs="Times New Roman"/>
+          <w:b/>
+          <w:bCs/>
+          <w:sz w:val="24"/>
+        </w:rPr>
+        <w:t>Radial Basis Function (RBF) Networks with k-means</w:t>
+      </w:r>
+    </w:p>
+    <w:p>
+      <w:pPr>
+        <w:rPr>
+          <w:rFonts w:ascii="Times New Roman" w:hAnsi="Times New Roman" w:cs="Times New Roman"/>
+          <w:b/>
+          <w:bCs/>
+          <w:sz w:val="24"/>
+        </w:rPr>
+      </w:pPr>
+      <w:r>
+        <w:rPr>
+          <w:rFonts w:ascii="Times New Roman" w:hAnsi="Times New Roman" w:cs="Times New Roman"/>
+          <w:b/>
+          <w:bCs/>
+          <w:noProof/>
+          <w:sz w:val="24"/>
+        </w:rPr>
+        <w:lastRenderedPageBreak/>
+        <w:drawing>
+          <wp:inline distT="0" distB="0" distL="0" distR="0" wp14:anchorId="6CBD9345" wp14:editId="45A67475">
+            <wp:extent cx="5486400" cy="4114800"/>
+            <wp:effectExtent l="0" t="0" r="0" b="0"/>
+            <wp:docPr id="22" name="图片 22" descr="图表, 折线图&#10;&#10;描述已自动生成"/>
+            <wp:cNvGraphicFramePr>
+              <a:graphicFrameLocks xmlns:a="http://schemas.openxmlformats.org/drawingml/2006/main" noChangeAspect="1"/>
+            </wp:cNvGraphicFramePr>
+            <a:graphic xmlns:a="http://schemas.openxmlformats.org/drawingml/2006/main">
+              <a:graphicData uri="http://schemas.openxmlformats.org/drawingml/2006/picture">
+                <pic:pic xmlns:pic="http://schemas.openxmlformats.org/drawingml/2006/picture">
+                  <pic:nvPicPr>
+                    <pic:cNvPr id="22" name="图片 22" descr="图表, 折线图&#10;&#10;描述已自动生成"/>
+                    <pic:cNvPicPr/>
+                  </pic:nvPicPr>
+                  <pic:blipFill>
+                    <a:blip r:embed="rId17">
+                      <a:extLst>
+                        <a:ext uri="{28A0092B-C50C-407E-A947-70E740481C1C}">
+                          <a14:useLocalDpi xmlns:a14="http://schemas.microsoft.com/office/drawing/2010/main" val="0"/>
+                        </a:ext>
+                      </a:extLst>
+                    </a:blip>
+                    <a:stretch>
+                      <a:fillRect/>
+                    </a:stretch>
+                  </pic:blipFill>
+                  <pic:spPr>
+                    <a:xfrm>
+                      <a:off x="0" y="0"/>
+                      <a:ext cx="5486400" cy="4114800"/>
+                    </a:xfrm>
+                    <a:prstGeom prst="rect">
+                      <a:avLst/>
+                    </a:prstGeom>
+                  </pic:spPr>
+                </pic:pic>
+              </a:graphicData>
+            </a:graphic>
+          </wp:inline>
+        </w:drawing>
+      </w:r>
+    </w:p>
+    <w:p>
+      <w:pPr>
         <w:rPr>
           <w:rFonts w:ascii="Times New Roman" w:hAnsi="Times New Roman" w:cs="Times New Roman" w:hint="eastAsia"/>
           <w:b/>
           <w:bCs/>
           <w:sz w:val="24"/>
         </w:rPr>
+      </w:pPr>
+    </w:p>
+    <w:p>
+      <w:pPr>
+        <w:rPr>
+          <w:rFonts w:ascii="Times New Roman" w:hAnsi="Times New Roman" w:cs="Times New Roman"/>
+          <w:b/>
+          <w:bCs/>
+          <w:sz w:val="24"/>
+        </w:rPr>
+      </w:pPr>
+      <w:r>
+        <w:rPr>
+          <w:rFonts w:ascii="Times New Roman" w:hAnsi="Times New Roman" w:cs="Times New Roman"/>
+          <w:b/>
+          <w:bCs/>
+          <w:sz w:val="24"/>
+        </w:rPr>
+        <w:t>Radial Basis Function (RBF) Networks with Self Organizing Map (SOM)</w:t>
+      </w:r>
+    </w:p>
+    <w:p>
+      <w:pPr>
+        <w:rPr>
+          <w:rFonts w:ascii="Times New Roman" w:hAnsi="Times New Roman" w:cs="Times New Roman"/>
+          <w:b/>
+          <w:bCs/>
+          <w:sz w:val="24"/>
+        </w:rPr>
+      </w:pPr>
+    </w:p>
+    <w:p>
+      <w:pPr>
+        <w:autoSpaceDE w:val="0"/>
+        <w:autoSpaceDN w:val="0"/>
+        <w:adjustRightInd w:val="0"/>
+        <w:jc w:val="left"/>
+        <w:rPr>
+          <w:rFonts w:ascii="Helvetica Neue" w:hAnsi="Helvetica Neue" w:cs="Helvetica Neue"/>
+          <w:kern w:val="0"/>
+          <w:sz w:val="24"/>
+        </w:rPr>
+      </w:pPr>
+      <w:r>
+        <w:rPr>
+          <w:rFonts w:ascii="Helvetica Neue" w:hAnsi="Helvetica Neue" w:cs="Helvetica Neue"/>
+          <w:noProof/>
+          <w:kern w:val="0"/>
+          <w:sz w:val="24"/>
+        </w:rPr>
+        <w:lastRenderedPageBreak/>
+        <w:drawing>
+          <wp:inline distT="0" distB="0" distL="0" distR="0" wp14:anchorId="7420E9E8" wp14:editId="41F2B6ED">
+            <wp:extent cx="5486400" cy="4114800"/>
+            <wp:effectExtent l="0" t="0" r="0" b="0"/>
+            <wp:docPr id="23" name="图片 23" descr="图表, 折线图&#10;&#10;描述已自动生成"/>
+            <wp:cNvGraphicFramePr>
+              <a:graphicFrameLocks xmlns:a="http://schemas.openxmlformats.org/drawingml/2006/main" noChangeAspect="1"/>
+            </wp:cNvGraphicFramePr>
+            <a:graphic xmlns:a="http://schemas.openxmlformats.org/drawingml/2006/main">
+              <a:graphicData uri="http://schemas.openxmlformats.org/drawingml/2006/picture">
+                <pic:pic xmlns:pic="http://schemas.openxmlformats.org/drawingml/2006/picture">
+                  <pic:nvPicPr>
+                    <pic:cNvPr id="23" name="图片 23" descr="图表, 折线图&#10;&#10;描述已自动生成"/>
+                    <pic:cNvPicPr/>
+                  </pic:nvPicPr>
+                  <pic:blipFill>
+                    <a:blip r:embed="rId18">
+                      <a:extLst>
+                        <a:ext uri="{28A0092B-C50C-407E-A947-70E740481C1C}">
+                          <a14:useLocalDpi xmlns:a14="http://schemas.microsoft.com/office/drawing/2010/main" val="0"/>
+                        </a:ext>
+                      </a:extLst>
+                    </a:blip>
+                    <a:stretch>
+                      <a:fillRect/>
+                    </a:stretch>
+                  </pic:blipFill>
+                  <pic:spPr>
+                    <a:xfrm>
+                      <a:off x="0" y="0"/>
+                      <a:ext cx="5486400" cy="4114800"/>
+                    </a:xfrm>
+                    <a:prstGeom prst="rect">
+                      <a:avLst/>
+                    </a:prstGeom>
+                  </pic:spPr>
+                </pic:pic>
+              </a:graphicData>
+            </a:graphic>
+          </wp:inline>
+        </w:drawing>
+      </w:r>
+    </w:p>
+    <w:p>
+      <w:pPr>
+        <w:rPr>
+          <w:rFonts w:ascii="Times New Roman" w:hAnsi="Times New Roman" w:cs="Times New Roman"/>
+          <w:b/>
+          <w:bCs/>
+          <w:sz w:val="24"/>
+        </w:rPr>
+      </w:pPr>
+    </w:p>
+    <w:p>
+      <w:pPr>
+        <w:rPr>
+          <w:rFonts w:ascii="Times New Roman" w:hAnsi="Times New Roman" w:cs="Times New Roman"/>
+          <w:b/>
+          <w:bCs/>
+          <w:sz w:val="24"/>
+        </w:rPr>
+      </w:pPr>
+    </w:p>
+    <w:p>
+      <w:pPr>
+        <w:rPr>
+          <w:rFonts w:ascii="Times New Roman" w:hAnsi="Times New Roman" w:cs="Times New Roman"/>
+          <w:b/>
+          <w:bCs/>
+          <w:sz w:val="24"/>
+        </w:rPr>
+      </w:pPr>
+    </w:p>
+    <w:p>
+      <w:pPr>
+        <w:rPr>
+          <w:rFonts w:ascii="Times New Roman" w:hAnsi="Times New Roman" w:cs="Times New Roman"/>
+          <w:b/>
+          <w:bCs/>
+          <w:sz w:val="24"/>
+        </w:rPr>
+      </w:pPr>
+    </w:p>
+    <w:p>
+      <w:pPr>
+        <w:rPr>
+          <w:rFonts w:ascii="Times New Roman" w:hAnsi="Times New Roman" w:cs="Times New Roman"/>
+          <w:b/>
+          <w:bCs/>
+          <w:sz w:val="24"/>
+        </w:rPr>
+      </w:pPr>
+    </w:p>
+    <w:p>
+      <w:pPr>
+        <w:rPr>
+          <w:rFonts w:ascii="Times New Roman" w:hAnsi="Times New Roman" w:cs="Times New Roman"/>
+          <w:b/>
+          <w:bCs/>
+          <w:sz w:val="24"/>
+        </w:rPr>
+      </w:pPr>
+    </w:p>
+    <w:p>
+      <w:pPr>
+        <w:rPr>
+          <w:rFonts w:ascii="Times New Roman" w:hAnsi="Times New Roman" w:cs="Times New Roman"/>
+          <w:b/>
+          <w:bCs/>
+          <w:sz w:val="24"/>
+        </w:rPr>
+      </w:pPr>
+    </w:p>
+    <w:p>
+      <w:pPr>
+        <w:rPr>
+          <w:rFonts w:ascii="Times New Roman" w:hAnsi="Times New Roman" w:cs="Times New Roman"/>
+          <w:b/>
+          <w:bCs/>
+          <w:sz w:val="24"/>
+        </w:rPr>
+      </w:pPr>
+    </w:p>
+    <w:p>
+      <w:pPr>
+        <w:rPr>
+          <w:rFonts w:ascii="Times New Roman" w:hAnsi="Times New Roman" w:cs="Times New Roman"/>
+          <w:b/>
+          <w:bCs/>
+          <w:sz w:val="24"/>
+        </w:rPr>
+      </w:pPr>
+    </w:p>
+    <w:p>
+      <w:pPr>
+        <w:rPr>
+          <w:rFonts w:ascii="Times New Roman" w:hAnsi="Times New Roman" w:cs="Times New Roman"/>
+          <w:b/>
+          <w:bCs/>
+          <w:sz w:val="24"/>
+        </w:rPr>
+      </w:pPr>
+    </w:p>
+    <w:p>
+      <w:pPr>
+        <w:autoSpaceDE w:val="0"/>
+        <w:autoSpaceDN w:val="0"/>
+        <w:adjustRightInd w:val="0"/>
+        <w:jc w:val="left"/>
+        <w:rPr>
+          <w:rFonts w:ascii="Helvetica Neue" w:hAnsi="Helvetica Neue" w:cs="Helvetica Neue"/>
+          <w:kern w:val="0"/>
+          <w:sz w:val="24"/>
+        </w:rPr>
+      </w:pPr>
+    </w:p>
+    <w:p>
+      <w:pPr>
+        <w:rPr>
+          <w:rFonts w:ascii="Times New Roman" w:hAnsi="Times New Roman" w:cs="Times New Roman"/>
+          <w:b/>
+          <w:bCs/>
+          <w:sz w:val="24"/>
+        </w:rPr>
+      </w:pPr>
+    </w:p>
+    <w:p>
+      <w:pPr>
+        <w:rPr>
+          <w:rFonts w:ascii="Times New Roman" w:hAnsi="Times New Roman" w:cs="Times New Roman"/>
+          <w:b/>
+          <w:bCs/>
+          <w:sz w:val="24"/>
+        </w:rPr>
+      </w:pPr>
+    </w:p>
+    <w:p>
+      <w:pPr>
+        <w:rPr>
+          <w:rFonts w:ascii="Times New Roman" w:hAnsi="Times New Roman" w:cs="Times New Roman"/>
+          <w:b/>
+          <w:bCs/>
+          <w:sz w:val="24"/>
+        </w:rPr>
+      </w:pPr>
+      <w:r>
+        <w:rPr>
+          <w:rFonts w:ascii="Times New Roman" w:hAnsi="Times New Roman" w:cs="Times New Roman" w:hint="eastAsia"/>
+          <w:b/>
+          <w:bCs/>
+          <w:sz w:val="24"/>
+        </w:rPr>
         <w:t>C</w:t>
       </w:r>
       <w:r>
@@ -2534,13 +3145,165 @@
     </w:p>
     <w:p>
       <w:pPr>
-        <w:rPr>
-          <w:rFonts w:ascii="Times New Roman" w:hAnsi="Times New Roman" w:cs="Times New Roman"/>
-          <w:b/>
-          <w:bCs/>
-          <w:sz w:val="24"/>
-        </w:rPr>
-      </w:pPr>
+        <w:autoSpaceDE w:val="0"/>
+        <w:autoSpaceDN w:val="0"/>
+        <w:adjustRightInd w:val="0"/>
+        <w:ind w:left="640" w:hanging="640"/>
+        <w:jc w:val="left"/>
+        <w:rPr>
+          <w:rFonts w:ascii="Times New Roman" w:hAnsi="Times New Roman" w:cs="Times New Roman"/>
+          <w:noProof/>
+          <w:kern w:val="0"/>
+          <w:sz w:val="24"/>
+        </w:rPr>
+      </w:pPr>
+      <w:r>
+        <w:rPr>
+          <w:rFonts w:ascii="Times New Roman" w:hAnsi="Times New Roman" w:cs="Times New Roman"/>
+          <w:b/>
+          <w:bCs/>
+          <w:sz w:val="24"/>
+        </w:rPr>
+        <w:fldChar w:fldCharType="begin" w:fldLock="1"/>
+      </w:r>
+      <w:r>
+        <w:rPr>
+          <w:rFonts w:ascii="Times New Roman" w:hAnsi="Times New Roman" w:cs="Times New Roman"/>
+          <w:b/>
+          <w:bCs/>
+          <w:sz w:val="24"/>
+        </w:rPr>
+        <w:instrText xml:space="preserve">ADDIN Mendeley Bibliography CSL_BIBLIOGRAPHY </w:instrText>
+      </w:r>
+      <w:r>
+        <w:rPr>
+          <w:rFonts w:ascii="Times New Roman" w:hAnsi="Times New Roman" w:cs="Times New Roman"/>
+          <w:b/>
+          <w:bCs/>
+          <w:sz w:val="24"/>
+        </w:rPr>
+        <w:fldChar w:fldCharType="separate"/>
+      </w:r>
+      <w:r>
+        <w:rPr>
+          <w:rFonts w:ascii="Times New Roman" w:hAnsi="Times New Roman" w:cs="Times New Roman"/>
+          <w:noProof/>
+          <w:kern w:val="0"/>
+          <w:sz w:val="24"/>
+        </w:rPr>
+        <w:t>[1]</w:t>
+      </w:r>
+      <w:r>
+        <w:rPr>
+          <w:rFonts w:ascii="Times New Roman" w:hAnsi="Times New Roman" w:cs="Times New Roman"/>
+          <w:noProof/>
+          <w:kern w:val="0"/>
+          <w:sz w:val="24"/>
+        </w:rPr>
+        <w:tab/>
+        <w:t>“How to train neural networks for image classification — Part 1 | by Sandy Lee | Medium.” https://medium.com/@sandy_lee/how-to-train-neural-networks-for-</w:t>
+      </w:r>
+      <w:r>
+        <w:rPr>
+          <w:rFonts w:ascii="Times New Roman" w:hAnsi="Times New Roman" w:cs="Times New Roman"/>
+          <w:noProof/>
+          <w:kern w:val="0"/>
+          <w:sz w:val="24"/>
+        </w:rPr>
+        <w:lastRenderedPageBreak/>
+        <w:t>image-classification-part-1-21327fe1cc1#id_token=eyJhbGciOiJSUzI1NiIsImtpZCI6IjI2MTI5YmE1NDNjNTZlOWZiZDUzZGZkY2I3Nzg5ZjhiZjhmMWExYTEiLCJ0eXAiOiJKV1QifQ.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.RIWLx84HxL7Fh7GwPALlsSJo4VlJ-uyc2jyb11xGYv9Fot7PhE9L1p48YBSfKsTvV30PtkXNusZiOIM8Fzehw8ekLq-Yi7KAM_f7pMzTY-v829N3KtR3DgayySSN9n_CtBAUrWXAeKpZRcvbrKGCnlATEbMdCeXBAVXnEvhkNgfGCkQE-mW4HuEwBAAgh1C7PW0fRIjNafI0hC7E-m73OfBkk2a_Xv2-Z5TL_FANmve8mGEvDWI8CcamEu0GxUc2w3OdTcGA3-2PFD3vh7cOC8OVm3zHF-MkNtFicx_zBAzkH_6WyVpoAkit3GKQOvWuyB2czPevlZtYQcvD6BpAAA (accessed Jan. 05, 2021).</w:t>
+      </w:r>
+    </w:p>
+    <w:p>
+      <w:pPr>
+        <w:autoSpaceDE w:val="0"/>
+        <w:autoSpaceDN w:val="0"/>
+        <w:adjustRightInd w:val="0"/>
+        <w:ind w:left="640" w:hanging="640"/>
+        <w:jc w:val="left"/>
+        <w:rPr>
+          <w:rFonts w:ascii="Times New Roman" w:hAnsi="Times New Roman" w:cs="Times New Roman"/>
+          <w:noProof/>
+          <w:kern w:val="0"/>
+          <w:sz w:val="24"/>
+        </w:rPr>
+      </w:pPr>
+      <w:r>
+        <w:rPr>
+          <w:rFonts w:ascii="Times New Roman" w:hAnsi="Times New Roman" w:cs="Times New Roman"/>
+          <w:noProof/>
+          <w:kern w:val="0"/>
+          <w:sz w:val="24"/>
+        </w:rPr>
+        <w:t>[2]</w:t>
+      </w:r>
+      <w:r>
+        <w:rPr>
+          <w:rFonts w:ascii="Times New Roman" w:hAnsi="Times New Roman" w:cs="Times New Roman"/>
+          <w:noProof/>
+          <w:kern w:val="0"/>
+          <w:sz w:val="24"/>
+        </w:rPr>
+        <w:tab/>
+        <w:t>“A Comprehensive Guide to Convolutional Neural Networks — the ELI5 way | by Sumit Saha | Towards Data Science.” https://towardsdatascience.com/a-comprehensive-guide-to-convolutional-neural-networks-the-eli5-way-3bd2b1164a53 (accessed Jan. 04, 2021).</w:t>
+      </w:r>
+    </w:p>
+    <w:p>
+      <w:pPr>
+        <w:autoSpaceDE w:val="0"/>
+        <w:autoSpaceDN w:val="0"/>
+        <w:adjustRightInd w:val="0"/>
+        <w:ind w:left="640" w:hanging="640"/>
+        <w:jc w:val="left"/>
+        <w:rPr>
+          <w:rFonts w:ascii="Times New Roman" w:hAnsi="Times New Roman" w:cs="Times New Roman"/>
+          <w:noProof/>
+          <w:sz w:val="24"/>
+        </w:rPr>
+      </w:pPr>
+      <w:r>
+        <w:rPr>
+          <w:rFonts w:ascii="Times New Roman" w:hAnsi="Times New Roman" w:cs="Times New Roman"/>
+          <w:noProof/>
+          <w:kern w:val="0"/>
+          <w:sz w:val="24"/>
+        </w:rPr>
+        <w:t>[3]</w:t>
+      </w:r>
+      <w:r>
+        <w:rPr>
+          <w:rFonts w:ascii="Times New Roman" w:hAnsi="Times New Roman" w:cs="Times New Roman"/>
+          <w:noProof/>
+          <w:kern w:val="0"/>
+          <w:sz w:val="24"/>
+        </w:rPr>
+        <w:tab/>
+        <w:t>“Learning Vector Quantization for Machine Learning.” https://machinelearningmastery.com/learning-vector-quantization-for-machine-learning/ (accessed Jan. 05, 2021).</w:t>
+      </w:r>
+    </w:p>
+    <w:p>
+      <w:pPr>
+        <w:autoSpaceDE w:val="0"/>
+        <w:autoSpaceDN w:val="0"/>
+        <w:adjustRightInd w:val="0"/>
+        <w:ind w:left="640" w:hanging="640"/>
+        <w:jc w:val="left"/>
+        <w:rPr>
+          <w:rFonts w:ascii="Times New Roman" w:hAnsi="Times New Roman" w:cs="Times New Roman"/>
+          <w:b/>
+          <w:bCs/>
+          <w:sz w:val="24"/>
+        </w:rPr>
+      </w:pPr>
+      <w:r>
+        <w:rPr>
+          <w:rFonts w:ascii="Times New Roman" w:hAnsi="Times New Roman" w:cs="Times New Roman"/>
+          <w:b/>
+          <w:bCs/>
+          <w:sz w:val="24"/>
+        </w:rPr>
+        <w:fldChar w:fldCharType="end"/>
+      </w:r>
     </w:p>
     <w:sectPr>
       <w:pgSz w:w="12240" w:h="15840"/>

</xml_diff>

<commit_message>
update the readme and finished the writing in RBF network
</commit_message>
<xml_diff>
--- a/ass2_report.docx
+++ b/ass2_report.docx
@@ -385,6 +385,48 @@
         <w:rPr>
           <w:rFonts w:ascii="Times New Roman" w:hAnsi="Times New Roman" w:cs="Times New Roman"/>
         </w:rPr>
+        <w:t>For instance, character “A” could be transformed to 1. Moreover, the existing driving license do not contain character “I” or “O”</w:t>
+      </w:r>
+      <w:r>
+        <w:rPr>
+          <w:rFonts w:ascii="Times New Roman" w:hAnsi="Times New Roman" w:cs="Times New Roman"/>
+        </w:rPr>
+        <w:t xml:space="preserve">, so the numbers </w:t>
+      </w:r>
+      <w:r>
+        <w:rPr>
+          <w:rFonts w:ascii="Times New Roman" w:hAnsi="Times New Roman" w:cs="Times New Roman"/>
+        </w:rPr>
+        <w:t>are assigned</w:t>
+      </w:r>
+      <w:r>
+        <w:rPr>
+          <w:rFonts w:ascii="Times New Roman" w:hAnsi="Times New Roman" w:cs="Times New Roman"/>
+        </w:rPr>
+        <w:t xml:space="preserve"> </w:t>
+      </w:r>
+      <w:r>
+        <w:rPr>
+          <w:rFonts w:ascii="Times New Roman" w:hAnsi="Times New Roman" w:cs="Times New Roman"/>
+        </w:rPr>
+        <w:t xml:space="preserve">to </w:t>
+      </w:r>
+      <w:r>
+        <w:rPr>
+          <w:rFonts w:ascii="Times New Roman" w:hAnsi="Times New Roman" w:cs="Times New Roman"/>
+        </w:rPr>
+        <w:t xml:space="preserve">characters </w:t>
+      </w:r>
+      <w:r>
+        <w:rPr>
+          <w:rFonts w:ascii="Times New Roman" w:hAnsi="Times New Roman" w:cs="Times New Roman"/>
+        </w:rPr>
+        <w:t xml:space="preserve">accordingly. </w:t>
+      </w:r>
+      <w:r>
+        <w:rPr>
+          <w:rFonts w:ascii="Times New Roman" w:hAnsi="Times New Roman" w:cs="Times New Roman"/>
+        </w:rPr>
         <w:t xml:space="preserve">For the purpose of training and testing, I split the dataset </w:t>
       </w:r>
       <w:r>
@@ -499,7 +541,14 @@
         <w:rPr>
           <w:rFonts w:ascii="Times New Roman" w:hAnsi="Times New Roman" w:cs="Times New Roman"/>
         </w:rPr>
-        <w:t>Additionally, the model training process of CNN differs from other models, with each figure (48*24) directly fed into the model. As a result,</w:t>
+        <w:t xml:space="preserve">Additionally, the model training process of CNN differs from other models, with each figure (48*24) directly fed into the model. As a </w:t>
+      </w:r>
+      <w:r>
+        <w:rPr>
+          <w:rFonts w:ascii="Times New Roman" w:hAnsi="Times New Roman" w:cs="Times New Roman"/>
+        </w:rPr>
+        <w:lastRenderedPageBreak/>
+        <w:t>result,</w:t>
       </w:r>
       <w:r>
         <w:rPr>
@@ -794,7 +843,7 @@
     <w:p>
       <w:pPr>
         <w:rPr>
-          <w:rFonts w:ascii="Times New Roman" w:hAnsi="Times New Roman" w:cs="Times New Roman" w:hint="eastAsia"/>
+          <w:rFonts w:ascii="Times New Roman" w:hAnsi="Times New Roman" w:cs="Times New Roman"/>
           <w:b/>
           <w:bCs/>
         </w:rPr>
@@ -1351,7 +1400,14 @@
         <w:rPr>
           <w:rFonts w:ascii="Times New Roman" w:hAnsi="Times New Roman" w:cs="Times New Roman"/>
         </w:rPr>
-        <w:t>normalization was followed to eliminate the influence of outliers. Additionally, Rectified Liner Unit (</w:t>
+        <w:t xml:space="preserve">normalization was followed to eliminate the influence of </w:t>
+      </w:r>
+      <w:r>
+        <w:rPr>
+          <w:rFonts w:ascii="Times New Roman" w:hAnsi="Times New Roman" w:cs="Times New Roman"/>
+        </w:rPr>
+        <w:lastRenderedPageBreak/>
+        <w:t>outliers. Additionally, Rectified Liner Unit (</w:t>
       </w:r>
       <w:proofErr w:type="spellStart"/>
       <w:r>
@@ -1409,14 +1465,7 @@
         <w:rPr>
           <w:rFonts w:ascii="Times New Roman" w:hAnsi="Times New Roman" w:cs="Times New Roman"/>
         </w:rPr>
-        <w:t xml:space="preserve">. The </w:t>
-      </w:r>
-      <w:r>
-        <w:rPr>
-          <w:rFonts w:ascii="Times New Roman" w:hAnsi="Times New Roman" w:cs="Times New Roman"/>
-        </w:rPr>
-        <w:lastRenderedPageBreak/>
-        <w:t xml:space="preserve">probability of each label was calculated, and the highest score could be considered as the predicted label. </w:t>
+        <w:t xml:space="preserve">. The probability of each label was calculated, and the highest score could be considered as the predicted label. </w:t>
       </w:r>
     </w:p>
     <w:p>
@@ -1870,26 +1919,27 @@
     <w:p>
       <w:pPr>
         <w:rPr>
-          <w:rFonts w:ascii="Times New Roman" w:hAnsi="Times New Roman" w:cs="Times New Roman" w:hint="eastAsia"/>
-          <w:b/>
-          <w:bCs/>
-        </w:rPr>
-      </w:pPr>
-    </w:p>
-    <w:p>
-      <w:pPr>
-        <w:rPr>
-          <w:rFonts w:ascii="Times New Roman" w:hAnsi="Times New Roman" w:cs="Times New Roman"/>
-          <w:b/>
-          <w:bCs/>
-        </w:rPr>
-      </w:pPr>
-      <w:r>
-        <w:rPr>
-          <w:rFonts w:ascii="Times New Roman" w:hAnsi="Times New Roman" w:cs="Times New Roman"/>
-          <w:b/>
-          <w:bCs/>
-        </w:rPr>
+          <w:rFonts w:ascii="Times New Roman" w:hAnsi="Times New Roman" w:cs="Times New Roman"/>
+          <w:b/>
+          <w:bCs/>
+        </w:rPr>
+      </w:pPr>
+    </w:p>
+    <w:p>
+      <w:pPr>
+        <w:rPr>
+          <w:rFonts w:ascii="Times New Roman" w:hAnsi="Times New Roman" w:cs="Times New Roman"/>
+          <w:b/>
+          <w:bCs/>
+        </w:rPr>
+      </w:pPr>
+      <w:r>
+        <w:rPr>
+          <w:rFonts w:ascii="Times New Roman" w:hAnsi="Times New Roman" w:cs="Times New Roman"/>
+          <w:b/>
+          <w:bCs/>
+        </w:rPr>
+        <w:lastRenderedPageBreak/>
         <w:t>Radial Basis Function (RBF) Networks with k-means</w:t>
       </w:r>
     </w:p>
@@ -1914,7 +1964,6 @@
         <w:rPr>
           <w:rFonts w:ascii="Times New Roman" w:hAnsi="Times New Roman" w:cs="Times New Roman"/>
         </w:rPr>
-        <w:lastRenderedPageBreak/>
         <w:t xml:space="preserve">Radial basis </w:t>
       </w:r>
       <w:r>
@@ -2005,19 +2054,20 @@
     <w:p>
       <w:pPr>
         <w:rPr>
-          <w:rFonts w:ascii="Times New Roman" w:eastAsiaTheme="minorEastAsia" w:hAnsi="Times New Roman" w:cs="Times New Roman" w:hint="eastAsia"/>
-        </w:rPr>
-      </w:pPr>
-    </w:p>
-    <w:p>
-      <w:pPr>
-        <w:rPr>
-          <w:rFonts w:ascii="Times New Roman" w:hAnsi="Times New Roman" w:cs="Times New Roman" w:hint="eastAsia"/>
-        </w:rPr>
-      </w:pPr>
-      <w:r>
-        <w:rPr>
-          <w:rFonts w:ascii="Times New Roman" w:hAnsi="Times New Roman" w:cs="Times New Roman"/>
+          <w:rFonts w:ascii="Times New Roman" w:eastAsiaTheme="minorEastAsia" w:hAnsi="Times New Roman" w:cs="Times New Roman"/>
+        </w:rPr>
+      </w:pPr>
+    </w:p>
+    <w:p>
+      <w:pPr>
+        <w:rPr>
+          <w:rFonts w:ascii="Times New Roman" w:hAnsi="Times New Roman" w:cs="Times New Roman"/>
+        </w:rPr>
+      </w:pPr>
+      <w:r>
+        <w:rPr>
+          <w:rFonts w:ascii="Times New Roman" w:hAnsi="Times New Roman" w:cs="Times New Roman"/>
+          <w:noProof/>
         </w:rPr>
         <w:drawing>
           <wp:inline distT="0" distB="0" distL="0" distR="0" wp14:anchorId="1C34F39E" wp14:editId="75808CB4">
@@ -2097,27 +2147,21 @@
         <w:rPr>
           <w:rFonts w:ascii="Times New Roman" w:hAnsi="Times New Roman" w:cs="Times New Roman"/>
         </w:rPr>
-        <w:t xml:space="preserve">custom </w:t>
-      </w:r>
-      <w:r>
-        <w:rPr>
-          <w:rFonts w:ascii="Times New Roman" w:hAnsi="Times New Roman" w:cs="Times New Roman"/>
-        </w:rPr>
-        <w:t>RBF network</w:t>
+        <w:t>custom RBF network</w:t>
       </w:r>
     </w:p>
     <w:p>
       <w:pPr>
         <w:jc w:val="center"/>
         <w:rPr>
-          <w:rFonts w:ascii="Times New Roman" w:hAnsi="Times New Roman" w:cs="Times New Roman" w:hint="eastAsia"/>
-        </w:rPr>
-      </w:pPr>
-    </w:p>
-    <w:p>
-      <w:pPr>
-        <w:rPr>
-          <w:rFonts w:ascii="Times New Roman" w:hAnsi="Times New Roman" w:cs="Times New Roman" w:hint="eastAsia"/>
+          <w:rFonts w:ascii="Times New Roman" w:hAnsi="Times New Roman" w:cs="Times New Roman"/>
+        </w:rPr>
+      </w:pPr>
+    </w:p>
+    <w:p>
+      <w:pPr>
+        <w:rPr>
+          <w:rFonts w:ascii="Times New Roman" w:hAnsi="Times New Roman" w:cs="Times New Roman"/>
         </w:rPr>
       </w:pPr>
       <m:oMathPara>
@@ -2548,7 +2592,7 @@
     <w:p>
       <w:pPr>
         <w:rPr>
-          <w:rFonts w:ascii="Times New Roman" w:hAnsi="Times New Roman" w:cs="Times New Roman" w:hint="eastAsia"/>
+          <w:rFonts w:ascii="Times New Roman" w:hAnsi="Times New Roman" w:cs="Times New Roman"/>
         </w:rPr>
       </w:pPr>
     </w:p>
@@ -2594,7 +2638,14 @@
         <w:rPr>
           <w:rFonts w:ascii="Times New Roman" w:hAnsi="Times New Roman" w:cs="Times New Roman"/>
         </w:rPr>
-        <w:t xml:space="preserve">nd calculated as the mean distance between each unit and its closest neighbor. Regarding to the weights </w:t>
+        <w:t xml:space="preserve">nd calculated as the </w:t>
+      </w:r>
+      <w:r>
+        <w:rPr>
+          <w:rFonts w:ascii="Times New Roman" w:hAnsi="Times New Roman" w:cs="Times New Roman"/>
+        </w:rPr>
+        <w:lastRenderedPageBreak/>
+        <w:t xml:space="preserve">mean distance between each unit and its closest neighbor. Regarding to the weights </w:t>
       </w:r>
       <m:oMath>
         <m:sSub>
@@ -2641,8 +2692,230 @@
     <w:p>
       <w:pPr>
         <w:rPr>
+          <w:rFonts w:ascii="Times New Roman" w:hAnsi="Times New Roman" w:cs="Times New Roman"/>
+        </w:rPr>
+      </w:pPr>
+      <w:r>
+        <w:rPr>
           <w:rFonts w:ascii="Times New Roman" w:hAnsi="Times New Roman" w:cs="Times New Roman" w:hint="eastAsia"/>
         </w:rPr>
+        <w:t>I</w:t>
+      </w:r>
+      <w:r>
+        <w:rPr>
+          <w:rFonts w:ascii="Times New Roman" w:hAnsi="Times New Roman" w:cs="Times New Roman"/>
+        </w:rPr>
+        <w:t>n this RBF network, k-means clustering algorithm was applied to determine the center of each clusters.</w:t>
+      </w:r>
+      <w:r>
+        <w:rPr>
+          <w:rFonts w:ascii="Times New Roman" w:hAnsi="Times New Roman" w:cs="Times New Roman"/>
+        </w:rPr>
+        <w:t xml:space="preserve"> Since one of the goals in this project is to compare the performance in each algorithm, I therefore uniform the number of clusters in unsupervised learning algorithms to 360.</w:t>
+      </w:r>
+      <w:r>
+        <w:rPr>
+          <w:rFonts w:ascii="Times New Roman" w:hAnsi="Times New Roman" w:cs="Times New Roman"/>
+        </w:rPr>
+        <w:t xml:space="preserve"> Meanwhile, Euclidean distance was considered as the measurement of similarities in </w:t>
+      </w:r>
+      <w:r>
+        <w:rPr>
+          <w:rFonts w:ascii="Times New Roman" w:hAnsi="Times New Roman" w:cs="Times New Roman"/>
+        </w:rPr>
+        <w:t>the samples</w:t>
+      </w:r>
+      <w:r>
+        <w:rPr>
+          <w:rFonts w:ascii="Times New Roman" w:hAnsi="Times New Roman" w:cs="Times New Roman"/>
+        </w:rPr>
+        <w:t xml:space="preserve">.  </w:t>
+      </w:r>
+    </w:p>
+    <w:p>
+      <w:pPr>
+        <w:rPr>
+          <w:rFonts w:ascii="Times New Roman" w:hAnsi="Times New Roman" w:cs="Times New Roman"/>
+          <w:b/>
+          <w:bCs/>
+        </w:rPr>
+      </w:pPr>
+    </w:p>
+    <w:p>
+      <w:pPr>
+        <w:rPr>
+          <w:rFonts w:ascii="Times New Roman" w:hAnsi="Times New Roman" w:cs="Times New Roman"/>
+          <w:b/>
+          <w:bCs/>
+        </w:rPr>
+      </w:pPr>
+    </w:p>
+    <w:p>
+      <w:pPr>
+        <w:rPr>
+          <w:rFonts w:ascii="Times New Roman" w:hAnsi="Times New Roman" w:cs="Times New Roman"/>
+          <w:b/>
+          <w:bCs/>
+        </w:rPr>
+      </w:pPr>
+      <w:r>
+        <w:rPr>
+          <w:rFonts w:ascii="Times New Roman" w:hAnsi="Times New Roman" w:cs="Times New Roman"/>
+          <w:b/>
+          <w:bCs/>
+        </w:rPr>
+        <w:t>Radial Basis Function (RBF) Networks with Self Organizing Map (SOM)</w:t>
+      </w:r>
+    </w:p>
+    <w:p>
+      <w:pPr>
+        <w:rPr>
+          <w:rFonts w:ascii="Times New Roman" w:hAnsi="Times New Roman" w:cs="Times New Roman"/>
+          <w:b/>
+          <w:bCs/>
+        </w:rPr>
+      </w:pPr>
+    </w:p>
+    <w:p>
+      <w:pPr>
+        <w:rPr>
+          <w:rFonts w:ascii="Times New Roman" w:hAnsi="Times New Roman" w:cs="Times New Roman"/>
+        </w:rPr>
+      </w:pPr>
+      <w:r>
+        <w:rPr>
+          <w:rFonts w:ascii="Times New Roman" w:hAnsi="Times New Roman" w:cs="Times New Roman"/>
+        </w:rPr>
+        <w:t>A self-organizing map (SOM)</w:t>
+      </w:r>
+      <w:r>
+        <w:rPr>
+          <w:rFonts w:ascii="Times New Roman" w:hAnsi="Times New Roman" w:cs="Times New Roman"/>
+        </w:rPr>
+        <w:t xml:space="preserve">, </w:t>
+      </w:r>
+      <w:r>
+        <w:rPr>
+          <w:rFonts w:ascii="Times New Roman" w:hAnsi="Times New Roman" w:cs="Times New Roman"/>
+        </w:rPr>
+        <w:t xml:space="preserve">a </w:t>
+      </w:r>
+      <w:r>
+        <w:rPr>
+          <w:rFonts w:ascii="Times New Roman" w:hAnsi="Times New Roman" w:cs="Times New Roman"/>
+        </w:rPr>
+        <w:t>typical</w:t>
+      </w:r>
+      <w:r>
+        <w:rPr>
+          <w:rFonts w:ascii="Times New Roman" w:hAnsi="Times New Roman" w:cs="Times New Roman"/>
+        </w:rPr>
+        <w:t xml:space="preserve"> unsupervised learning </w:t>
+      </w:r>
+      <w:r>
+        <w:rPr>
+          <w:rFonts w:ascii="Times New Roman" w:hAnsi="Times New Roman" w:cs="Times New Roman"/>
+        </w:rPr>
+        <w:t xml:space="preserve">algorithm, is designed </w:t>
+      </w:r>
+      <w:r>
+        <w:rPr>
+          <w:rFonts w:ascii="Times New Roman" w:hAnsi="Times New Roman" w:cs="Times New Roman"/>
+        </w:rPr>
+        <w:t>to produce a low-dimensional (</w:t>
+      </w:r>
+      <w:r>
+        <w:rPr>
+          <w:rFonts w:ascii="Times New Roman" w:hAnsi="Times New Roman" w:cs="Times New Roman"/>
+        </w:rPr>
+        <w:t>2D in this case</w:t>
+      </w:r>
+      <w:r>
+        <w:rPr>
+          <w:rFonts w:ascii="Times New Roman" w:hAnsi="Times New Roman" w:cs="Times New Roman"/>
+        </w:rPr>
+        <w:t>), discretized representation of the input space of the training samples</w:t>
+      </w:r>
+      <w:r>
+        <w:rPr>
+          <w:rFonts w:ascii="Times New Roman" w:hAnsi="Times New Roman" w:cs="Times New Roman"/>
+        </w:rPr>
+        <w:fldChar w:fldCharType="begin" w:fldLock="1"/>
+      </w:r>
+      <w:r>
+        <w:rPr>
+          <w:rFonts w:ascii="Times New Roman" w:hAnsi="Times New Roman" w:cs="Times New Roman"/>
+        </w:rPr>
+        <w:instrText>ADDIN CSL_CITATION {"citationItems":[{"id":"ITEM-1","itemData":{"URL":"https://medium.com/@abhinavr8/self-organizing-maps-ff5853a118d4","accessed":{"date-parts":[["2021","1","5"]]},"id":"ITEM-1","issued":{"date-parts":[["0"]]},"title":"Self Organizing Maps. Recently, I learned about SOMs while… | by Abhinav Ralhan | Medium","type":"webpage"},"uris":["http://www.mendeley.com/documents/?uuid=eddf646f-b989-3fba-9207-606a529d6dab"]}],"mendeley":{"formattedCitation":"[4]","plainTextFormattedCitation":"[4]"},"properties":{"noteIndex":0},"schema":"https://github.com/citation-style-language/schema/raw/master/csl-citation.json"}</w:instrText>
+      </w:r>
+      <w:r>
+        <w:rPr>
+          <w:rFonts w:ascii="Times New Roman" w:hAnsi="Times New Roman" w:cs="Times New Roman"/>
+        </w:rPr>
+        <w:fldChar w:fldCharType="separate"/>
+      </w:r>
+      <w:r>
+        <w:rPr>
+          <w:rFonts w:ascii="Times New Roman" w:hAnsi="Times New Roman" w:cs="Times New Roman"/>
+          <w:noProof/>
+        </w:rPr>
+        <w:t>[4]</w:t>
+      </w:r>
+      <w:r>
+        <w:rPr>
+          <w:rFonts w:ascii="Times New Roman" w:hAnsi="Times New Roman" w:cs="Times New Roman"/>
+        </w:rPr>
+        <w:fldChar w:fldCharType="end"/>
+      </w:r>
+      <w:r>
+        <w:rPr>
+          <w:rFonts w:ascii="Times New Roman" w:hAnsi="Times New Roman" w:cs="Times New Roman"/>
+        </w:rPr>
+        <w:t xml:space="preserve">. Similar to LVQ algorithm, SOM applies competitive learning to preserve the topological properties </w:t>
+      </w:r>
+      <w:r>
+        <w:rPr>
+          <w:rFonts w:ascii="Times New Roman" w:hAnsi="Times New Roman" w:cs="Times New Roman"/>
+        </w:rPr>
+        <w:t>of</w:t>
+      </w:r>
+      <w:r>
+        <w:rPr>
+          <w:rFonts w:ascii="Times New Roman" w:hAnsi="Times New Roman" w:cs="Times New Roman"/>
+        </w:rPr>
+        <w:t xml:space="preserve"> the </w:t>
+      </w:r>
+      <w:r>
+        <w:rPr>
+          <w:rFonts w:ascii="Times New Roman" w:hAnsi="Times New Roman" w:cs="Times New Roman"/>
+        </w:rPr>
+        <w:t xml:space="preserve">high dimensional </w:t>
+      </w:r>
+      <w:r>
+        <w:rPr>
+          <w:rFonts w:ascii="Times New Roman" w:hAnsi="Times New Roman" w:cs="Times New Roman"/>
+        </w:rPr>
+        <w:t xml:space="preserve">space. </w:t>
+      </w:r>
+      <w:r>
+        <w:rPr>
+          <w:rFonts w:ascii="Times New Roman" w:hAnsi="Times New Roman" w:cs="Times New Roman"/>
+        </w:rPr>
+        <w:t>The SOM algorithm contains three process, competition, cooperation and synaptic adaption.</w:t>
+      </w:r>
+    </w:p>
+    <w:p>
+      <w:pPr>
+        <w:rPr>
+          <w:rFonts w:ascii="Times New Roman" w:hAnsi="Times New Roman" w:cs="Times New Roman"/>
+        </w:rPr>
+      </w:pPr>
+    </w:p>
+    <w:p>
+      <w:pPr>
+        <w:rPr>
+          <w:rFonts w:ascii="Times New Roman" w:hAnsi="Times New Roman" w:cs="Times New Roman"/>
+        </w:rPr>
       </w:pPr>
       <w:r>
         <w:rPr>
@@ -2654,228 +2927,6 @@
         <w:rPr>
           <w:rFonts w:ascii="Times New Roman" w:hAnsi="Times New Roman" w:cs="Times New Roman"/>
         </w:rPr>
-        <w:t>n this RBF network, k-means clustering algorithm was applied to determine the center of each clusters.</w:t>
-      </w:r>
-      <w:r>
-        <w:rPr>
-          <w:rFonts w:ascii="Times New Roman" w:hAnsi="Times New Roman" w:cs="Times New Roman"/>
-        </w:rPr>
-        <w:t xml:space="preserve"> Since one of the goals in this project is to compare the performance in each algorithm, I therefore uniform the number of clusters in unsupervised learning algorithms to 360.</w:t>
-      </w:r>
-      <w:r>
-        <w:rPr>
-          <w:rFonts w:ascii="Times New Roman" w:hAnsi="Times New Roman" w:cs="Times New Roman"/>
-        </w:rPr>
-        <w:t xml:space="preserve"> Meanwhile, Euclidean distance was considered as the measurement of similarities in </w:t>
-      </w:r>
-      <w:r>
-        <w:rPr>
-          <w:rFonts w:ascii="Times New Roman" w:hAnsi="Times New Roman" w:cs="Times New Roman"/>
-        </w:rPr>
-        <w:t>the samples</w:t>
-      </w:r>
-      <w:r>
-        <w:rPr>
-          <w:rFonts w:ascii="Times New Roman" w:hAnsi="Times New Roman" w:cs="Times New Roman"/>
-        </w:rPr>
-        <w:t xml:space="preserve">.  </w:t>
-      </w:r>
-    </w:p>
-    <w:p>
-      <w:pPr>
-        <w:rPr>
-          <w:rFonts w:ascii="Times New Roman" w:hAnsi="Times New Roman" w:cs="Times New Roman"/>
-          <w:b/>
-          <w:bCs/>
-        </w:rPr>
-      </w:pPr>
-    </w:p>
-    <w:p>
-      <w:pPr>
-        <w:rPr>
-          <w:rFonts w:ascii="Times New Roman" w:hAnsi="Times New Roman" w:cs="Times New Roman" w:hint="eastAsia"/>
-          <w:b/>
-          <w:bCs/>
-        </w:rPr>
-      </w:pPr>
-    </w:p>
-    <w:p>
-      <w:pPr>
-        <w:rPr>
-          <w:rFonts w:ascii="Times New Roman" w:hAnsi="Times New Roman" w:cs="Times New Roman"/>
-          <w:b/>
-          <w:bCs/>
-        </w:rPr>
-      </w:pPr>
-      <w:r>
-        <w:rPr>
-          <w:rFonts w:ascii="Times New Roman" w:hAnsi="Times New Roman" w:cs="Times New Roman"/>
-          <w:b/>
-          <w:bCs/>
-        </w:rPr>
-        <w:t>Radial Basis Function (RBF) Networks with Self Organizing Map (SOM)</w:t>
-      </w:r>
-    </w:p>
-    <w:p>
-      <w:pPr>
-        <w:rPr>
-          <w:rFonts w:ascii="Times New Roman" w:hAnsi="Times New Roman" w:cs="Times New Roman"/>
-          <w:b/>
-          <w:bCs/>
-        </w:rPr>
-      </w:pPr>
-    </w:p>
-    <w:p>
-      <w:pPr>
-        <w:rPr>
-          <w:rFonts w:ascii="Times New Roman" w:hAnsi="Times New Roman" w:cs="Times New Roman"/>
-        </w:rPr>
-      </w:pPr>
-      <w:r>
-        <w:rPr>
-          <w:rFonts w:ascii="Times New Roman" w:hAnsi="Times New Roman" w:cs="Times New Roman"/>
-        </w:rPr>
-        <w:t>A self-organizing map (SOM)</w:t>
-      </w:r>
-      <w:r>
-        <w:rPr>
-          <w:rFonts w:ascii="Times New Roman" w:hAnsi="Times New Roman" w:cs="Times New Roman"/>
-        </w:rPr>
-        <w:t xml:space="preserve">, </w:t>
-      </w:r>
-      <w:r>
-        <w:rPr>
-          <w:rFonts w:ascii="Times New Roman" w:hAnsi="Times New Roman" w:cs="Times New Roman"/>
-        </w:rPr>
-        <w:t xml:space="preserve">a </w:t>
-      </w:r>
-      <w:r>
-        <w:rPr>
-          <w:rFonts w:ascii="Times New Roman" w:hAnsi="Times New Roman" w:cs="Times New Roman"/>
-        </w:rPr>
-        <w:t>typical</w:t>
-      </w:r>
-      <w:r>
-        <w:rPr>
-          <w:rFonts w:ascii="Times New Roman" w:hAnsi="Times New Roman" w:cs="Times New Roman"/>
-        </w:rPr>
-        <w:t xml:space="preserve"> unsupervised learning </w:t>
-      </w:r>
-      <w:r>
-        <w:rPr>
-          <w:rFonts w:ascii="Times New Roman" w:hAnsi="Times New Roman" w:cs="Times New Roman"/>
-        </w:rPr>
-        <w:t xml:space="preserve">algorithm, is designed </w:t>
-      </w:r>
-      <w:r>
-        <w:rPr>
-          <w:rFonts w:ascii="Times New Roman" w:hAnsi="Times New Roman" w:cs="Times New Roman"/>
-        </w:rPr>
-        <w:t>to produce a low-dimensional (</w:t>
-      </w:r>
-      <w:r>
-        <w:rPr>
-          <w:rFonts w:ascii="Times New Roman" w:hAnsi="Times New Roman" w:cs="Times New Roman"/>
-        </w:rPr>
-        <w:t>2D in this case</w:t>
-      </w:r>
-      <w:r>
-        <w:rPr>
-          <w:rFonts w:ascii="Times New Roman" w:hAnsi="Times New Roman" w:cs="Times New Roman"/>
-        </w:rPr>
-        <w:t>), discretized representation of the input space of the training samples</w:t>
-      </w:r>
-      <w:r>
-        <w:rPr>
-          <w:rFonts w:ascii="Times New Roman" w:hAnsi="Times New Roman" w:cs="Times New Roman"/>
-        </w:rPr>
-        <w:fldChar w:fldCharType="begin" w:fldLock="1"/>
-      </w:r>
-      <w:r>
-        <w:rPr>
-          <w:rFonts w:ascii="Times New Roman" w:hAnsi="Times New Roman" w:cs="Times New Roman"/>
-        </w:rPr>
-        <w:instrText>ADDIN CSL_CITATION {"citationItems":[{"id":"ITEM-1","itemData":{"URL":"https://medium.com/@abhinavr8/self-organizing-maps-ff5853a118d4","accessed":{"date-parts":[["2021","1","5"]]},"id":"ITEM-1","issued":{"date-parts":[["0"]]},"title":"Self Organizing Maps. Recently, I learned about SOMs while… | by Abhinav Ralhan | Medium","type":"webpage"},"uris":["http://www.mendeley.com/documents/?uuid=eddf646f-b989-3fba-9207-606a529d6dab"]}],"mendeley":{"formattedCitation":"[4]","plainTextFormattedCitation":"[4]"},"properties":{"noteIndex":0},"schema":"https://github.com/citation-style-language/schema/raw/master/csl-citation.json"}</w:instrText>
-      </w:r>
-      <w:r>
-        <w:rPr>
-          <w:rFonts w:ascii="Times New Roman" w:hAnsi="Times New Roman" w:cs="Times New Roman"/>
-        </w:rPr>
-        <w:fldChar w:fldCharType="separate"/>
-      </w:r>
-      <w:r>
-        <w:rPr>
-          <w:rFonts w:ascii="Times New Roman" w:hAnsi="Times New Roman" w:cs="Times New Roman"/>
-          <w:noProof/>
-        </w:rPr>
-        <w:t>[4]</w:t>
-      </w:r>
-      <w:r>
-        <w:rPr>
-          <w:rFonts w:ascii="Times New Roman" w:hAnsi="Times New Roman" w:cs="Times New Roman"/>
-        </w:rPr>
-        <w:fldChar w:fldCharType="end"/>
-      </w:r>
-      <w:r>
-        <w:rPr>
-          <w:rFonts w:ascii="Times New Roman" w:hAnsi="Times New Roman" w:cs="Times New Roman"/>
-        </w:rPr>
-        <w:t xml:space="preserve">. Similar to LVQ algorithm, SOM applies competitive learning to preserve the topological properties </w:t>
-      </w:r>
-      <w:r>
-        <w:rPr>
-          <w:rFonts w:ascii="Times New Roman" w:hAnsi="Times New Roman" w:cs="Times New Roman"/>
-        </w:rPr>
-        <w:t>of</w:t>
-      </w:r>
-      <w:r>
-        <w:rPr>
-          <w:rFonts w:ascii="Times New Roman" w:hAnsi="Times New Roman" w:cs="Times New Roman"/>
-        </w:rPr>
-        <w:t xml:space="preserve"> the </w:t>
-      </w:r>
-      <w:r>
-        <w:rPr>
-          <w:rFonts w:ascii="Times New Roman" w:hAnsi="Times New Roman" w:cs="Times New Roman"/>
-        </w:rPr>
-        <w:t xml:space="preserve">high dimensional </w:t>
-      </w:r>
-      <w:r>
-        <w:rPr>
-          <w:rFonts w:ascii="Times New Roman" w:hAnsi="Times New Roman" w:cs="Times New Roman"/>
-        </w:rPr>
-        <w:t xml:space="preserve">space. </w:t>
-      </w:r>
-      <w:r>
-        <w:rPr>
-          <w:rFonts w:ascii="Times New Roman" w:hAnsi="Times New Roman" w:cs="Times New Roman"/>
-        </w:rPr>
-        <w:t>The SOM algorithm contains three process, competition, cooperation and synaptic adaption.</w:t>
-      </w:r>
-    </w:p>
-    <w:p>
-      <w:pPr>
-        <w:rPr>
-          <w:rFonts w:ascii="Times New Roman" w:hAnsi="Times New Roman" w:cs="Times New Roman"/>
-        </w:rPr>
-      </w:pPr>
-    </w:p>
-    <w:p>
-      <w:pPr>
-        <w:rPr>
-          <w:rFonts w:ascii="Times New Roman" w:hAnsi="Times New Roman" w:cs="Times New Roman"/>
-        </w:rPr>
-      </w:pPr>
-      <w:r>
-        <w:rPr>
-          <w:rFonts w:ascii="Times New Roman" w:hAnsi="Times New Roman" w:cs="Times New Roman" w:hint="eastAsia"/>
-        </w:rPr>
-        <w:t>I</w:t>
-      </w:r>
-      <w:r>
-        <w:rPr>
-          <w:rFonts w:ascii="Times New Roman" w:hAnsi="Times New Roman" w:cs="Times New Roman"/>
-        </w:rPr>
         <w:t xml:space="preserve">n this project, the reduced </w:t>
       </w:r>
       <w:r>
@@ -2961,7 +3012,7 @@
     <w:p>
       <w:pPr>
         <w:rPr>
-          <w:rFonts w:ascii="Times New Roman" w:hAnsi="Times New Roman" w:cs="Times New Roman" w:hint="eastAsia"/>
+          <w:rFonts w:ascii="Times New Roman" w:hAnsi="Times New Roman" w:cs="Times New Roman"/>
         </w:rPr>
       </w:pPr>
       <w:r>
@@ -3041,7 +3092,7 @@
       <w:pPr>
         <w:jc w:val="center"/>
         <w:rPr>
-          <w:rFonts w:ascii="Times New Roman" w:hAnsi="Times New Roman" w:cs="Times New Roman" w:hint="eastAsia"/>
+          <w:rFonts w:ascii="Times New Roman" w:hAnsi="Times New Roman" w:cs="Times New Roman"/>
         </w:rPr>
       </w:pPr>
       <w:r>
@@ -3114,7 +3165,7 @@
             <w:pPr>
               <w:jc w:val="center"/>
               <w:rPr>
-                <w:rFonts w:ascii="Times New Roman" w:hAnsi="Times New Roman" w:cs="Times New Roman" w:hint="eastAsia"/>
+                <w:rFonts w:ascii="Times New Roman" w:hAnsi="Times New Roman" w:cs="Times New Roman"/>
               </w:rPr>
             </w:pPr>
             <w:r>
@@ -3195,6 +3246,7 @@
               <w:rPr>
                 <w:rFonts w:ascii="Times New Roman" w:hAnsi="Times New Roman" w:cs="Times New Roman" w:hint="eastAsia"/>
               </w:rPr>
+              <w:lastRenderedPageBreak/>
               <w:t>1</w:t>
             </w:r>
             <w:r>
@@ -3266,7 +3318,7 @@
             <w:pPr>
               <w:jc w:val="center"/>
               <w:rPr>
-                <w:rFonts w:ascii="Times New Roman" w:hAnsi="Times New Roman" w:cs="Times New Roman" w:hint="eastAsia"/>
+                <w:rFonts w:ascii="Times New Roman" w:hAnsi="Times New Roman" w:cs="Times New Roman"/>
               </w:rPr>
             </w:pPr>
             <w:r>
@@ -3287,13 +3339,6 @@
     </w:tbl>
     <w:p>
       <w:pPr>
-        <w:rPr>
-          <w:rFonts w:ascii="Times New Roman" w:hAnsi="Times New Roman" w:cs="Times New Roman"/>
-        </w:rPr>
-      </w:pPr>
-    </w:p>
-    <w:p>
-      <w:pPr>
         <w:jc w:val="center"/>
         <w:rPr>
           <w:rFonts w:ascii="Times New Roman" w:hAnsi="Times New Roman" w:cs="Times New Roman"/>
@@ -3303,7 +3348,6 @@
         <w:rPr>
           <w:rFonts w:ascii="Times New Roman" w:hAnsi="Times New Roman" w:cs="Times New Roman"/>
         </w:rPr>
-        <w:lastRenderedPageBreak/>
         <w:t xml:space="preserve">Table </w:t>
       </w:r>
       <w:r>
@@ -3348,15 +3392,6 @@
         </w:rPr>
         <w:t>SOM</w:t>
       </w:r>
-    </w:p>
-    <w:p>
-      <w:pPr>
-        <w:rPr>
-          <w:rFonts w:ascii="Times New Roman" w:hAnsi="Times New Roman" w:cs="Times New Roman" w:hint="eastAsia"/>
-          <w:b/>
-          <w:bCs/>
-        </w:rPr>
-      </w:pPr>
     </w:p>
     <w:p>
       <w:pPr>
@@ -3433,6 +3468,77 @@
           <w:bCs/>
         </w:rPr>
       </w:pPr>
+    </w:p>
+    <w:p>
+      <w:pPr>
+        <w:rPr>
+          <w:rFonts w:ascii="Times New Roman" w:hAnsi="Times New Roman" w:cs="Times New Roman"/>
+        </w:rPr>
+      </w:pPr>
+      <w:r>
+        <w:rPr>
+          <w:rFonts w:ascii="Times New Roman" w:hAnsi="Times New Roman" w:cs="Times New Roman" w:hint="eastAsia"/>
+        </w:rPr>
+        <w:t>F</w:t>
+      </w:r>
+      <w:r>
+        <w:rPr>
+          <w:rFonts w:ascii="Times New Roman" w:hAnsi="Times New Roman" w:cs="Times New Roman"/>
+        </w:rPr>
+        <w:t>igure 6 is the training process of CNN in this image classification problem. It composed of two parts</w:t>
+      </w:r>
+      <w:r>
+        <w:rPr>
+          <w:rFonts w:ascii="Times New Roman" w:hAnsi="Times New Roman" w:cs="Times New Roman"/>
+        </w:rPr>
+        <w:t>, accuracy value trend indicated by blue line and loss value trend indicated by red line. As can be seen from the plot that the model was robust and in high performance</w:t>
+      </w:r>
+      <w:r>
+        <w:rPr>
+          <w:rFonts w:ascii="Times New Roman" w:hAnsi="Times New Roman" w:cs="Times New Roman"/>
+        </w:rPr>
+        <w:t xml:space="preserve"> after 30 epochs</w:t>
+      </w:r>
+      <w:r>
+        <w:rPr>
+          <w:rFonts w:ascii="Times New Roman" w:hAnsi="Times New Roman" w:cs="Times New Roman"/>
+        </w:rPr>
+        <w:t>, with an accuracy about 97.8%. In this training process, s</w:t>
+      </w:r>
+      <w:r>
+        <w:rPr>
+          <w:rFonts w:ascii="Times New Roman" w:hAnsi="Times New Roman" w:cs="Times New Roman"/>
+        </w:rPr>
+        <w:t>tochastic gradient descent with momentum</w:t>
+      </w:r>
+      <w:r>
+        <w:rPr>
+          <w:rFonts w:ascii="Times New Roman" w:hAnsi="Times New Roman" w:cs="Times New Roman"/>
+        </w:rPr>
+        <w:t xml:space="preserve"> was used to update the weights and the </w:t>
+      </w:r>
+      <w:r>
+        <w:rPr>
+          <w:rFonts w:ascii="Times New Roman" w:hAnsi="Times New Roman" w:cs="Times New Roman"/>
+        </w:rPr>
+        <w:t>learning rate was set to 0.01. For better visualization of the performance results, I applied a confusion matrix to demonstrate the final results (Figure 7).</w:t>
+      </w:r>
+    </w:p>
+    <w:p>
+      <w:pPr>
+        <w:rPr>
+          <w:rFonts w:ascii="Times New Roman" w:hAnsi="Times New Roman" w:cs="Times New Roman"/>
+        </w:rPr>
+      </w:pPr>
+    </w:p>
+    <w:p>
+      <w:pPr>
+        <w:rPr>
+          <w:rFonts w:ascii="Times New Roman" w:hAnsi="Times New Roman" w:cs="Times New Roman"/>
+          <w:b/>
+          <w:bCs/>
+        </w:rPr>
+      </w:pPr>
       <w:r>
         <w:rPr>
           <w:rFonts w:ascii="Times New Roman" w:hAnsi="Times New Roman" w:cs="Times New Roman"/>
@@ -3441,10 +3547,10 @@
           <w:noProof/>
         </w:rPr>
         <w:drawing>
-          <wp:inline distT="0" distB="0" distL="0" distR="0" wp14:anchorId="10D0AA34" wp14:editId="1235EFE2">
-            <wp:extent cx="5486400" cy="4114800"/>
-            <wp:effectExtent l="0" t="0" r="0" b="0"/>
-            <wp:docPr id="6" name="图片 6" descr="图表, 折线图&#10;&#10;描述已自动生成"/>
+          <wp:inline distT="0" distB="0" distL="0" distR="0" wp14:anchorId="3429FE7B" wp14:editId="750DEB38">
+            <wp:extent cx="5486400" cy="3194685"/>
+            <wp:effectExtent l="0" t="0" r="0" b="5715"/>
+            <wp:docPr id="5" name="图片 5" descr="表格&#10;&#10;中度可信度描述已自动生成"/>
             <wp:cNvGraphicFramePr>
               <a:graphicFrameLocks xmlns:a="http://schemas.openxmlformats.org/drawingml/2006/main" noChangeAspect="1"/>
             </wp:cNvGraphicFramePr>
@@ -3452,70 +3558,11 @@
               <a:graphicData uri="http://schemas.openxmlformats.org/drawingml/2006/picture">
                 <pic:pic xmlns:pic="http://schemas.openxmlformats.org/drawingml/2006/picture">
                   <pic:nvPicPr>
-                    <pic:cNvPr id="6" name="图片 6" descr="图表, 折线图&#10;&#10;描述已自动生成"/>
+                    <pic:cNvPr id="5" name="图片 5" descr="表格&#10;&#10;中度可信度描述已自动生成"/>
                     <pic:cNvPicPr/>
                   </pic:nvPicPr>
                   <pic:blipFill>
-                    <a:blip r:embed="rId13">
-                      <a:extLst>
-                        <a:ext uri="{28A0092B-C50C-407E-A947-70E740481C1C}">
-                          <a14:useLocalDpi xmlns:a14="http://schemas.microsoft.com/office/drawing/2010/main" val="0"/>
-                        </a:ext>
-                      </a:extLst>
-                    </a:blip>
-                    <a:stretch>
-                      <a:fillRect/>
-                    </a:stretch>
-                  </pic:blipFill>
-                  <pic:spPr>
-                    <a:xfrm>
-                      <a:off x="0" y="0"/>
-                      <a:ext cx="5486400" cy="4114800"/>
-                    </a:xfrm>
-                    <a:prstGeom prst="rect">
-                      <a:avLst/>
-                    </a:prstGeom>
-                  </pic:spPr>
-                </pic:pic>
-              </a:graphicData>
-            </a:graphic>
-          </wp:inline>
-        </w:drawing>
-      </w:r>
-    </w:p>
-    <w:p>
-      <w:pPr>
-        <w:rPr>
-          <w:rFonts w:ascii="Times New Roman" w:hAnsi="Times New Roman" w:cs="Times New Roman"/>
-          <w:b/>
-          <w:bCs/>
-        </w:rPr>
-      </w:pPr>
-      <w:r>
-        <w:rPr>
-          <w:rFonts w:ascii="Times New Roman" w:hAnsi="Times New Roman" w:cs="Times New Roman"/>
-          <w:b/>
-          <w:bCs/>
-          <w:noProof/>
-        </w:rPr>
-        <w:lastRenderedPageBreak/>
-        <w:drawing>
-          <wp:inline distT="0" distB="0" distL="0" distR="0" wp14:anchorId="5515EDBB" wp14:editId="4E851541">
-            <wp:extent cx="5486400" cy="3194685"/>
-            <wp:effectExtent l="0" t="0" r="0" b="5715"/>
-            <wp:docPr id="31" name="图片 31" descr="图形用户界面, 图表&#10;&#10;描述已自动生成"/>
-            <wp:cNvGraphicFramePr>
-              <a:graphicFrameLocks xmlns:a="http://schemas.openxmlformats.org/drawingml/2006/main" noChangeAspect="1"/>
-            </wp:cNvGraphicFramePr>
-            <a:graphic xmlns:a="http://schemas.openxmlformats.org/drawingml/2006/main">
-              <a:graphicData uri="http://schemas.openxmlformats.org/drawingml/2006/picture">
-                <pic:pic xmlns:pic="http://schemas.openxmlformats.org/drawingml/2006/picture">
-                  <pic:nvPicPr>
-                    <pic:cNvPr id="31" name="图片 31" descr="图形用户界面, 图表&#10;&#10;描述已自动生成"/>
-                    <pic:cNvPicPr/>
-                  </pic:nvPicPr>
-                  <pic:blipFill>
-                    <a:blip r:embed="rId14"/>
+                    <a:blip r:embed="rId13"/>
                     <a:stretch>
                       <a:fillRect/>
                     </a:stretch>
@@ -3547,6 +3594,48 @@
     </w:p>
     <w:p>
       <w:pPr>
+        <w:jc w:val="center"/>
+        <w:rPr>
+          <w:rFonts w:ascii="Times New Roman" w:hAnsi="Times New Roman" w:cs="Times New Roman"/>
+        </w:rPr>
+      </w:pPr>
+      <w:r>
+        <w:rPr>
+          <w:rFonts w:ascii="Times New Roman" w:hAnsi="Times New Roman" w:cs="Times New Roman"/>
+        </w:rPr>
+        <w:t xml:space="preserve">Figure 6: </w:t>
+      </w:r>
+      <w:r>
+        <w:rPr>
+          <w:rFonts w:ascii="Times New Roman" w:hAnsi="Times New Roman" w:cs="Times New Roman"/>
+        </w:rPr>
+        <w:t xml:space="preserve">Monitor of </w:t>
+      </w:r>
+      <w:r>
+        <w:rPr>
+          <w:rFonts w:ascii="Times New Roman" w:hAnsi="Times New Roman" w:cs="Times New Roman"/>
+        </w:rPr>
+        <w:t>convolutional neural network</w:t>
+      </w:r>
+      <w:r>
+        <w:rPr>
+          <w:rFonts w:ascii="Times New Roman" w:hAnsi="Times New Roman" w:cs="Times New Roman"/>
+        </w:rPr>
+        <w:t xml:space="preserve"> training process</w:t>
+      </w:r>
+    </w:p>
+    <w:p>
+      <w:pPr>
+        <w:rPr>
+          <w:rFonts w:ascii="Times New Roman" w:hAnsi="Times New Roman" w:cs="Times New Roman"/>
+          <w:b/>
+          <w:bCs/>
+        </w:rPr>
+      </w:pPr>
+    </w:p>
+    <w:p>
+      <w:pPr>
+        <w:jc w:val="center"/>
         <w:rPr>
           <w:rFonts w:ascii="Times New Roman" w:hAnsi="Times New Roman" w:cs="Times New Roman"/>
           <w:b/>
@@ -3558,6 +3647,103 @@
           <w:rFonts w:ascii="Times New Roman" w:hAnsi="Times New Roman" w:cs="Times New Roman" w:hint="eastAsia"/>
           <w:b/>
           <w:bCs/>
+          <w:noProof/>
+        </w:rPr>
+        <w:lastRenderedPageBreak/>
+        <w:drawing>
+          <wp:inline distT="0" distB="0" distL="0" distR="0" wp14:anchorId="5C9B0142" wp14:editId="35C3636D">
+            <wp:extent cx="5073842" cy="3805382"/>
+            <wp:effectExtent l="0" t="0" r="0" b="5080"/>
+            <wp:docPr id="4" name="图片 4" descr="图表, 折线图&#10;&#10;描述已自动生成"/>
+            <wp:cNvGraphicFramePr>
+              <a:graphicFrameLocks xmlns:a="http://schemas.openxmlformats.org/drawingml/2006/main" noChangeAspect="1"/>
+            </wp:cNvGraphicFramePr>
+            <a:graphic xmlns:a="http://schemas.openxmlformats.org/drawingml/2006/main">
+              <a:graphicData uri="http://schemas.openxmlformats.org/drawingml/2006/picture">
+                <pic:pic xmlns:pic="http://schemas.openxmlformats.org/drawingml/2006/picture">
+                  <pic:nvPicPr>
+                    <pic:cNvPr id="4" name="图片 4" descr="图表, 折线图&#10;&#10;描述已自动生成"/>
+                    <pic:cNvPicPr/>
+                  </pic:nvPicPr>
+                  <pic:blipFill>
+                    <a:blip r:embed="rId14">
+                      <a:extLst>
+                        <a:ext uri="{28A0092B-C50C-407E-A947-70E740481C1C}">
+                          <a14:useLocalDpi xmlns:a14="http://schemas.microsoft.com/office/drawing/2010/main" val="0"/>
+                        </a:ext>
+                      </a:extLst>
+                    </a:blip>
+                    <a:stretch>
+                      <a:fillRect/>
+                    </a:stretch>
+                  </pic:blipFill>
+                  <pic:spPr>
+                    <a:xfrm>
+                      <a:off x="0" y="0"/>
+                      <a:ext cx="5120396" cy="3840297"/>
+                    </a:xfrm>
+                    <a:prstGeom prst="rect">
+                      <a:avLst/>
+                    </a:prstGeom>
+                  </pic:spPr>
+                </pic:pic>
+              </a:graphicData>
+            </a:graphic>
+          </wp:inline>
+        </w:drawing>
+      </w:r>
+    </w:p>
+    <w:p>
+      <w:pPr>
+        <w:jc w:val="center"/>
+        <w:rPr>
+          <w:rFonts w:ascii="Times New Roman" w:hAnsi="Times New Roman" w:cs="Times New Roman"/>
+        </w:rPr>
+      </w:pPr>
+      <w:r>
+        <w:rPr>
+          <w:rFonts w:ascii="Times New Roman" w:hAnsi="Times New Roman" w:cs="Times New Roman" w:hint="eastAsia"/>
+        </w:rPr>
+        <w:t>F</w:t>
+      </w:r>
+      <w:r>
+        <w:rPr>
+          <w:rFonts w:ascii="Times New Roman" w:hAnsi="Times New Roman" w:cs="Times New Roman"/>
+        </w:rPr>
+        <w:t>igure 7: Confusion matrix of the convolutional neural network</w:t>
+      </w:r>
+    </w:p>
+    <w:p>
+      <w:pPr>
+        <w:rPr>
+          <w:rFonts w:ascii="Times New Roman" w:hAnsi="Times New Roman" w:cs="Times New Roman"/>
+          <w:b/>
+          <w:bCs/>
+        </w:rPr>
+      </w:pPr>
+    </w:p>
+    <w:p>
+      <w:pPr>
+        <w:rPr>
+          <w:rFonts w:ascii="Times New Roman" w:hAnsi="Times New Roman" w:cs="Times New Roman"/>
+          <w:b/>
+          <w:bCs/>
+        </w:rPr>
+      </w:pPr>
+    </w:p>
+    <w:p>
+      <w:pPr>
+        <w:rPr>
+          <w:rFonts w:ascii="Times New Roman" w:hAnsi="Times New Roman" w:cs="Times New Roman"/>
+          <w:b/>
+          <w:bCs/>
+        </w:rPr>
+      </w:pPr>
+      <w:r>
+        <w:rPr>
+          <w:rFonts w:ascii="Times New Roman" w:hAnsi="Times New Roman" w:cs="Times New Roman" w:hint="eastAsia"/>
+          <w:b/>
+          <w:bCs/>
         </w:rPr>
         <w:t>M</w:t>
       </w:r>
@@ -3578,6 +3764,83 @@
           <w:bCs/>
         </w:rPr>
       </w:pPr>
+    </w:p>
+    <w:p>
+      <w:pPr>
+        <w:rPr>
+          <w:rFonts w:ascii="Times New Roman" w:hAnsi="Times New Roman" w:cs="Times New Roman"/>
+        </w:rPr>
+      </w:pPr>
+      <w:r>
+        <w:rPr>
+          <w:rFonts w:ascii="Times New Roman" w:hAnsi="Times New Roman" w:cs="Times New Roman"/>
+        </w:rPr>
+        <w:t xml:space="preserve">Mean squared error (MSE) was utilized to measure the performance of the MLP model. As can be seen from Figure 8, MSE reduced significantly before 100 epoch and started to be stable after that. </w:t>
+      </w:r>
+      <w:r>
+        <w:rPr>
+          <w:rFonts w:ascii="Times New Roman" w:hAnsi="Times New Roman" w:cs="Times New Roman"/>
+        </w:rPr>
+        <w:t xml:space="preserve">The prediction model was devoid of overfitting or underfitting problems since </w:t>
+      </w:r>
+      <w:r>
+        <w:rPr>
+          <w:rFonts w:ascii="Times New Roman" w:hAnsi="Times New Roman" w:cs="Times New Roman"/>
+        </w:rPr>
+        <w:t>all MSE value</w:t>
+      </w:r>
+      <w:r>
+        <w:rPr>
+          <w:rFonts w:ascii="Times New Roman" w:hAnsi="Times New Roman" w:cs="Times New Roman"/>
+        </w:rPr>
+        <w:t>s decreased to stable</w:t>
+      </w:r>
+      <w:r>
+        <w:rPr>
+          <w:rFonts w:ascii="Times New Roman" w:hAnsi="Times New Roman" w:cs="Times New Roman"/>
+        </w:rPr>
+        <w:t>.</w:t>
+      </w:r>
+      <w:r>
+        <w:rPr>
+          <w:rFonts w:ascii="Times New Roman" w:hAnsi="Times New Roman" w:cs="Times New Roman"/>
+        </w:rPr>
+        <w:t xml:space="preserve"> </w:t>
+      </w:r>
+      <w:r>
+        <w:rPr>
+          <w:rFonts w:ascii="Times New Roman" w:hAnsi="Times New Roman" w:cs="Times New Roman"/>
+        </w:rPr>
+        <w:t xml:space="preserve">The best validation performance is around 0.032 at epoch 1000. </w:t>
+      </w:r>
+      <w:r>
+        <w:rPr>
+          <w:rFonts w:ascii="Times New Roman" w:hAnsi="Times New Roman" w:cs="Times New Roman" w:hint="eastAsia"/>
+        </w:rPr>
+        <w:t>Addi</w:t>
+      </w:r>
+      <w:r>
+        <w:rPr>
+          <w:rFonts w:ascii="Times New Roman" w:hAnsi="Times New Roman" w:cs="Times New Roman"/>
+        </w:rPr>
+        <w:t>tionally, the confusion matrix was plotted in Figure 9.</w:t>
+      </w:r>
+      <w:r>
+        <w:rPr>
+          <w:rFonts w:ascii="Times New Roman" w:hAnsi="Times New Roman" w:cs="Times New Roman"/>
+        </w:rPr>
+        <w:t xml:space="preserve"> Most labels could be successfully classified, but in some cases, deviation could be occurred. </w:t>
+      </w:r>
+    </w:p>
+    <w:p>
+      <w:pPr>
+        <w:jc w:val="center"/>
+        <w:rPr>
+          <w:rFonts w:ascii="Times New Roman" w:hAnsi="Times New Roman" w:cs="Times New Roman"/>
+          <w:b/>
+          <w:bCs/>
+        </w:rPr>
+      </w:pPr>
       <w:r>
         <w:rPr>
           <w:rFonts w:ascii="Times New Roman" w:hAnsi="Times New Roman" w:cs="Times New Roman"/>
@@ -3585,9 +3848,10 @@
           <w:bCs/>
           <w:noProof/>
         </w:rPr>
+        <w:lastRenderedPageBreak/>
         <w:drawing>
-          <wp:inline distT="0" distB="0" distL="0" distR="0" wp14:anchorId="34DF2902" wp14:editId="3F28395C">
-            <wp:extent cx="5486400" cy="4114800"/>
+          <wp:inline distT="0" distB="0" distL="0" distR="0" wp14:anchorId="34DF2902" wp14:editId="11C6222E">
+            <wp:extent cx="4996873" cy="3747655"/>
             <wp:effectExtent l="0" t="0" r="0" b="0"/>
             <wp:docPr id="32" name="图片 32" descr="图表, 折线图&#10;&#10;描述已自动生成"/>
             <wp:cNvGraphicFramePr>
@@ -3615,7 +3879,7 @@
                   <pic:spPr>
                     <a:xfrm>
                       <a:off x="0" y="0"/>
-                      <a:ext cx="5486400" cy="4114800"/>
+                      <a:ext cx="5009048" cy="3756786"/>
                     </a:xfrm>
                     <a:prstGeom prst="rect">
                       <a:avLst/>
@@ -3630,6 +3894,21 @@
     </w:p>
     <w:p>
       <w:pPr>
+        <w:jc w:val="center"/>
+        <w:rPr>
+          <w:rFonts w:ascii="Times New Roman" w:hAnsi="Times New Roman" w:cs="Times New Roman"/>
+        </w:rPr>
+      </w:pPr>
+      <w:r>
+        <w:rPr>
+          <w:rFonts w:ascii="Times New Roman" w:hAnsi="Times New Roman" w:cs="Times New Roman"/>
+        </w:rPr>
+        <w:t>Figure 8: Mean squared error loss plot of MLP network</w:t>
+      </w:r>
+    </w:p>
+    <w:p>
+      <w:pPr>
+        <w:jc w:val="center"/>
         <w:rPr>
           <w:rFonts w:ascii="Times New Roman" w:hAnsi="Times New Roman" w:cs="Times New Roman"/>
         </w:rPr>
@@ -3639,11 +3918,10 @@
           <w:rFonts w:ascii="Times New Roman" w:hAnsi="Times New Roman" w:cs="Times New Roman"/>
           <w:noProof/>
         </w:rPr>
-        <w:lastRenderedPageBreak/>
         <w:drawing>
-          <wp:inline distT="0" distB="0" distL="0" distR="0" wp14:anchorId="653143EC" wp14:editId="5BCB08B2">
-            <wp:extent cx="5486400" cy="4114800"/>
-            <wp:effectExtent l="0" t="0" r="0" b="0"/>
+          <wp:inline distT="0" distB="0" distL="0" distR="0" wp14:anchorId="653143EC" wp14:editId="02EDA5C8">
+            <wp:extent cx="5073226" cy="3804920"/>
+            <wp:effectExtent l="0" t="0" r="0" b="5080"/>
             <wp:docPr id="10" name="图片 10" descr="图表&#10;&#10;描述已自动生成"/>
             <wp:cNvGraphicFramePr>
               <a:graphicFrameLocks xmlns:a="http://schemas.openxmlformats.org/drawingml/2006/main" noChangeAspect="1"/>
@@ -3670,7 +3948,7 @@
                   <pic:spPr>
                     <a:xfrm>
                       <a:off x="0" y="0"/>
-                      <a:ext cx="5486400" cy="4114800"/>
+                      <a:ext cx="5178679" cy="3884010"/>
                     </a:xfrm>
                     <a:prstGeom prst="rect">
                       <a:avLst/>
@@ -3685,18 +3963,51 @@
     </w:p>
     <w:p>
       <w:pPr>
-        <w:rPr>
-          <w:rFonts w:ascii="Times New Roman" w:hAnsi="Times New Roman" w:cs="Times New Roman"/>
-          <w:b/>
-          <w:bCs/>
+        <w:jc w:val="center"/>
+        <w:rPr>
+          <w:rFonts w:ascii="Times New Roman" w:hAnsi="Times New Roman" w:cs="Times New Roman"/>
         </w:rPr>
       </w:pPr>
       <w:r>
         <w:rPr>
           <w:rFonts w:ascii="Times New Roman" w:hAnsi="Times New Roman" w:cs="Times New Roman" w:hint="eastAsia"/>
-          <w:b/>
-          <w:bCs/>
-        </w:rPr>
+        </w:rPr>
+        <w:t>F</w:t>
+      </w:r>
+      <w:r>
+        <w:rPr>
+          <w:rFonts w:ascii="Times New Roman" w:hAnsi="Times New Roman" w:cs="Times New Roman"/>
+        </w:rPr>
+        <w:t>igure 9</w:t>
+      </w:r>
+      <w:r>
+        <w:rPr>
+          <w:rFonts w:ascii="Times New Roman" w:hAnsi="Times New Roman" w:cs="Times New Roman"/>
+        </w:rPr>
+        <w:t>:</w:t>
+      </w:r>
+      <w:r>
+        <w:rPr>
+          <w:rFonts w:ascii="Times New Roman" w:hAnsi="Times New Roman" w:cs="Times New Roman"/>
+        </w:rPr>
+        <w:t xml:space="preserve"> Confusion matrix of the multiple layer perceptron</w:t>
+      </w:r>
+    </w:p>
+    <w:p>
+      <w:pPr>
+        <w:rPr>
+          <w:rFonts w:ascii="Times New Roman" w:hAnsi="Times New Roman" w:cs="Times New Roman"/>
+          <w:b/>
+          <w:bCs/>
+        </w:rPr>
+      </w:pPr>
+      <w:r>
+        <w:rPr>
+          <w:rFonts w:ascii="Times New Roman" w:hAnsi="Times New Roman" w:cs="Times New Roman" w:hint="eastAsia"/>
+          <w:b/>
+          <w:bCs/>
+        </w:rPr>
+        <w:lastRenderedPageBreak/>
         <w:t>L</w:t>
       </w:r>
       <w:r>
@@ -3712,6 +4023,83 @@
       <w:pPr>
         <w:rPr>
           <w:rFonts w:ascii="Times New Roman" w:hAnsi="Times New Roman" w:cs="Times New Roman"/>
+          <w:b/>
+          <w:bCs/>
+        </w:rPr>
+      </w:pPr>
+    </w:p>
+    <w:p>
+      <w:pPr>
+        <w:rPr>
+          <w:rFonts w:ascii="Times New Roman" w:hAnsi="Times New Roman" w:cs="Times New Roman" w:hint="eastAsia"/>
+        </w:rPr>
+      </w:pPr>
+      <w:r>
+        <w:rPr>
+          <w:rFonts w:ascii="Times New Roman" w:hAnsi="Times New Roman" w:cs="Times New Roman" w:hint="eastAsia"/>
+        </w:rPr>
+        <w:t>S</w:t>
+      </w:r>
+      <w:r>
+        <w:rPr>
+          <w:rFonts w:ascii="Times New Roman" w:hAnsi="Times New Roman" w:cs="Times New Roman"/>
+        </w:rPr>
+        <w:t xml:space="preserve">imilarly, MSE were also considered as the measurement of LVQ network’s performance. </w:t>
+      </w:r>
+      <w:r>
+        <w:rPr>
+          <w:rFonts w:ascii="Times New Roman" w:hAnsi="Times New Roman" w:cs="Times New Roman" w:hint="eastAsia"/>
+        </w:rPr>
+        <w:t>In</w:t>
+      </w:r>
+      <w:r>
+        <w:rPr>
+          <w:rFonts w:ascii="Times New Roman" w:hAnsi="Times New Roman" w:cs="Times New Roman"/>
+        </w:rPr>
+        <w:t xml:space="preserve"> this case, best training performance could be reached at epoch 47, with a value about 0.003. Confusion matrix was also made to evaluate the final prediction performance. Figure 11 indicates that</w:t>
+      </w:r>
+      <w:r>
+        <w:rPr>
+          <w:rFonts w:ascii="Times New Roman" w:hAnsi="Times New Roman" w:cs="Times New Roman"/>
+        </w:rPr>
+        <w:t>, except for label 4 (“D” in character)</w:t>
+      </w:r>
+      <w:r>
+        <w:rPr>
+          <w:rFonts w:ascii="Times New Roman" w:hAnsi="Times New Roman" w:cs="Times New Roman"/>
+        </w:rPr>
+        <w:t>, the predictor could successfully classify the samples and obtained great</w:t>
+      </w:r>
+      <w:r>
+        <w:rPr>
+          <w:rFonts w:ascii="Times New Roman" w:hAnsi="Times New Roman" w:cs="Times New Roman"/>
+        </w:rPr>
+        <w:t xml:space="preserve"> </w:t>
+      </w:r>
+      <w:r>
+        <w:rPr>
+          <w:rFonts w:ascii="Times New Roman" w:hAnsi="Times New Roman" w:cs="Times New Roman" w:hint="eastAsia"/>
+        </w:rPr>
+        <w:t>results</w:t>
+      </w:r>
+      <w:r>
+        <w:rPr>
+          <w:rFonts w:ascii="Times New Roman" w:hAnsi="Times New Roman" w:cs="Times New Roman"/>
+        </w:rPr>
+        <w:t>.</w:t>
+      </w:r>
+    </w:p>
+    <w:p>
+      <w:pPr>
+        <w:rPr>
+          <w:rFonts w:ascii="Times New Roman" w:hAnsi="Times New Roman" w:cs="Times New Roman"/>
+        </w:rPr>
+      </w:pPr>
+    </w:p>
+    <w:p>
+      <w:pPr>
+        <w:rPr>
+          <w:rFonts w:ascii="Times New Roman" w:hAnsi="Times New Roman" w:cs="Times New Roman"/>
         </w:rPr>
       </w:pPr>
       <w:r>
@@ -3719,7 +4107,6 @@
           <w:rFonts w:ascii="Times New Roman" w:hAnsi="Times New Roman" w:cs="Times New Roman"/>
           <w:noProof/>
         </w:rPr>
-        <w:lastRenderedPageBreak/>
         <w:drawing>
           <wp:inline distT="0" distB="0" distL="0" distR="0" wp14:anchorId="7B0E9E66" wp14:editId="74B06941">
             <wp:extent cx="5486400" cy="4114800"/>
@@ -3765,6 +4152,35 @@
     </w:p>
     <w:p>
       <w:pPr>
+        <w:jc w:val="center"/>
+        <w:rPr>
+          <w:rFonts w:ascii="Times New Roman" w:hAnsi="Times New Roman" w:cs="Times New Roman"/>
+        </w:rPr>
+      </w:pPr>
+      <w:r>
+        <w:rPr>
+          <w:rFonts w:ascii="Times New Roman" w:hAnsi="Times New Roman" w:cs="Times New Roman"/>
+        </w:rPr>
+        <w:t>Figure 10: Mean squared error loss plot of LVQ network</w:t>
+      </w:r>
+    </w:p>
+    <w:p>
+      <w:pPr>
+        <w:rPr>
+          <w:rFonts w:ascii="Times New Roman" w:hAnsi="Times New Roman" w:cs="Times New Roman"/>
+        </w:rPr>
+      </w:pPr>
+    </w:p>
+    <w:p>
+      <w:pPr>
+        <w:rPr>
+          <w:rFonts w:ascii="Times New Roman" w:hAnsi="Times New Roman" w:cs="Times New Roman"/>
+        </w:rPr>
+      </w:pPr>
+    </w:p>
+    <w:p>
+      <w:pPr>
+        <w:jc w:val="center"/>
         <w:rPr>
           <w:rFonts w:ascii="Times New Roman" w:hAnsi="Times New Roman" w:cs="Times New Roman"/>
         </w:rPr>
@@ -3776,9 +4192,9 @@
         </w:rPr>
         <w:lastRenderedPageBreak/>
         <w:drawing>
-          <wp:inline distT="0" distB="0" distL="0" distR="0" wp14:anchorId="57ED5D0F" wp14:editId="4A476325">
-            <wp:extent cx="5486400" cy="4114800"/>
-            <wp:effectExtent l="0" t="0" r="0" b="0"/>
+          <wp:inline distT="0" distB="0" distL="0" distR="0" wp14:anchorId="57ED5D0F" wp14:editId="35BC8816">
+            <wp:extent cx="5055766" cy="3791824"/>
+            <wp:effectExtent l="0" t="0" r="0" b="5715"/>
             <wp:docPr id="19" name="图片 19" descr="图表&#10;&#10;描述已自动生成"/>
             <wp:cNvGraphicFramePr>
               <a:graphicFrameLocks xmlns:a="http://schemas.openxmlformats.org/drawingml/2006/main" noChangeAspect="1"/>
@@ -3805,7 +4221,7 @@
                   <pic:spPr>
                     <a:xfrm>
                       <a:off x="0" y="0"/>
-                      <a:ext cx="5486400" cy="4114800"/>
+                      <a:ext cx="5168977" cy="3876732"/>
                     </a:xfrm>
                     <a:prstGeom prst="rect">
                       <a:avLst/>
@@ -3829,6 +4245,26 @@
     </w:p>
     <w:p>
       <w:pPr>
+        <w:jc w:val="center"/>
+        <w:rPr>
+          <w:rFonts w:ascii="Times New Roman" w:hAnsi="Times New Roman" w:cs="Times New Roman"/>
+        </w:rPr>
+      </w:pPr>
+      <w:r>
+        <w:rPr>
+          <w:rFonts w:ascii="Times New Roman" w:hAnsi="Times New Roman" w:cs="Times New Roman" w:hint="eastAsia"/>
+        </w:rPr>
+        <w:t>F</w:t>
+      </w:r>
+      <w:r>
+        <w:rPr>
+          <w:rFonts w:ascii="Times New Roman" w:hAnsi="Times New Roman" w:cs="Times New Roman"/>
+        </w:rPr>
+        <w:t>igure 11: Confusion matrix of the LVQ network</w:t>
+      </w:r>
+    </w:p>
+    <w:p>
+      <w:pPr>
         <w:rPr>
           <w:rFonts w:ascii="Times New Roman" w:hAnsi="Times New Roman" w:cs="Times New Roman"/>
           <w:b/>
@@ -3869,7 +4305,41 @@
           <w:b/>
           <w:bCs/>
         </w:rPr>
-        <w:t>Radial Basis Function (RBF) Networks with k-means</w:t>
+        <w:t xml:space="preserve">Radial Basis Function (RBF) Networks </w:t>
+      </w:r>
+    </w:p>
+    <w:p>
+      <w:pPr>
+        <w:rPr>
+          <w:rFonts w:ascii="Times New Roman" w:hAnsi="Times New Roman" w:cs="Times New Roman"/>
+          <w:b/>
+          <w:bCs/>
+        </w:rPr>
+      </w:pPr>
+    </w:p>
+    <w:p>
+      <w:pPr>
+        <w:rPr>
+          <w:rFonts w:ascii="Times New Roman" w:hAnsi="Times New Roman" w:cs="Times New Roman"/>
+        </w:rPr>
+      </w:pPr>
+      <w:r>
+        <w:rPr>
+          <w:rFonts w:ascii="Times New Roman" w:hAnsi="Times New Roman" w:cs="Times New Roman" w:hint="eastAsia"/>
+        </w:rPr>
+        <w:t>F</w:t>
+      </w:r>
+      <w:r>
+        <w:rPr>
+          <w:rFonts w:ascii="Times New Roman" w:hAnsi="Times New Roman" w:cs="Times New Roman"/>
+        </w:rPr>
+        <w:t xml:space="preserve">igure 12 is the confusion matrix of RBF networks with k-means in determining the clusters’ parameter. In this case, only three samples were misclassified, which could achieve high performance. </w:t>
+      </w:r>
+      <w:r>
+        <w:rPr>
+          <w:rFonts w:ascii="Times New Roman" w:hAnsi="Times New Roman" w:cs="Times New Roman"/>
+        </w:rPr>
+        <w:t xml:space="preserve">In addition, since the accuracy was already high enough, I therefore did not include gradient descent to update the parameters. </w:t>
       </w:r>
     </w:p>
     <w:p>
@@ -3889,9 +4359,9 @@
         </w:rPr>
         <w:lastRenderedPageBreak/>
         <w:drawing>
-          <wp:inline distT="0" distB="0" distL="0" distR="0" wp14:anchorId="6981DC6F" wp14:editId="758B0079">
-            <wp:extent cx="5486400" cy="4114800"/>
-            <wp:effectExtent l="0" t="0" r="0" b="0"/>
+          <wp:inline distT="0" distB="0" distL="0" distR="0" wp14:anchorId="6981DC6F" wp14:editId="006F6A0C">
+            <wp:extent cx="5044440" cy="3783330"/>
+            <wp:effectExtent l="0" t="0" r="0" b="1270"/>
             <wp:docPr id="33" name="图片 33" descr="图表, 折线图&#10;&#10;描述已自动生成"/>
             <wp:cNvGraphicFramePr>
               <a:graphicFrameLocks xmlns:a="http://schemas.openxmlformats.org/drawingml/2006/main" noChangeAspect="1"/>
@@ -3918,7 +4388,7 @@
                   <pic:spPr>
                     <a:xfrm>
                       <a:off x="0" y="0"/>
-                      <a:ext cx="5486400" cy="4114800"/>
+                      <a:ext cx="5105916" cy="3829437"/>
                     </a:xfrm>
                     <a:prstGeom prst="rect">
                       <a:avLst/>
@@ -3933,32 +4403,36 @@
     </w:p>
     <w:p>
       <w:pPr>
-        <w:rPr>
-          <w:rFonts w:ascii="Times New Roman" w:hAnsi="Times New Roman" w:cs="Times New Roman"/>
-          <w:b/>
-          <w:bCs/>
-        </w:rPr>
-      </w:pPr>
-    </w:p>
-    <w:p>
-      <w:pPr>
-        <w:rPr>
-          <w:rFonts w:ascii="Times New Roman" w:hAnsi="Times New Roman" w:cs="Times New Roman"/>
-          <w:b/>
-          <w:bCs/>
-        </w:rPr>
-      </w:pPr>
-      <w:r>
-        <w:rPr>
-          <w:rFonts w:ascii="Times New Roman" w:hAnsi="Times New Roman" w:cs="Times New Roman"/>
-          <w:b/>
-          <w:bCs/>
-        </w:rPr>
-        <w:t>Radial Basis Function (RBF) Networks with Self Organizing Map (SOM)</w:t>
-      </w:r>
-    </w:p>
-    <w:p>
-      <w:pPr>
+        <w:jc w:val="center"/>
+        <w:rPr>
+          <w:rFonts w:ascii="Times New Roman" w:hAnsi="Times New Roman" w:cs="Times New Roman"/>
+        </w:rPr>
+      </w:pPr>
+      <w:r>
+        <w:rPr>
+          <w:rFonts w:ascii="Times New Roman" w:hAnsi="Times New Roman" w:cs="Times New Roman" w:hint="eastAsia"/>
+        </w:rPr>
+        <w:t>F</w:t>
+      </w:r>
+      <w:r>
+        <w:rPr>
+          <w:rFonts w:ascii="Times New Roman" w:hAnsi="Times New Roman" w:cs="Times New Roman"/>
+        </w:rPr>
+        <w:t>igure 12: Confusion matrix of the RBF network with k-means</w:t>
+      </w:r>
+    </w:p>
+    <w:p>
+      <w:pPr>
+        <w:rPr>
+          <w:rFonts w:ascii="Times New Roman" w:hAnsi="Times New Roman" w:cs="Times New Roman" w:hint="eastAsia"/>
+          <w:b/>
+          <w:bCs/>
+        </w:rPr>
+      </w:pPr>
+    </w:p>
+    <w:p>
+      <w:pPr>
+        <w:jc w:val="center"/>
         <w:rPr>
           <w:rFonts w:ascii="Times New Roman" w:hAnsi="Times New Roman" w:cs="Times New Roman"/>
           <w:b/>
@@ -3972,12 +4446,11 @@
           <w:bCs/>
           <w:noProof/>
         </w:rPr>
-        <w:lastRenderedPageBreak/>
         <w:drawing>
-          <wp:inline distT="0" distB="0" distL="0" distR="0" wp14:anchorId="03F69BE8" wp14:editId="27C5D9D3">
-            <wp:extent cx="5486400" cy="4114800"/>
-            <wp:effectExtent l="0" t="0" r="0" b="0"/>
-            <wp:docPr id="34" name="图片 34" descr="图表, 折线图&#10;&#10;描述已自动生成"/>
+          <wp:inline distT="0" distB="0" distL="0" distR="0" wp14:anchorId="708AB50C" wp14:editId="0DDFE853">
+            <wp:extent cx="4809688" cy="3607266"/>
+            <wp:effectExtent l="0" t="0" r="3810" b="0"/>
+            <wp:docPr id="3" name="图片 3" descr="图表&#10;&#10;描述已自动生成"/>
             <wp:cNvGraphicFramePr>
               <a:graphicFrameLocks xmlns:a="http://schemas.openxmlformats.org/drawingml/2006/main" noChangeAspect="1"/>
             </wp:cNvGraphicFramePr>
@@ -3985,7 +4458,7 @@
               <a:graphicData uri="http://schemas.openxmlformats.org/drawingml/2006/picture">
                 <pic:pic xmlns:pic="http://schemas.openxmlformats.org/drawingml/2006/picture">
                   <pic:nvPicPr>
-                    <pic:cNvPr id="34" name="图片 34" descr="图表, 折线图&#10;&#10;描述已自动生成"/>
+                    <pic:cNvPr id="3" name="图片 3" descr="图表&#10;&#10;描述已自动生成"/>
                     <pic:cNvPicPr/>
                   </pic:nvPicPr>
                   <pic:blipFill>
@@ -4003,7 +4476,7 @@
                   <pic:spPr>
                     <a:xfrm>
                       <a:off x="0" y="0"/>
-                      <a:ext cx="5486400" cy="4114800"/>
+                      <a:ext cx="4819109" cy="3614332"/>
                     </a:xfrm>
                     <a:prstGeom prst="rect">
                       <a:avLst/>
@@ -4018,24 +4491,34 @@
     </w:p>
     <w:p>
       <w:pPr>
-        <w:autoSpaceDE w:val="0"/>
-        <w:autoSpaceDN w:val="0"/>
-        <w:adjustRightInd w:val="0"/>
-        <w:rPr>
-          <w:rFonts w:ascii="Helvetica Neue" w:hAnsi="Helvetica Neue" w:cs="Helvetica Neue"/>
-        </w:rPr>
-      </w:pPr>
-      <w:r>
-        <w:rPr>
-          <w:rFonts w:ascii="Helvetica Neue" w:hAnsi="Helvetica Neue" w:cs="Helvetica Neue"/>
+        <w:jc w:val="center"/>
+        <w:rPr>
+          <w:rFonts w:ascii="Times New Roman" w:hAnsi="Times New Roman" w:cs="Times New Roman" w:hint="eastAsia"/>
+          <w:b/>
+          <w:bCs/>
+        </w:rPr>
+      </w:pPr>
+    </w:p>
+    <w:p>
+      <w:pPr>
+        <w:rPr>
+          <w:rFonts w:ascii="Times New Roman" w:hAnsi="Times New Roman" w:cs="Times New Roman"/>
+          <w:b/>
+          <w:bCs/>
+        </w:rPr>
+      </w:pPr>
+      <w:r>
+        <w:rPr>
+          <w:rFonts w:ascii="Times New Roman" w:hAnsi="Times New Roman" w:cs="Times New Roman"/>
+          <w:b/>
+          <w:bCs/>
           <w:noProof/>
         </w:rPr>
-        <w:lastRenderedPageBreak/>
         <w:drawing>
-          <wp:inline distT="0" distB="0" distL="0" distR="0" wp14:anchorId="7420E9E8" wp14:editId="41F2B6ED">
+          <wp:inline distT="0" distB="0" distL="0" distR="0" wp14:anchorId="03F69BE8" wp14:editId="27C5D9D3">
             <wp:extent cx="5486400" cy="4114800"/>
             <wp:effectExtent l="0" t="0" r="0" b="0"/>
-            <wp:docPr id="23" name="图片 23" descr="图表, 折线图&#10;&#10;描述已自动生成"/>
+            <wp:docPr id="34" name="图片 34" descr="图表, 折线图&#10;&#10;描述已自动生成"/>
             <wp:cNvGraphicFramePr>
               <a:graphicFrameLocks xmlns:a="http://schemas.openxmlformats.org/drawingml/2006/main" noChangeAspect="1"/>
             </wp:cNvGraphicFramePr>
@@ -4043,7 +4526,7 @@
               <a:graphicData uri="http://schemas.openxmlformats.org/drawingml/2006/picture">
                 <pic:pic xmlns:pic="http://schemas.openxmlformats.org/drawingml/2006/picture">
                   <pic:nvPicPr>
-                    <pic:cNvPr id="23" name="图片 23" descr="图表, 折线图&#10;&#10;描述已自动生成"/>
+                    <pic:cNvPr id="34" name="图片 34" descr="图表, 折线图&#10;&#10;描述已自动生成"/>
                     <pic:cNvPicPr/>
                   </pic:nvPicPr>
                   <pic:blipFill>
@@ -4076,22 +4559,522 @@
     </w:p>
     <w:p>
       <w:pPr>
-        <w:rPr>
-          <w:rFonts w:ascii="Times New Roman" w:hAnsi="Times New Roman" w:cs="Times New Roman"/>
-          <w:b/>
-          <w:bCs/>
-        </w:rPr>
-      </w:pPr>
-    </w:p>
-    <w:p>
-      <w:pPr>
-        <w:rPr>
-          <w:rFonts w:ascii="Times New Roman" w:hAnsi="Times New Roman" w:cs="Times New Roman"/>
-          <w:b/>
-          <w:bCs/>
-        </w:rPr>
-      </w:pPr>
-    </w:p>
+        <w:autoSpaceDE w:val="0"/>
+        <w:autoSpaceDN w:val="0"/>
+        <w:adjustRightInd w:val="0"/>
+        <w:rPr>
+          <w:rFonts w:ascii="Helvetica Neue" w:hAnsi="Helvetica Neue" w:cs="Helvetica Neue"/>
+        </w:rPr>
+      </w:pPr>
+    </w:p>
+    <w:p>
+      <w:pPr>
+        <w:rPr>
+          <w:rFonts w:ascii="Times New Roman" w:hAnsi="Times New Roman" w:cs="Times New Roman"/>
+          <w:b/>
+          <w:bCs/>
+        </w:rPr>
+      </w:pPr>
+    </w:p>
+    <w:p>
+      <w:pPr>
+        <w:rPr>
+          <w:rFonts w:ascii="Times New Roman" w:hAnsi="Times New Roman" w:cs="Times New Roman"/>
+          <w:b/>
+          <w:bCs/>
+        </w:rPr>
+      </w:pPr>
+      <w:r>
+        <w:rPr>
+          <w:rFonts w:ascii="Times New Roman" w:hAnsi="Times New Roman" w:cs="Times New Roman" w:hint="eastAsia"/>
+          <w:b/>
+          <w:bCs/>
+        </w:rPr>
+        <w:t>C</w:t>
+      </w:r>
+      <w:r>
+        <w:rPr>
+          <w:rFonts w:ascii="Times New Roman" w:hAnsi="Times New Roman" w:cs="Times New Roman"/>
+          <w:b/>
+          <w:bCs/>
+        </w:rPr>
+        <w:t>omparison between different algorithms</w:t>
+      </w:r>
+    </w:p>
+    <w:p>
+      <w:pPr>
+        <w:rPr>
+          <w:rFonts w:ascii="Times New Roman" w:hAnsi="Times New Roman" w:cs="Times New Roman"/>
+        </w:rPr>
+      </w:pPr>
+    </w:p>
+    <w:tbl>
+      <w:tblPr>
+        <w:tblStyle w:val="a7"/>
+        <w:tblW w:w="0" w:type="auto"/>
+        <w:tblLook w:val="04A0" w:firstRow="1" w:lastRow="0" w:firstColumn="1" w:lastColumn="0" w:noHBand="0" w:noVBand="1"/>
+      </w:tblPr>
+      <w:tblGrid>
+        <w:gridCol w:w="1696"/>
+        <w:gridCol w:w="1180"/>
+        <w:gridCol w:w="1438"/>
+        <w:gridCol w:w="1351"/>
+        <w:gridCol w:w="1526"/>
+        <w:gridCol w:w="1439"/>
+      </w:tblGrid>
+      <w:tr>
+        <w:tc>
+          <w:tcPr>
+            <w:tcW w:w="1696" w:type="dxa"/>
+          </w:tcPr>
+          <w:p>
+            <w:pPr>
+              <w:jc w:val="center"/>
+              <w:rPr>
+                <w:rFonts w:ascii="Times New Roman" w:hAnsi="Times New Roman" w:cs="Times New Roman"/>
+              </w:rPr>
+            </w:pPr>
+            <w:r>
+              <w:rPr>
+                <w:rFonts w:ascii="Times New Roman" w:hAnsi="Times New Roman" w:cs="Times New Roman"/>
+              </w:rPr>
+              <w:t>Accuracy (%)</w:t>
+            </w:r>
+          </w:p>
+        </w:tc>
+        <w:tc>
+          <w:tcPr>
+            <w:tcW w:w="1180" w:type="dxa"/>
+          </w:tcPr>
+          <w:p>
+            <w:pPr>
+              <w:jc w:val="center"/>
+              <w:rPr>
+                <w:rFonts w:ascii="Times New Roman" w:hAnsi="Times New Roman" w:cs="Times New Roman"/>
+              </w:rPr>
+            </w:pPr>
+            <w:r>
+              <w:rPr>
+                <w:rFonts w:ascii="Times New Roman" w:hAnsi="Times New Roman" w:cs="Times New Roman" w:hint="eastAsia"/>
+              </w:rPr>
+              <w:t>M</w:t>
+            </w:r>
+            <w:r>
+              <w:rPr>
+                <w:rFonts w:ascii="Times New Roman" w:hAnsi="Times New Roman" w:cs="Times New Roman"/>
+              </w:rPr>
+              <w:t>LP</w:t>
+            </w:r>
+          </w:p>
+        </w:tc>
+        <w:tc>
+          <w:tcPr>
+            <w:tcW w:w="1438" w:type="dxa"/>
+          </w:tcPr>
+          <w:p>
+            <w:pPr>
+              <w:jc w:val="center"/>
+              <w:rPr>
+                <w:rFonts w:ascii="Times New Roman" w:hAnsi="Times New Roman" w:cs="Times New Roman"/>
+              </w:rPr>
+            </w:pPr>
+            <w:r>
+              <w:rPr>
+                <w:rFonts w:ascii="Times New Roman" w:hAnsi="Times New Roman" w:cs="Times New Roman" w:hint="eastAsia"/>
+              </w:rPr>
+              <w:t>CNN</w:t>
+            </w:r>
+          </w:p>
+        </w:tc>
+        <w:tc>
+          <w:tcPr>
+            <w:tcW w:w="1351" w:type="dxa"/>
+          </w:tcPr>
+          <w:p>
+            <w:pPr>
+              <w:jc w:val="center"/>
+              <w:rPr>
+                <w:rFonts w:ascii="Times New Roman" w:hAnsi="Times New Roman" w:cs="Times New Roman"/>
+              </w:rPr>
+            </w:pPr>
+            <w:r>
+              <w:rPr>
+                <w:rFonts w:ascii="Times New Roman" w:hAnsi="Times New Roman" w:cs="Times New Roman" w:hint="eastAsia"/>
+              </w:rPr>
+              <w:t>L</w:t>
+            </w:r>
+            <w:r>
+              <w:rPr>
+                <w:rFonts w:ascii="Times New Roman" w:hAnsi="Times New Roman" w:cs="Times New Roman"/>
+              </w:rPr>
+              <w:t>VQ</w:t>
+            </w:r>
+          </w:p>
+        </w:tc>
+        <w:tc>
+          <w:tcPr>
+            <w:tcW w:w="1526" w:type="dxa"/>
+          </w:tcPr>
+          <w:p>
+            <w:pPr>
+              <w:jc w:val="center"/>
+              <w:rPr>
+                <w:rFonts w:ascii="Times New Roman" w:hAnsi="Times New Roman" w:cs="Times New Roman"/>
+              </w:rPr>
+            </w:pPr>
+            <w:r>
+              <w:rPr>
+                <w:rFonts w:ascii="Times New Roman" w:hAnsi="Times New Roman" w:cs="Times New Roman" w:hint="eastAsia"/>
+              </w:rPr>
+              <w:t>R</w:t>
+            </w:r>
+            <w:r>
+              <w:rPr>
+                <w:rFonts w:ascii="Times New Roman" w:hAnsi="Times New Roman" w:cs="Times New Roman"/>
+              </w:rPr>
+              <w:t>BF-</w:t>
+            </w:r>
+            <w:proofErr w:type="spellStart"/>
+            <w:r>
+              <w:rPr>
+                <w:rFonts w:ascii="Times New Roman" w:hAnsi="Times New Roman" w:cs="Times New Roman"/>
+              </w:rPr>
+              <w:t>kmeans</w:t>
+            </w:r>
+            <w:proofErr w:type="spellEnd"/>
+          </w:p>
+        </w:tc>
+        <w:tc>
+          <w:tcPr>
+            <w:tcW w:w="1439" w:type="dxa"/>
+          </w:tcPr>
+          <w:p>
+            <w:pPr>
+              <w:jc w:val="center"/>
+              <w:rPr>
+                <w:rFonts w:ascii="Times New Roman" w:hAnsi="Times New Roman" w:cs="Times New Roman"/>
+              </w:rPr>
+            </w:pPr>
+            <w:r>
+              <w:rPr>
+                <w:rFonts w:ascii="Times New Roman" w:hAnsi="Times New Roman" w:cs="Times New Roman" w:hint="eastAsia"/>
+              </w:rPr>
+              <w:t>R</w:t>
+            </w:r>
+            <w:r>
+              <w:rPr>
+                <w:rFonts w:ascii="Times New Roman" w:hAnsi="Times New Roman" w:cs="Times New Roman"/>
+              </w:rPr>
+              <w:t>BF-SOM</w:t>
+            </w:r>
+          </w:p>
+        </w:tc>
+      </w:tr>
+      <w:tr>
+        <w:tc>
+          <w:tcPr>
+            <w:tcW w:w="1696" w:type="dxa"/>
+          </w:tcPr>
+          <w:p>
+            <w:pPr>
+              <w:jc w:val="center"/>
+              <w:rPr>
+                <w:rFonts w:ascii="Times New Roman" w:hAnsi="Times New Roman" w:cs="Times New Roman"/>
+              </w:rPr>
+            </w:pPr>
+            <w:r>
+              <w:rPr>
+                <w:rFonts w:ascii="Times New Roman" w:hAnsi="Times New Roman" w:cs="Times New Roman" w:hint="eastAsia"/>
+              </w:rPr>
+              <w:t>T</w:t>
+            </w:r>
+            <w:r>
+              <w:rPr>
+                <w:rFonts w:ascii="Times New Roman" w:hAnsi="Times New Roman" w:cs="Times New Roman"/>
+              </w:rPr>
+              <w:t>raining</w:t>
+            </w:r>
+          </w:p>
+        </w:tc>
+        <w:tc>
+          <w:tcPr>
+            <w:tcW w:w="1180" w:type="dxa"/>
+          </w:tcPr>
+          <w:p>
+            <w:pPr>
+              <w:jc w:val="center"/>
+              <w:rPr>
+                <w:rFonts w:ascii="Times New Roman" w:hAnsi="Times New Roman" w:cs="Times New Roman"/>
+              </w:rPr>
+            </w:pPr>
+            <w:r>
+              <w:rPr>
+                <w:rFonts w:ascii="Times New Roman" w:hAnsi="Times New Roman" w:cs="Times New Roman" w:hint="eastAsia"/>
+              </w:rPr>
+              <w:t>9</w:t>
+            </w:r>
+            <w:r>
+              <w:rPr>
+                <w:rFonts w:ascii="Times New Roman" w:hAnsi="Times New Roman" w:cs="Times New Roman"/>
+              </w:rPr>
+              <w:t>4.27</w:t>
+            </w:r>
+          </w:p>
+        </w:tc>
+        <w:tc>
+          <w:tcPr>
+            <w:tcW w:w="1438" w:type="dxa"/>
+          </w:tcPr>
+          <w:p>
+            <w:pPr>
+              <w:jc w:val="center"/>
+              <w:rPr>
+                <w:rFonts w:ascii="Times New Roman" w:hAnsi="Times New Roman" w:cs="Times New Roman"/>
+              </w:rPr>
+            </w:pPr>
+            <w:r>
+              <w:rPr>
+                <w:rFonts w:ascii="Times New Roman" w:hAnsi="Times New Roman" w:cs="Times New Roman" w:hint="eastAsia"/>
+              </w:rPr>
+              <w:t>9</w:t>
+            </w:r>
+            <w:r>
+              <w:rPr>
+                <w:rFonts w:ascii="Times New Roman" w:hAnsi="Times New Roman" w:cs="Times New Roman"/>
+              </w:rPr>
+              <w:t>7.92</w:t>
+            </w:r>
+          </w:p>
+        </w:tc>
+        <w:tc>
+          <w:tcPr>
+            <w:tcW w:w="1351" w:type="dxa"/>
+          </w:tcPr>
+          <w:p>
+            <w:pPr>
+              <w:jc w:val="center"/>
+              <w:rPr>
+                <w:rFonts w:ascii="Times New Roman" w:hAnsi="Times New Roman" w:cs="Times New Roman"/>
+              </w:rPr>
+            </w:pPr>
+            <w:r>
+              <w:rPr>
+                <w:rFonts w:ascii="Times New Roman" w:hAnsi="Times New Roman" w:cs="Times New Roman" w:hint="eastAsia"/>
+              </w:rPr>
+              <w:t>9</w:t>
+            </w:r>
+            <w:r>
+              <w:rPr>
+                <w:rFonts w:ascii="Times New Roman" w:hAnsi="Times New Roman" w:cs="Times New Roman"/>
+              </w:rPr>
+              <w:t>3.23</w:t>
+            </w:r>
+          </w:p>
+        </w:tc>
+        <w:tc>
+          <w:tcPr>
+            <w:tcW w:w="1526" w:type="dxa"/>
+          </w:tcPr>
+          <w:p>
+            <w:pPr>
+              <w:jc w:val="center"/>
+              <w:rPr>
+                <w:rFonts w:ascii="Times New Roman" w:hAnsi="Times New Roman" w:cs="Times New Roman"/>
+              </w:rPr>
+            </w:pPr>
+            <w:r>
+              <w:rPr>
+                <w:rFonts w:ascii="Times New Roman" w:hAnsi="Times New Roman" w:cs="Times New Roman" w:hint="eastAsia"/>
+              </w:rPr>
+              <w:t>9</w:t>
+            </w:r>
+            <w:r>
+              <w:rPr>
+                <w:rFonts w:ascii="Times New Roman" w:hAnsi="Times New Roman" w:cs="Times New Roman"/>
+              </w:rPr>
+              <w:t>9.53</w:t>
+            </w:r>
+          </w:p>
+        </w:tc>
+        <w:tc>
+          <w:tcPr>
+            <w:tcW w:w="1439" w:type="dxa"/>
+          </w:tcPr>
+          <w:p>
+            <w:pPr>
+              <w:jc w:val="center"/>
+              <w:rPr>
+                <w:rFonts w:ascii="Times New Roman" w:hAnsi="Times New Roman" w:cs="Times New Roman"/>
+              </w:rPr>
+            </w:pPr>
+            <w:r>
+              <w:rPr>
+                <w:rFonts w:ascii="Times New Roman" w:hAnsi="Times New Roman" w:cs="Times New Roman" w:hint="eastAsia"/>
+              </w:rPr>
+              <w:t>9</w:t>
+            </w:r>
+            <w:r>
+              <w:rPr>
+                <w:rFonts w:ascii="Times New Roman" w:hAnsi="Times New Roman" w:cs="Times New Roman"/>
+              </w:rPr>
+              <w:t>8.70</w:t>
+            </w:r>
+          </w:p>
+        </w:tc>
+      </w:tr>
+      <w:tr>
+        <w:tc>
+          <w:tcPr>
+            <w:tcW w:w="1696" w:type="dxa"/>
+          </w:tcPr>
+          <w:p>
+            <w:pPr>
+              <w:jc w:val="center"/>
+              <w:rPr>
+                <w:rFonts w:ascii="Times New Roman" w:hAnsi="Times New Roman" w:cs="Times New Roman"/>
+              </w:rPr>
+            </w:pPr>
+            <w:r>
+              <w:rPr>
+                <w:rFonts w:ascii="Times New Roman" w:hAnsi="Times New Roman" w:cs="Times New Roman" w:hint="eastAsia"/>
+              </w:rPr>
+              <w:t>T</w:t>
+            </w:r>
+            <w:r>
+              <w:rPr>
+                <w:rFonts w:ascii="Times New Roman" w:hAnsi="Times New Roman" w:cs="Times New Roman"/>
+              </w:rPr>
+              <w:t>esting</w:t>
+            </w:r>
+          </w:p>
+        </w:tc>
+        <w:tc>
+          <w:tcPr>
+            <w:tcW w:w="1180" w:type="dxa"/>
+          </w:tcPr>
+          <w:p>
+            <w:pPr>
+              <w:jc w:val="center"/>
+              <w:rPr>
+                <w:rFonts w:ascii="Times New Roman" w:hAnsi="Times New Roman" w:cs="Times New Roman"/>
+              </w:rPr>
+            </w:pPr>
+            <w:r>
+              <w:rPr>
+                <w:rFonts w:ascii="Times New Roman" w:hAnsi="Times New Roman" w:cs="Times New Roman" w:hint="eastAsia"/>
+              </w:rPr>
+              <w:t>8</w:t>
+            </w:r>
+            <w:r>
+              <w:rPr>
+                <w:rFonts w:ascii="Times New Roman" w:hAnsi="Times New Roman" w:cs="Times New Roman"/>
+              </w:rPr>
+              <w:t>8.54</w:t>
+            </w:r>
+          </w:p>
+        </w:tc>
+        <w:tc>
+          <w:tcPr>
+            <w:tcW w:w="1438" w:type="dxa"/>
+          </w:tcPr>
+          <w:p>
+            <w:pPr>
+              <w:jc w:val="center"/>
+              <w:rPr>
+                <w:rFonts w:ascii="Times New Roman" w:hAnsi="Times New Roman" w:cs="Times New Roman"/>
+              </w:rPr>
+            </w:pPr>
+            <w:r>
+              <w:rPr>
+                <w:rFonts w:ascii="Times New Roman" w:hAnsi="Times New Roman" w:cs="Times New Roman" w:hint="eastAsia"/>
+              </w:rPr>
+              <w:t>9</w:t>
+            </w:r>
+            <w:r>
+              <w:rPr>
+                <w:rFonts w:ascii="Times New Roman" w:hAnsi="Times New Roman" w:cs="Times New Roman"/>
+              </w:rPr>
+              <w:t>8.75</w:t>
+            </w:r>
+          </w:p>
+        </w:tc>
+        <w:tc>
+          <w:tcPr>
+            <w:tcW w:w="1351" w:type="dxa"/>
+          </w:tcPr>
+          <w:p>
+            <w:pPr>
+              <w:jc w:val="center"/>
+              <w:rPr>
+                <w:rFonts w:ascii="Times New Roman" w:hAnsi="Times New Roman" w:cs="Times New Roman"/>
+              </w:rPr>
+            </w:pPr>
+            <w:r>
+              <w:rPr>
+                <w:rFonts w:ascii="Times New Roman" w:hAnsi="Times New Roman" w:cs="Times New Roman" w:hint="eastAsia"/>
+              </w:rPr>
+              <w:t>9</w:t>
+            </w:r>
+            <w:r>
+              <w:rPr>
+                <w:rFonts w:ascii="Times New Roman" w:hAnsi="Times New Roman" w:cs="Times New Roman"/>
+              </w:rPr>
+              <w:t>1.46</w:t>
+            </w:r>
+          </w:p>
+        </w:tc>
+        <w:tc>
+          <w:tcPr>
+            <w:tcW w:w="1526" w:type="dxa"/>
+          </w:tcPr>
+          <w:p>
+            <w:pPr>
+              <w:jc w:val="center"/>
+              <w:rPr>
+                <w:rFonts w:ascii="Times New Roman" w:hAnsi="Times New Roman" w:cs="Times New Roman"/>
+              </w:rPr>
+            </w:pPr>
+            <w:r>
+              <w:rPr>
+                <w:rFonts w:ascii="Times New Roman" w:hAnsi="Times New Roman" w:cs="Times New Roman" w:hint="eastAsia"/>
+              </w:rPr>
+              <w:t>9</w:t>
+            </w:r>
+            <w:r>
+              <w:rPr>
+                <w:rFonts w:ascii="Times New Roman" w:hAnsi="Times New Roman" w:cs="Times New Roman"/>
+              </w:rPr>
+              <w:t>9.37</w:t>
+            </w:r>
+          </w:p>
+        </w:tc>
+        <w:tc>
+          <w:tcPr>
+            <w:tcW w:w="1439" w:type="dxa"/>
+          </w:tcPr>
+          <w:p>
+            <w:pPr>
+              <w:jc w:val="center"/>
+              <w:rPr>
+                <w:rFonts w:ascii="Times New Roman" w:hAnsi="Times New Roman" w:cs="Times New Roman"/>
+              </w:rPr>
+            </w:pPr>
+            <w:r>
+              <w:rPr>
+                <w:rFonts w:ascii="Times New Roman" w:hAnsi="Times New Roman" w:cs="Times New Roman" w:hint="eastAsia"/>
+              </w:rPr>
+              <w:t>9</w:t>
+            </w:r>
+            <w:r>
+              <w:rPr>
+                <w:rFonts w:ascii="Times New Roman" w:hAnsi="Times New Roman" w:cs="Times New Roman"/>
+              </w:rPr>
+              <w:t>8.54</w:t>
+            </w:r>
+          </w:p>
+        </w:tc>
+      </w:tr>
+    </w:tbl>
     <w:p>
       <w:pPr>
         <w:rPr>
@@ -4313,15 +5296,7 @@
           <w:noProof/>
         </w:rPr>
         <w:tab/>
-        <w:t>“How to train neural networks for image classification — Part 1 | by Sandy Lee | Medium.” https://medium.com/@sandy_lee/how-to-train-neural-networks-for-</w:t>
-      </w:r>
-      <w:r>
-        <w:rPr>
-          <w:rFonts w:ascii="Times New Roman" w:hAnsi="Times New Roman" w:cs="Times New Roman"/>
-          <w:noProof/>
-        </w:rPr>
-        <w:lastRenderedPageBreak/>
-        <w:t>image-classification-part-1-21327fe1cc1#id_token=eyJhbGciOiJSUzI1NiIsImtpZCI6IjI2MTI5YmE1NDNjNTZlOWZiZDUzZGZkY2I3Nzg5ZjhiZjhmMWExYTEiLCJ0eXAiOiJKV1QifQ.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.RIWLx84HxL7Fh7GwPALlsSJo4VlJ-uyc2jyb11xGYv9Fot7PhE9L1p48YBSfKsTvV30PtkXNusZiOIM8Fzehw8ekLq-Yi7KAM_f7pMzTY-v829N3KtR3DgayySSN9n_CtBAUrWXAeKpZRcvbrKGCnlATEbMdCeXBAVXnEvhkNgfGCkQE-mW4HuEwBAAgh1C7PW0fRIjNafI0hC7E-m73OfBkk2a_Xv2-Z5TL_FANmve8mGEvDWI8CcamEu0GxUc2w3OdTcGA3-2PFD3vh7cOC8OVm3zHF-MkNtFicx_zBAzkH_6WyVpoAkit3GKQOvWuyB2czPevlZtYQcvD6BpAAA (accessed Jan. 05, 2021).</w:t>
+        <w:t>“How to train neural networks for image classification — Part 1 | by Sandy Lee | Medium.” https://medium.com/@sandy_lee/how-to-train-neural-networks-for-image-classification-part-1-21327fe1cc1#id_token=eyJhbGciOiJSUzI1NiIsImtpZCI6IjI2MTI5YmE1NDNjNTZlOWZiZDUzZGZkY2I3Nzg5ZjhiZjhmMWExYTEiLCJ0eXAiOiJKV1QifQ.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.RIWLx84HxL7Fh7GwPALlsSJo4VlJ-uyc2jyb11xGYv9Fot7PhE9L1p48YBSfKsTvV30PtkXNusZiOIM8Fzehw8ekLq-Yi7KAM_f7pMzTY-v829N3KtR3DgayySSN9n_CtBAUrWXAeKpZRcvbrKGCnlATEbMdCeXBAVXnEvhkNgfGCkQE-mW4HuEwBAAgh1C7PW0fRIjNafI0hC7E-m73OfBkk2a_Xv2-Z5TL_FANmve8mGEvDWI8CcamEu0GxUc2w3OdTcGA3-2PFD3vh7cOC8OVm3zHF-MkNtFicx_zBAzkH_6WyVpoAkit3GKQOvWuyB2czPevlZtYQcvD6BpAAA (accessed Jan. 05, 2021).</w:t>
       </w:r>
     </w:p>
     <w:p>

</xml_diff>

<commit_message>
update the readme and reorganize the file
</commit_message>
<xml_diff>
--- a/ass2_report.docx
+++ b/ass2_report.docx
@@ -88,44 +88,13 @@
         <w:rPr>
           <w:rFonts w:ascii="Times New Roman" w:hAnsi="Times New Roman" w:cs="Times New Roman"/>
         </w:rPr>
-        <w:t>in recent years</w:t>
-      </w:r>
-      <w:r>
-        <w:rPr>
-          <w:rFonts w:ascii="Times New Roman" w:hAnsi="Times New Roman" w:cs="Times New Roman"/>
-        </w:rPr>
-        <w:t xml:space="preserve"> </w:t>
-      </w:r>
-      <w:r>
-        <w:rPr>
-          <w:rFonts w:ascii="Times New Roman" w:hAnsi="Times New Roman" w:cs="Times New Roman"/>
-        </w:rPr>
-        <w:fldChar w:fldCharType="begin" w:fldLock="1"/>
-      </w:r>
-      <w:r>
-        <w:rPr>
-          <w:rFonts w:ascii="Times New Roman" w:hAnsi="Times New Roman" w:cs="Times New Roman"/>
-        </w:rPr>
-        <w:instrText>ADDIN CSL_CITATION {"citationItems":[{"id":"ITEM-1","itemData":{"URL":"https://medium.com/@sandy_lee/how-to-train-neural-networks-for-image-classification-part-1-21327fe1cc1#id_token=eyJhbGciOiJSUzI1NiIsImtpZCI6IjI2MTI5YmE1NDNjNTZlOWZiZDUzZGZkY2I3Nzg5ZjhiZjhmMWExYTEiLCJ0eXAiOiJKV1QifQ.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.RIWLx84HxL7Fh7GwPALlsSJo4VlJ-uyc2jyb11xGYv9Fot7PhE9L1p48YBSfKsTvV30PtkXNusZiOIM8Fzehw8ekLq-Yi7KAM_f7pMzTY-v829N3KtR3DgayySSN9n_CtBAUrWXAeKpZRcvbrKGCnlATEbMdCeXBAVXnEvhkNgfGCkQE-mW4HuEwBAAgh1C7PW0fRIjNafI0hC7E-m73OfBkk2a_Xv2-Z5TL_FANmve8mGEvDWI8CcamEu0GxUc2w3OdTcGA3-2PFD3vh7cOC8OVm3zHF-MkNtFicx_zBAzkH_6WyVpoAkit3GKQOvWuyB2czPevlZtYQcvD6BpAAA","accessed":{"date-parts":[["2021","1","5"]]},"id":"ITEM-1","issued":{"date-parts":[["0"]]},"title":"How to train neural networks for image classification — Part 1 | by Sandy Lee | Medium","type":"webpage"},"uris":["http://www.mendeley.com/documents/?uuid=6580ef69-8857-3f5c-be0f-10c59b905715"]}],"mendeley":{"formattedCitation":"[1]","plainTextFormattedCitation":"[1]","previouslyFormattedCitation":"[1]"},"properties":{"noteIndex":0},"schema":"https://github.com/citation-style-language/schema/raw/master/csl-citation.json"}</w:instrText>
-      </w:r>
-      <w:r>
-        <w:rPr>
-          <w:rFonts w:ascii="Times New Roman" w:hAnsi="Times New Roman" w:cs="Times New Roman"/>
-        </w:rPr>
-        <w:fldChar w:fldCharType="separate"/>
-      </w:r>
-      <w:r>
-        <w:rPr>
-          <w:rFonts w:ascii="Times New Roman" w:hAnsi="Times New Roman" w:cs="Times New Roman"/>
-          <w:noProof/>
-        </w:rPr>
-        <w:t>[1]</w:t>
-      </w:r>
-      <w:r>
-        <w:rPr>
-          <w:rFonts w:ascii="Times New Roman" w:hAnsi="Times New Roman" w:cs="Times New Roman"/>
-        </w:rPr>
-        <w:fldChar w:fldCharType="end"/>
+        <w:t>in recent year</w:t>
+      </w:r>
+      <w:r>
+        <w:rPr>
+          <w:rFonts w:ascii="Times New Roman" w:hAnsi="Times New Roman" w:cs="Times New Roman"/>
+        </w:rPr>
+        <w:t>s</w:t>
       </w:r>
       <w:r>
         <w:rPr>
@@ -453,14 +422,12 @@
         </w:rPr>
         <w:t>the preprocessed data were then saved for following model training (“</w:t>
       </w:r>
-      <w:proofErr w:type="spellStart"/>
       <w:r>
         <w:rPr>
           <w:rFonts w:ascii="Times New Roman" w:hAnsi="Times New Roman" w:cs="Times New Roman"/>
         </w:rPr>
         <w:t>train_test_data.mat</w:t>
       </w:r>
-      <w:proofErr w:type="spellEnd"/>
       <w:r>
         <w:rPr>
           <w:rFonts w:ascii="Times New Roman" w:hAnsi="Times New Roman" w:cs="Times New Roman"/>
@@ -503,21 +470,7 @@
         <w:rPr>
           <w:rFonts w:ascii="Times New Roman" w:hAnsi="Times New Roman" w:cs="Times New Roman"/>
         </w:rPr>
-        <w:t>he CNN, I utilized “</w:t>
-      </w:r>
-      <w:proofErr w:type="spellStart"/>
-      <w:r>
-        <w:rPr>
-          <w:rFonts w:ascii="Times New Roman" w:hAnsi="Times New Roman" w:cs="Times New Roman"/>
-        </w:rPr>
-        <w:t>imageDataset</w:t>
-      </w:r>
-      <w:proofErr w:type="spellEnd"/>
-      <w:r>
-        <w:rPr>
-          <w:rFonts w:ascii="Times New Roman" w:hAnsi="Times New Roman" w:cs="Times New Roman"/>
-        </w:rPr>
-        <w:t xml:space="preserve">” to store </w:t>
+        <w:t xml:space="preserve">he CNN, I utilized “imageDataset” to store </w:t>
       </w:r>
       <w:r>
         <w:rPr>
@@ -677,7 +630,50 @@
         <w:rPr>
           <w:rFonts w:ascii="Times New Roman" w:hAnsi="Times New Roman" w:cs="Times New Roman"/>
         </w:rPr>
-        <w:t xml:space="preserve">Generally, the simple network composed of three components: input layer, hidden layer and output layer, and with the back-propagation training algorithms to update the weights until convergence. </w:t>
+        <w:t>Generally, the simple network composed of three components: input layer, hidden layer and output layer, and with the back-propagation training algorithms to update the weights until convergence</w:t>
+      </w:r>
+      <w:r>
+        <w:rPr>
+          <w:rFonts w:ascii="Times New Roman" w:hAnsi="Times New Roman" w:cs="Times New Roman"/>
+        </w:rPr>
+        <w:t xml:space="preserve"> </w:t>
+      </w:r>
+      <w:r>
+        <w:rPr>
+          <w:rFonts w:ascii="Times New Roman" w:hAnsi="Times New Roman" w:cs="Times New Roman"/>
+        </w:rPr>
+        <w:fldChar w:fldCharType="begin" w:fldLock="1"/>
+      </w:r>
+      <w:r>
+        <w:rPr>
+          <w:rFonts w:ascii="Times New Roman" w:hAnsi="Times New Roman" w:cs="Times New Roman"/>
+        </w:rPr>
+        <w:instrText>ADDIN CSL_CITATION {"citationItems":[{"id":"ITEM-1","itemData":{"URL":"https://www.educative.io/edpresso/what-is-a-multi-layered-perceptron","accessed":{"date-parts":[["2020","11","26"]]},"id":"ITEM-1","issued":{"date-parts":[["0"]]},"title":"What is a multi-layered perceptron?","type":"webpage"},"uris":["http://www.mendeley.com/documents/?uuid=2597c4b3-73fa-3aba-803c-dcdb643a171b"]}],"mendeley":{"formattedCitation":"[1]","plainTextFormattedCitation":"[1]"},"properties":{"noteIndex":0},"schema":"https://github.com/citation-style-language/schema/raw/master/csl-citation.json"}</w:instrText>
+      </w:r>
+      <w:r>
+        <w:rPr>
+          <w:rFonts w:ascii="Times New Roman" w:hAnsi="Times New Roman" w:cs="Times New Roman"/>
+        </w:rPr>
+        <w:fldChar w:fldCharType="separate"/>
+      </w:r>
+      <w:r>
+        <w:rPr>
+          <w:rFonts w:ascii="Times New Roman" w:hAnsi="Times New Roman" w:cs="Times New Roman"/>
+          <w:noProof/>
+        </w:rPr>
+        <w:t>[1]</w:t>
+      </w:r>
+      <w:r>
+        <w:rPr>
+          <w:rFonts w:ascii="Times New Roman" w:hAnsi="Times New Roman" w:cs="Times New Roman"/>
+        </w:rPr>
+        <w:fldChar w:fldCharType="end"/>
+      </w:r>
+      <w:r>
+        <w:rPr>
+          <w:rFonts w:ascii="Times New Roman" w:hAnsi="Times New Roman" w:cs="Times New Roman"/>
+        </w:rPr>
+        <w:t xml:space="preserve">. </w:t>
       </w:r>
       <w:r>
         <w:rPr>
@@ -1189,7 +1185,7 @@
         <w:rPr>
           <w:rFonts w:ascii="Times New Roman" w:hAnsi="Times New Roman" w:cs="Times New Roman"/>
         </w:rPr>
-        <w:instrText>ADDIN CSL_CITATION {"citationItems":[{"id":"ITEM-1","itemData":{"URL":"https://towardsdatascience.com/a-comprehensive-guide-to-convolutional-neural-networks-the-eli5-way-3bd2b1164a53","accessed":{"date-parts":[["2021","1","4"]]},"id":"ITEM-1","issued":{"date-parts":[["0"]]},"title":"A Comprehensive Guide to Convolutional Neural Networks — the ELI5 way | by Sumit Saha | Towards Data Science","type":"webpage"},"uris":["http://www.mendeley.com/documents/?uuid=54aaefa8-f5a3-3805-bdc3-c290719c83dc"]}],"mendeley":{"formattedCitation":"[2]","plainTextFormattedCitation":"[2]","previouslyFormattedCitation":"[2]"},"properties":{"noteIndex":0},"schema":"https://github.com/citation-style-language/schema/raw/master/csl-citation.json"}</w:instrText>
+        <w:instrText>ADDIN CSL_CITATION {"citationItems":[{"id":"ITEM-1","itemData":{"URL":"https://towardsdatascience.com/a-comprehensive-guide-to-convolutional-neural-networks-the-eli5-way-3bd2b1164a53","accessed":{"date-parts":[["2021","1","4"]]},"id":"ITEM-1","issued":{"date-parts":[["0"]]},"title":"A Comprehensive Guide to Convolutional Neural Networks — the ELI5 way | by Sumit Saha | Towards Data Science","type":"webpage"},"uris":["http://www.mendeley.com/documents/?uuid=54aaefa8-f5a3-3805-bdc3-c290719c83dc"]}],"mendeley":{"formattedCitation":"[2]","plainTextFormattedCitation":"[2]","previouslyFormattedCitation":"[1]"},"properties":{"noteIndex":0},"schema":"https://github.com/citation-style-language/schema/raw/master/csl-citation.json"}</w:instrText>
       </w:r>
       <w:r>
         <w:rPr>
@@ -1407,21 +1403,7 @@
           <w:rFonts w:ascii="Times New Roman" w:hAnsi="Times New Roman" w:cs="Times New Roman"/>
         </w:rPr>
         <w:lastRenderedPageBreak/>
-        <w:t>outliers. Additionally, Rectified Liner Unit (</w:t>
-      </w:r>
-      <w:proofErr w:type="spellStart"/>
-      <w:r>
-        <w:rPr>
-          <w:rFonts w:ascii="Times New Roman" w:hAnsi="Times New Roman" w:cs="Times New Roman"/>
-        </w:rPr>
-        <w:t>ReLU</w:t>
-      </w:r>
-      <w:proofErr w:type="spellEnd"/>
-      <w:r>
-        <w:rPr>
-          <w:rFonts w:ascii="Times New Roman" w:hAnsi="Times New Roman" w:cs="Times New Roman"/>
-        </w:rPr>
-        <w:t xml:space="preserve">) was chosen as the activation function and the following Max pooling layer set both size and stride </w:t>
+        <w:t xml:space="preserve">outliers. Additionally, Rectified Liner Unit (ReLU) was chosen as the activation function and the following Max pooling layer set both size and stride </w:t>
       </w:r>
       <w:r>
         <w:rPr>
@@ -1439,21 +1421,7 @@
         <w:rPr>
           <w:rFonts w:ascii="Times New Roman" w:hAnsi="Times New Roman" w:cs="Times New Roman"/>
         </w:rPr>
-        <w:t xml:space="preserve">Finally, a fully connected layer with 24 neurons and </w:t>
-      </w:r>
-      <w:proofErr w:type="spellStart"/>
-      <w:r>
-        <w:rPr>
-          <w:rFonts w:ascii="Times New Roman" w:hAnsi="Times New Roman" w:cs="Times New Roman"/>
-        </w:rPr>
-        <w:t>softmax</w:t>
-      </w:r>
-      <w:proofErr w:type="spellEnd"/>
-      <w:r>
-        <w:rPr>
-          <w:rFonts w:ascii="Times New Roman" w:hAnsi="Times New Roman" w:cs="Times New Roman"/>
-        </w:rPr>
-        <w:t xml:space="preserve"> as activation function</w:t>
+        <w:t>Finally, a fully connected layer with 24 neurons and softmax as activation function</w:t>
       </w:r>
       <w:r>
         <w:rPr>
@@ -1721,7 +1689,7 @@
         <w:rPr>
           <w:rFonts w:ascii="Times New Roman" w:hAnsi="Times New Roman" w:cs="Times New Roman"/>
         </w:rPr>
-        <w:instrText>ADDIN CSL_CITATION {"citationItems":[{"id":"ITEM-1","itemData":{"URL":"https://machinelearningmastery.com/learning-vector-quantization-for-machine-learning/","accessed":{"date-parts":[["2021","1","5"]]},"id":"ITEM-1","issued":{"date-parts":[["0"]]},"title":"Learning Vector Quantization for Machine Learning","type":"webpage"},"uris":["http://www.mendeley.com/documents/?uuid=2bbdc568-eb2e-3e44-88ad-78c707ae0faa"]}],"mendeley":{"formattedCitation":"[3]","plainTextFormattedCitation":"[3]","previouslyFormattedCitation":"[3]"},"properties":{"noteIndex":0},"schema":"https://github.com/citation-style-language/schema/raw/master/csl-citation.json"}</w:instrText>
+        <w:instrText>ADDIN CSL_CITATION {"citationItems":[{"id":"ITEM-1","itemData":{"URL":"https://machinelearningmastery.com/learning-vector-quantization-for-machine-learning/","accessed":{"date-parts":[["2021","1","5"]]},"id":"ITEM-1","issued":{"date-parts":[["0"]]},"title":"Learning Vector Quantization for Machine Learning","type":"webpage"},"uris":["http://www.mendeley.com/documents/?uuid=2bbdc568-eb2e-3e44-88ad-78c707ae0faa"]}],"mendeley":{"formattedCitation":"[3]","plainTextFormattedCitation":"[3]","previouslyFormattedCitation":"[2]"},"properties":{"noteIndex":0},"schema":"https://github.com/citation-style-language/schema/raw/master/csl-citation.json"}</w:instrText>
       </w:r>
       <w:r>
         <w:rPr>
@@ -2846,7 +2814,7 @@
         <w:rPr>
           <w:rFonts w:ascii="Times New Roman" w:hAnsi="Times New Roman" w:cs="Times New Roman"/>
         </w:rPr>
-        <w:instrText>ADDIN CSL_CITATION {"citationItems":[{"id":"ITEM-1","itemData":{"URL":"https://medium.com/@abhinavr8/self-organizing-maps-ff5853a118d4","accessed":{"date-parts":[["2021","1","5"]]},"id":"ITEM-1","issued":{"date-parts":[["0"]]},"title":"Self Organizing Maps. Recently, I learned about SOMs while… | by Abhinav Ralhan | Medium","type":"webpage"},"uris":["http://www.mendeley.com/documents/?uuid=eddf646f-b989-3fba-9207-606a529d6dab"]}],"mendeley":{"formattedCitation":"[4]","plainTextFormattedCitation":"[4]"},"properties":{"noteIndex":0},"schema":"https://github.com/citation-style-language/schema/raw/master/csl-citation.json"}</w:instrText>
+        <w:instrText>ADDIN CSL_CITATION {"citationItems":[{"id":"ITEM-1","itemData":{"URL":"https://medium.com/@abhinavr8/self-organizing-maps-ff5853a118d4","accessed":{"date-parts":[["2021","1","5"]]},"id":"ITEM-1","issued":{"date-parts":[["0"]]},"title":"Self Organizing Maps. Recently, I learned about SOMs while… | by Abhinav Ralhan | Medium","type":"webpage"},"uris":["http://www.mendeley.com/documents/?uuid=eddf646f-b989-3fba-9207-606a529d6dab"]}],"mendeley":{"formattedCitation":"[4]","plainTextFormattedCitation":"[4]","previouslyFormattedCitation":"[3]"},"properties":{"noteIndex":0},"schema":"https://github.com/citation-style-language/schema/raw/master/csl-citation.json"}</w:instrText>
       </w:r>
       <w:r>
         <w:rPr>
@@ -4424,11 +4392,106 @@
     <w:p>
       <w:pPr>
         <w:rPr>
+          <w:rFonts w:ascii="Times New Roman" w:hAnsi="Times New Roman" w:cs="Times New Roman"/>
+          <w:b/>
+          <w:bCs/>
+        </w:rPr>
+      </w:pPr>
+    </w:p>
+    <w:p>
+      <w:pPr>
+        <w:rPr>
+          <w:rFonts w:ascii="Times New Roman" w:hAnsi="Times New Roman" w:cs="Times New Roman"/>
+        </w:rPr>
+      </w:pPr>
+      <w:r>
+        <w:rPr>
+          <w:rFonts w:ascii="Times New Roman" w:hAnsi="Times New Roman" w:cs="Times New Roman"/>
+        </w:rPr>
+        <w:t>Additionally, SOM were also applied to determine the cluster center’s position, necessary parameters in RBF network. The topology of SOM in this case was 18*20 with hexagons represent the neurons.</w:t>
+      </w:r>
+    </w:p>
+    <w:p>
+      <w:pPr>
+        <w:rPr>
+          <w:rFonts w:ascii="Times New Roman" w:hAnsi="Times New Roman" w:cs="Times New Roman"/>
+        </w:rPr>
+      </w:pPr>
+    </w:p>
+    <w:p>
+      <w:pPr>
+        <w:rPr>
+          <w:rFonts w:ascii="Times New Roman" w:hAnsi="Times New Roman" w:cs="Times New Roman"/>
+        </w:rPr>
+      </w:pPr>
+      <w:r>
+        <w:rPr>
+          <w:rFonts w:ascii="Times New Roman" w:hAnsi="Times New Roman" w:cs="Times New Roman"/>
+        </w:rPr>
+        <w:t xml:space="preserve">In </w:t>
+      </w:r>
+      <w:r>
+        <w:rPr>
+          <w:rFonts w:ascii="Times New Roman" w:hAnsi="Times New Roman" w:cs="Times New Roman"/>
+        </w:rPr>
+        <w:t>Figure 13</w:t>
+      </w:r>
+      <w:r>
+        <w:rPr>
+          <w:rFonts w:ascii="Times New Roman" w:hAnsi="Times New Roman" w:cs="Times New Roman"/>
+        </w:rPr>
+        <w:t>, the blue hexagons represent the neurons</w:t>
+      </w:r>
+      <w:r>
+        <w:rPr>
+          <w:rFonts w:ascii="Times New Roman" w:hAnsi="Times New Roman" w:cs="Times New Roman"/>
+        </w:rPr>
+        <w:t xml:space="preserve"> with red line</w:t>
+      </w:r>
+      <w:r>
+        <w:rPr>
+          <w:rFonts w:ascii="Times New Roman" w:hAnsi="Times New Roman" w:cs="Times New Roman"/>
+        </w:rPr>
+        <w:t>s indicate each neuron</w:t>
+      </w:r>
+      <w:r>
+        <w:rPr>
+          <w:rFonts w:ascii="Times New Roman" w:hAnsi="Times New Roman" w:cs="Times New Roman"/>
+        </w:rPr>
+        <w:t>.</w:t>
+      </w:r>
+      <w:r>
+        <w:rPr>
+          <w:rFonts w:ascii="Times New Roman" w:hAnsi="Times New Roman" w:cs="Times New Roman"/>
+        </w:rPr>
+        <w:t xml:space="preserve"> The colors in the regions containing the red lines indicate the distances between neurons. The darker colors represent larger distances, and the lighter colors represent smaller distances. </w:t>
+      </w:r>
+    </w:p>
+    <w:p>
+      <w:pPr>
+        <w:rPr>
+          <w:rFonts w:ascii="Times New Roman" w:hAnsi="Times New Roman" w:cs="Times New Roman"/>
+        </w:rPr>
+      </w:pPr>
+    </w:p>
+    <w:p>
+      <w:pPr>
+        <w:rPr>
           <w:rFonts w:ascii="Times New Roman" w:hAnsi="Times New Roman" w:cs="Times New Roman" w:hint="eastAsia"/>
-          <w:b/>
-          <w:bCs/>
-        </w:rPr>
-      </w:pPr>
+        </w:rPr>
+      </w:pPr>
+      <w:r>
+        <w:rPr>
+          <w:rFonts w:ascii="Times New Roman" w:hAnsi="Times New Roman" w:cs="Times New Roman"/>
+        </w:rPr>
+        <w:t>The determined cluster centers were then fed into RBF network for prediction. As can be seen from the confusion matrix</w:t>
+      </w:r>
+      <w:r>
+        <w:rPr>
+          <w:rFonts w:ascii="Times New Roman" w:hAnsi="Times New Roman" w:cs="Times New Roman"/>
+        </w:rPr>
+        <w:t>, the RBF network with SOM in clustering could successfully divide the samples and make accurate classification.</w:t>
+      </w:r>
     </w:p>
     <w:p>
       <w:pPr>
@@ -4446,6 +4509,7 @@
           <w:bCs/>
           <w:noProof/>
         </w:rPr>
+        <w:lastRenderedPageBreak/>
         <w:drawing>
           <wp:inline distT="0" distB="0" distL="0" distR="0" wp14:anchorId="708AB50C" wp14:editId="0DDFE853">
             <wp:extent cx="4809688" cy="3607266"/>
@@ -4494,13 +4558,28 @@
         <w:jc w:val="center"/>
         <w:rPr>
           <w:rFonts w:ascii="Times New Roman" w:hAnsi="Times New Roman" w:cs="Times New Roman" w:hint="eastAsia"/>
-          <w:b/>
-          <w:bCs/>
-        </w:rPr>
-      </w:pPr>
-    </w:p>
-    <w:p>
-      <w:pPr>
+        </w:rPr>
+      </w:pPr>
+      <w:r>
+        <w:rPr>
+          <w:rFonts w:ascii="Times New Roman" w:hAnsi="Times New Roman" w:cs="Times New Roman"/>
+        </w:rPr>
+        <w:t>Figure 13: SOM Neighbor Weight Distances</w:t>
+      </w:r>
+    </w:p>
+    <w:p>
+      <w:pPr>
+        <w:jc w:val="center"/>
+        <w:rPr>
+          <w:rFonts w:ascii="Times New Roman" w:hAnsi="Times New Roman" w:cs="Times New Roman" w:hint="eastAsia"/>
+          <w:b/>
+          <w:bCs/>
+        </w:rPr>
+      </w:pPr>
+    </w:p>
+    <w:p>
+      <w:pPr>
+        <w:jc w:val="center"/>
         <w:rPr>
           <w:rFonts w:ascii="Times New Roman" w:hAnsi="Times New Roman" w:cs="Times New Roman"/>
           <w:b/>
@@ -4515,8 +4594,8 @@
           <w:noProof/>
         </w:rPr>
         <w:drawing>
-          <wp:inline distT="0" distB="0" distL="0" distR="0" wp14:anchorId="03F69BE8" wp14:editId="27C5D9D3">
-            <wp:extent cx="5486400" cy="4114800"/>
+          <wp:inline distT="0" distB="0" distL="0" distR="0" wp14:anchorId="03F69BE8" wp14:editId="258A2493">
+            <wp:extent cx="5033395" cy="3775046"/>
             <wp:effectExtent l="0" t="0" r="0" b="0"/>
             <wp:docPr id="34" name="图片 34" descr="图表, 折线图&#10;&#10;描述已自动生成"/>
             <wp:cNvGraphicFramePr>
@@ -4544,7 +4623,7 @@
                   <pic:spPr>
                     <a:xfrm>
                       <a:off x="0" y="0"/>
-                      <a:ext cx="5486400" cy="4114800"/>
+                      <a:ext cx="5063048" cy="3797286"/>
                     </a:xfrm>
                     <a:prstGeom prst="rect">
                       <a:avLst/>
@@ -4559,34 +4638,73 @@
     </w:p>
     <w:p>
       <w:pPr>
-        <w:autoSpaceDE w:val="0"/>
-        <w:autoSpaceDN w:val="0"/>
-        <w:adjustRightInd w:val="0"/>
-        <w:rPr>
-          <w:rFonts w:ascii="Helvetica Neue" w:hAnsi="Helvetica Neue" w:cs="Helvetica Neue"/>
-        </w:rPr>
-      </w:pPr>
-    </w:p>
-    <w:p>
-      <w:pPr>
-        <w:rPr>
-          <w:rFonts w:ascii="Times New Roman" w:hAnsi="Times New Roman" w:cs="Times New Roman"/>
-          <w:b/>
-          <w:bCs/>
-        </w:rPr>
-      </w:pPr>
-    </w:p>
-    <w:p>
-      <w:pPr>
-        <w:rPr>
-          <w:rFonts w:ascii="Times New Roman" w:hAnsi="Times New Roman" w:cs="Times New Roman"/>
-          <w:b/>
-          <w:bCs/>
+        <w:jc w:val="center"/>
+        <w:rPr>
+          <w:rFonts w:ascii="Times New Roman" w:hAnsi="Times New Roman" w:cs="Times New Roman"/>
         </w:rPr>
       </w:pPr>
       <w:r>
         <w:rPr>
           <w:rFonts w:ascii="Times New Roman" w:hAnsi="Times New Roman" w:cs="Times New Roman" w:hint="eastAsia"/>
+        </w:rPr>
+        <w:lastRenderedPageBreak/>
+        <w:t>F</w:t>
+      </w:r>
+      <w:r>
+        <w:rPr>
+          <w:rFonts w:ascii="Times New Roman" w:hAnsi="Times New Roman" w:cs="Times New Roman"/>
+        </w:rPr>
+        <w:t>igure 1</w:t>
+      </w:r>
+      <w:r>
+        <w:rPr>
+          <w:rFonts w:ascii="Times New Roman" w:hAnsi="Times New Roman" w:cs="Times New Roman"/>
+        </w:rPr>
+        <w:t>4</w:t>
+      </w:r>
+      <w:r>
+        <w:rPr>
+          <w:rFonts w:ascii="Times New Roman" w:hAnsi="Times New Roman" w:cs="Times New Roman"/>
+        </w:rPr>
+        <w:t>: Confusion matrix of the RBF network with</w:t>
+      </w:r>
+      <w:r>
+        <w:rPr>
+          <w:rFonts w:ascii="Times New Roman" w:hAnsi="Times New Roman" w:cs="Times New Roman"/>
+        </w:rPr>
+        <w:t xml:space="preserve"> SOM</w:t>
+      </w:r>
+    </w:p>
+    <w:p>
+      <w:pPr>
+        <w:jc w:val="center"/>
+        <w:rPr>
+          <w:rFonts w:ascii="Times New Roman" w:hAnsi="Times New Roman" w:cs="Times New Roman" w:hint="eastAsia"/>
+          <w:b/>
+          <w:bCs/>
+        </w:rPr>
+      </w:pPr>
+    </w:p>
+    <w:p>
+      <w:pPr>
+        <w:rPr>
+          <w:rFonts w:ascii="Times New Roman" w:hAnsi="Times New Roman" w:cs="Times New Roman" w:hint="eastAsia"/>
+          <w:b/>
+          <w:bCs/>
+        </w:rPr>
+      </w:pPr>
+    </w:p>
+    <w:p>
+      <w:pPr>
+        <w:rPr>
+          <w:rFonts w:ascii="Times New Roman" w:hAnsi="Times New Roman" w:cs="Times New Roman"/>
+          <w:b/>
+          <w:bCs/>
+        </w:rPr>
+      </w:pPr>
+      <w:r>
+        <w:rPr>
+          <w:rFonts w:ascii="Times New Roman" w:hAnsi="Times New Roman" w:cs="Times New Roman" w:hint="eastAsia"/>
           <w:b/>
           <w:bCs/>
         </w:rPr>
@@ -4605,6 +4723,57 @@
       <w:pPr>
         <w:rPr>
           <w:rFonts w:ascii="Times New Roman" w:hAnsi="Times New Roman" w:cs="Times New Roman"/>
+        </w:rPr>
+      </w:pPr>
+    </w:p>
+    <w:p>
+      <w:pPr>
+        <w:rPr>
+          <w:rFonts w:ascii="Times New Roman" w:hAnsi="Times New Roman" w:cs="Times New Roman"/>
+        </w:rPr>
+      </w:pPr>
+      <w:r>
+        <w:rPr>
+          <w:rFonts w:ascii="Times New Roman" w:hAnsi="Times New Roman" w:cs="Times New Roman" w:hint="eastAsia"/>
+        </w:rPr>
+        <w:t>P</w:t>
+      </w:r>
+      <w:r>
+        <w:rPr>
+          <w:rFonts w:ascii="Times New Roman" w:hAnsi="Times New Roman" w:cs="Times New Roman"/>
+        </w:rPr>
+        <w:t xml:space="preserve">reviously, I have utilized five algorithms to conduct the classification problems. Therefore, </w:t>
+      </w:r>
+      <w:r>
+        <w:rPr>
+          <w:rFonts w:ascii="Times New Roman" w:hAnsi="Times New Roman" w:cs="Times New Roman" w:hint="eastAsia"/>
+        </w:rPr>
+        <w:t>it</w:t>
+      </w:r>
+      <w:r>
+        <w:rPr>
+          <w:rFonts w:ascii="Times New Roman" w:hAnsi="Times New Roman" w:cs="Times New Roman"/>
+        </w:rPr>
+        <w:t xml:space="preserve"> is important to return the most accurate model in this assignment. As can be seen from Table 3, the RBF network with k-means could achieve the highest performance, with both training and testing accuracy over 99%. Simultaneously</w:t>
+      </w:r>
+      <w:r>
+        <w:rPr>
+          <w:rFonts w:ascii="Times New Roman" w:hAnsi="Times New Roman" w:cs="Times New Roman"/>
+        </w:rPr>
+        <w:t>, the lowest accuracy model could be the MLP, but still, the accuracy could be 88% in testing set. Furthermore, the performance on training and testing samples did not deviate significantly, suggesting the absence of overfitting problems.</w:t>
+      </w:r>
+    </w:p>
+    <w:p>
+      <w:pPr>
+        <w:rPr>
+          <w:rFonts w:ascii="Times New Roman" w:hAnsi="Times New Roman" w:cs="Times New Roman"/>
+        </w:rPr>
+      </w:pPr>
+    </w:p>
+    <w:p>
+      <w:pPr>
+        <w:rPr>
+          <w:rFonts w:ascii="Times New Roman" w:hAnsi="Times New Roman" w:cs="Times New Roman" w:hint="eastAsia"/>
         </w:rPr>
       </w:pPr>
     </w:p>
@@ -4732,16 +4901,8 @@
               <w:rPr>
                 <w:rFonts w:ascii="Times New Roman" w:hAnsi="Times New Roman" w:cs="Times New Roman"/>
               </w:rPr>
-              <w:t>BF-</w:t>
-            </w:r>
-            <w:proofErr w:type="spellStart"/>
-            <w:r>
-              <w:rPr>
-                <w:rFonts w:ascii="Times New Roman" w:hAnsi="Times New Roman" w:cs="Times New Roman"/>
-              </w:rPr>
-              <w:t>kmeans</w:t>
-            </w:r>
-            <w:proofErr w:type="spellEnd"/>
+              <w:t>BF-kmeans</w:t>
+            </w:r>
           </w:p>
         </w:tc>
         <w:tc>
@@ -4842,7 +5003,13 @@
               <w:rPr>
                 <w:rFonts w:ascii="Times New Roman" w:hAnsi="Times New Roman" w:cs="Times New Roman"/>
               </w:rPr>
-              <w:t>7.92</w:t>
+              <w:t>8</w:t>
+            </w:r>
+            <w:r>
+              <w:rPr>
+                <w:rFonts w:ascii="Times New Roman" w:hAnsi="Times New Roman" w:cs="Times New Roman"/>
+              </w:rPr>
+              <w:t>.92</w:t>
             </w:r>
           </w:p>
         </w:tc>
@@ -5074,118 +5241,185 @@
           </w:p>
         </w:tc>
       </w:tr>
+      <w:tr>
+        <w:tc>
+          <w:tcPr>
+            <w:tcW w:w="1696" w:type="dxa"/>
+          </w:tcPr>
+          <w:p>
+            <w:pPr>
+              <w:jc w:val="center"/>
+              <w:rPr>
+                <w:rFonts w:ascii="Times New Roman" w:hAnsi="Times New Roman" w:cs="Times New Roman" w:hint="eastAsia"/>
+              </w:rPr>
+            </w:pPr>
+            <w:r>
+              <w:rPr>
+                <w:rFonts w:ascii="Times New Roman" w:hAnsi="Times New Roman" w:cs="Times New Roman"/>
+              </w:rPr>
+              <w:t xml:space="preserve">Rank </w:t>
+            </w:r>
+          </w:p>
+        </w:tc>
+        <w:tc>
+          <w:tcPr>
+            <w:tcW w:w="1180" w:type="dxa"/>
+          </w:tcPr>
+          <w:p>
+            <w:pPr>
+              <w:jc w:val="center"/>
+              <w:rPr>
+                <w:rFonts w:ascii="Times New Roman" w:hAnsi="Times New Roman" w:cs="Times New Roman" w:hint="eastAsia"/>
+              </w:rPr>
+            </w:pPr>
+            <w:r>
+              <w:rPr>
+                <w:rFonts w:ascii="Times New Roman" w:hAnsi="Times New Roman" w:cs="Times New Roman" w:hint="eastAsia"/>
+              </w:rPr>
+              <w:t>5</w:t>
+            </w:r>
+          </w:p>
+        </w:tc>
+        <w:tc>
+          <w:tcPr>
+            <w:tcW w:w="1438" w:type="dxa"/>
+          </w:tcPr>
+          <w:p>
+            <w:pPr>
+              <w:jc w:val="center"/>
+              <w:rPr>
+                <w:rFonts w:ascii="Times New Roman" w:hAnsi="Times New Roman" w:cs="Times New Roman" w:hint="eastAsia"/>
+              </w:rPr>
+            </w:pPr>
+            <w:r>
+              <w:rPr>
+                <w:rFonts w:ascii="Times New Roman" w:hAnsi="Times New Roman" w:cs="Times New Roman" w:hint="eastAsia"/>
+              </w:rPr>
+              <w:t>3</w:t>
+            </w:r>
+          </w:p>
+        </w:tc>
+        <w:tc>
+          <w:tcPr>
+            <w:tcW w:w="1351" w:type="dxa"/>
+          </w:tcPr>
+          <w:p>
+            <w:pPr>
+              <w:jc w:val="center"/>
+              <w:rPr>
+                <w:rFonts w:ascii="Times New Roman" w:hAnsi="Times New Roman" w:cs="Times New Roman" w:hint="eastAsia"/>
+              </w:rPr>
+            </w:pPr>
+            <w:r>
+              <w:rPr>
+                <w:rFonts w:ascii="Times New Roman" w:hAnsi="Times New Roman" w:cs="Times New Roman" w:hint="eastAsia"/>
+              </w:rPr>
+              <w:t>4</w:t>
+            </w:r>
+          </w:p>
+        </w:tc>
+        <w:tc>
+          <w:tcPr>
+            <w:tcW w:w="1526" w:type="dxa"/>
+          </w:tcPr>
+          <w:p>
+            <w:pPr>
+              <w:jc w:val="center"/>
+              <w:rPr>
+                <w:rFonts w:ascii="Times New Roman" w:hAnsi="Times New Roman" w:cs="Times New Roman" w:hint="eastAsia"/>
+              </w:rPr>
+            </w:pPr>
+            <w:r>
+              <w:rPr>
+                <w:rFonts w:ascii="Times New Roman" w:hAnsi="Times New Roman" w:cs="Times New Roman" w:hint="eastAsia"/>
+              </w:rPr>
+              <w:t>1</w:t>
+            </w:r>
+          </w:p>
+        </w:tc>
+        <w:tc>
+          <w:tcPr>
+            <w:tcW w:w="1439" w:type="dxa"/>
+          </w:tcPr>
+          <w:p>
+            <w:pPr>
+              <w:jc w:val="center"/>
+              <w:rPr>
+                <w:rFonts w:ascii="Times New Roman" w:hAnsi="Times New Roman" w:cs="Times New Roman" w:hint="eastAsia"/>
+              </w:rPr>
+            </w:pPr>
+            <w:r>
+              <w:rPr>
+                <w:rFonts w:ascii="Times New Roman" w:hAnsi="Times New Roman" w:cs="Times New Roman" w:hint="eastAsia"/>
+              </w:rPr>
+              <w:t>2</w:t>
+            </w:r>
+          </w:p>
+        </w:tc>
+      </w:tr>
     </w:tbl>
     <w:p>
       <w:pPr>
         <w:rPr>
           <w:rFonts w:ascii="Times New Roman" w:hAnsi="Times New Roman" w:cs="Times New Roman"/>
-          <w:b/>
-          <w:bCs/>
-        </w:rPr>
-      </w:pPr>
-    </w:p>
-    <w:p>
-      <w:pPr>
-        <w:rPr>
-          <w:rFonts w:ascii="Times New Roman" w:hAnsi="Times New Roman" w:cs="Times New Roman"/>
-          <w:b/>
-          <w:bCs/>
-        </w:rPr>
-      </w:pPr>
-    </w:p>
-    <w:p>
-      <w:pPr>
-        <w:rPr>
-          <w:rFonts w:ascii="Times New Roman" w:hAnsi="Times New Roman" w:cs="Times New Roman"/>
-          <w:b/>
-          <w:bCs/>
-        </w:rPr>
-      </w:pPr>
-    </w:p>
-    <w:p>
-      <w:pPr>
-        <w:rPr>
-          <w:rFonts w:ascii="Times New Roman" w:hAnsi="Times New Roman" w:cs="Times New Roman"/>
-          <w:b/>
-          <w:bCs/>
-        </w:rPr>
-      </w:pPr>
-    </w:p>
-    <w:p>
-      <w:pPr>
-        <w:rPr>
-          <w:rFonts w:ascii="Times New Roman" w:hAnsi="Times New Roman" w:cs="Times New Roman"/>
-          <w:b/>
-          <w:bCs/>
-        </w:rPr>
-      </w:pPr>
-    </w:p>
-    <w:p>
-      <w:pPr>
-        <w:rPr>
-          <w:rFonts w:ascii="Times New Roman" w:hAnsi="Times New Roman" w:cs="Times New Roman"/>
-          <w:b/>
-          <w:bCs/>
-        </w:rPr>
-      </w:pPr>
-    </w:p>
-    <w:p>
-      <w:pPr>
-        <w:rPr>
-          <w:rFonts w:ascii="Times New Roman" w:hAnsi="Times New Roman" w:cs="Times New Roman"/>
-          <w:b/>
-          <w:bCs/>
-        </w:rPr>
-      </w:pPr>
-    </w:p>
-    <w:p>
-      <w:pPr>
-        <w:rPr>
-          <w:rFonts w:ascii="Times New Roman" w:hAnsi="Times New Roman" w:cs="Times New Roman"/>
-          <w:b/>
-          <w:bCs/>
-        </w:rPr>
-      </w:pPr>
-    </w:p>
-    <w:p>
-      <w:pPr>
-        <w:autoSpaceDE w:val="0"/>
-        <w:autoSpaceDN w:val="0"/>
-        <w:adjustRightInd w:val="0"/>
-        <w:rPr>
-          <w:rFonts w:ascii="Helvetica Neue" w:hAnsi="Helvetica Neue" w:cs="Helvetica Neue"/>
-        </w:rPr>
-      </w:pPr>
-    </w:p>
-    <w:p>
-      <w:pPr>
-        <w:rPr>
-          <w:rFonts w:ascii="Times New Roman" w:hAnsi="Times New Roman" w:cs="Times New Roman"/>
-          <w:b/>
-          <w:bCs/>
-        </w:rPr>
-      </w:pPr>
-    </w:p>
-    <w:p>
-      <w:pPr>
-        <w:rPr>
-          <w:rFonts w:ascii="Times New Roman" w:hAnsi="Times New Roman" w:cs="Times New Roman"/>
-          <w:b/>
-          <w:bCs/>
-        </w:rPr>
-      </w:pPr>
-    </w:p>
-    <w:p>
-      <w:pPr>
-        <w:rPr>
-          <w:rFonts w:ascii="Times New Roman" w:hAnsi="Times New Roman" w:cs="Times New Roman"/>
-          <w:b/>
-          <w:bCs/>
-        </w:rPr>
-      </w:pPr>
-      <w:r>
+        </w:rPr>
+      </w:pPr>
+    </w:p>
+    <w:p>
+      <w:pPr>
+        <w:jc w:val="center"/>
         <w:rPr>
           <w:rFonts w:ascii="Times New Roman" w:hAnsi="Times New Roman" w:cs="Times New Roman" w:hint="eastAsia"/>
+        </w:rPr>
+      </w:pPr>
+      <w:r>
+        <w:rPr>
+          <w:rFonts w:ascii="Times New Roman" w:hAnsi="Times New Roman" w:cs="Times New Roman" w:hint="eastAsia"/>
+        </w:rPr>
+        <w:t>T</w:t>
+      </w:r>
+      <w:r>
+        <w:rPr>
+          <w:rFonts w:ascii="Times New Roman" w:hAnsi="Times New Roman" w:cs="Times New Roman"/>
+        </w:rPr>
+        <w:t>able 3</w:t>
+      </w:r>
+      <w:r>
+        <w:rPr>
+          <w:rFonts w:ascii="Times New Roman" w:hAnsi="Times New Roman" w:cs="Times New Roman"/>
+        </w:rPr>
+        <w:t>: Classification accuracy of different algorithms</w:t>
+      </w:r>
+    </w:p>
+    <w:p>
+      <w:pPr>
+        <w:rPr>
+          <w:rFonts w:ascii="Times New Roman" w:hAnsi="Times New Roman" w:cs="Times New Roman"/>
+          <w:b/>
+          <w:bCs/>
+        </w:rPr>
+      </w:pPr>
+    </w:p>
+    <w:p>
+      <w:pPr>
+        <w:rPr>
+          <w:rFonts w:ascii="Times New Roman" w:hAnsi="Times New Roman" w:cs="Times New Roman" w:hint="eastAsia"/>
+          <w:b/>
+          <w:bCs/>
+        </w:rPr>
+      </w:pPr>
+    </w:p>
+    <w:p>
+      <w:pPr>
+        <w:rPr>
+          <w:rFonts w:ascii="Times New Roman" w:hAnsi="Times New Roman" w:cs="Times New Roman"/>
+          <w:b/>
+          <w:bCs/>
+        </w:rPr>
+      </w:pPr>
+      <w:r>
+        <w:rPr>
+          <w:rFonts w:ascii="Times New Roman" w:hAnsi="Times New Roman" w:cs="Times New Roman" w:hint="eastAsia"/>
           <w:b/>
           <w:bCs/>
         </w:rPr>
@@ -5206,6 +5440,43 @@
           <w:rFonts w:ascii="Times New Roman" w:hAnsi="Times New Roman" w:cs="Times New Roman"/>
         </w:rPr>
       </w:pPr>
+    </w:p>
+    <w:p>
+      <w:pPr>
+        <w:rPr>
+          <w:rFonts w:ascii="Times New Roman" w:hAnsi="Times New Roman" w:cs="Times New Roman" w:hint="eastAsia"/>
+        </w:rPr>
+      </w:pPr>
+      <w:r>
+        <w:rPr>
+          <w:rFonts w:ascii="Times New Roman" w:hAnsi="Times New Roman" w:cs="Times New Roman"/>
+        </w:rPr>
+        <w:t xml:space="preserve">To sum up, this project incorporated five algorithms to classify the </w:t>
+      </w:r>
+      <w:r>
+        <w:rPr>
+          <w:rFonts w:ascii="Times New Roman" w:hAnsi="Times New Roman" w:cs="Times New Roman"/>
+        </w:rPr>
+        <w:t>segmented characters from the automobiles’ license plates</w:t>
+      </w:r>
+      <w:r>
+        <w:rPr>
+          <w:rFonts w:ascii="Times New Roman" w:hAnsi="Times New Roman" w:cs="Times New Roman"/>
+        </w:rPr>
+        <w:t xml:space="preserve">. The performance of each algorithm was evaluated by both training and testing accuracy as well as the visualized confusion matrix. </w:t>
+      </w:r>
+      <w:r>
+        <w:rPr>
+          <w:rFonts w:ascii="Times New Roman" w:hAnsi="Times New Roman" w:cs="Times New Roman"/>
+        </w:rPr>
+        <w:t xml:space="preserve">Based on the results, RBF network with k-means could achieve the highest performance, surpassing other competitors. </w:t>
+      </w:r>
+      <w:r>
+        <w:rPr>
+          <w:rFonts w:ascii="Times New Roman" w:hAnsi="Times New Roman" w:cs="Times New Roman"/>
+        </w:rPr>
+        <w:t>However, the overall performance for RBF networks were already high enough, I therefore did not include the gradient descent to update the hyperparameters and this model may not maintain equal performance on the other datasets. In the future, a gradient descent algorithm should be included to update the hyperparameters in each epoch of the RBF network and achieve high and robust performance.</w:t>
+      </w:r>
     </w:p>
     <w:p>
       <w:pPr>
@@ -5296,7 +5567,7 @@
           <w:noProof/>
         </w:rPr>
         <w:tab/>
-        <w:t>“How to train neural networks for image classification — Part 1 | by Sandy Lee | Medium.” https://medium.com/@sandy_lee/how-to-train-neural-networks-for-image-classification-part-1-21327fe1cc1#id_token=eyJhbGciOiJSUzI1NiIsImtpZCI6IjI2MTI5YmE1NDNjNTZlOWZiZDUzZGZkY2I3Nzg5ZjhiZjhmMWExYTEiLCJ0eXAiOiJKV1QifQ.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.RIWLx84HxL7Fh7GwPALlsSJo4VlJ-uyc2jyb11xGYv9Fot7PhE9L1p48YBSfKsTvV30PtkXNusZiOIM8Fzehw8ekLq-Yi7KAM_f7pMzTY-v829N3KtR3DgayySSN9n_CtBAUrWXAeKpZRcvbrKGCnlATEbMdCeXBAVXnEvhkNgfGCkQE-mW4HuEwBAAgh1C7PW0fRIjNafI0hC7E-m73OfBkk2a_Xv2-Z5TL_FANmve8mGEvDWI8CcamEu0GxUc2w3OdTcGA3-2PFD3vh7cOC8OVm3zHF-MkNtFicx_zBAzkH_6WyVpoAkit3GKQOvWuyB2czPevlZtYQcvD6BpAAA (accessed Jan. 05, 2021).</w:t>
+        <w:t>“What is a multi-layered perceptron?” https://www.educative.io/edpresso/what-is-a-multi-layered-perceptron (accessed Nov. 26, 2020).</w:t>
       </w:r>
     </w:p>
     <w:p>
@@ -5323,7 +5594,15 @@
           <w:noProof/>
         </w:rPr>
         <w:tab/>
-        <w:t>“A Comprehensive Guide to Convolutional Neural Networks — the ELI5 way | by Sumit Saha | Towards Data Science.” https://towardsdatascience.com/a-comprehensive-guide-to-convolutional-neural-networks-the-eli5-way-3bd2b1164a53 (accessed Jan. 04, 2021).</w:t>
+        <w:t>“A Comprehensive Guide to Convolutional Neural Networks — the ELI5 way | by Sumit Saha | Towards Data Science.” https://towardsdatascience.com/a-</w:t>
+      </w:r>
+      <w:r>
+        <w:rPr>
+          <w:rFonts w:ascii="Times New Roman" w:hAnsi="Times New Roman" w:cs="Times New Roman"/>
+          <w:noProof/>
+        </w:rPr>
+        <w:lastRenderedPageBreak/>
+        <w:t>comprehensive-guide-to-convolutional-neural-networks-the-eli5-way-3bd2b1164a53 (accessed Jan. 04, 2021).</w:t>
       </w:r>
     </w:p>
     <w:p>

</xml_diff>